<commit_message>
finish documentation for Admin
</commit_message>
<xml_diff>
--- a/Dokumentasi Eksternal.docx
+++ b/Dokumentasi Eksternal.docx
@@ -1,6 +1,6 @@
 
 <file path=word/document.xml><?xml version="1.0" encoding="utf-8"?>
-<w:document xmlns:wpc="http://schemas.microsoft.com/office/word/2010/wordprocessingCanvas" xmlns:cx="http://schemas.microsoft.com/office/drawing/2014/chartex" xmlns:cx1="http://schemas.microsoft.com/office/drawing/2015/9/8/chartex" xmlns:cx2="http://schemas.microsoft.com/office/drawing/2015/10/21/chartex" xmlns:cx3="http://schemas.microsoft.com/office/drawing/2016/5/9/chartex" xmlns:cx4="http://schemas.microsoft.com/office/drawing/2016/5/10/chartex" xmlns:cx5="http://schemas.microsoft.com/office/drawing/2016/5/11/chartex" xmlns:cx6="http://schemas.microsoft.com/office/drawing/2016/5/12/chartex" xmlns:cx7="http://schemas.microsoft.com/office/drawing/2016/5/13/chartex" xmlns:cx8="http://schemas.microsoft.com/office/drawing/2016/5/14/chartex" xmlns:mc="http://schemas.openxmlformats.org/markup-compatibility/2006" xmlns:aink="http://schemas.microsoft.com/office/drawing/2016/ink" xmlns:am3d="http://schemas.microsoft.com/office/drawing/2017/model3d" xmlns:o="urn:schemas-microsoft-com:office:office" xmlns:r="http://schemas.openxmlformats.org/officeDocument/2006/relationships" xmlns:m="http://schemas.openxmlformats.org/officeDocument/2006/math" xmlns:v="urn:schemas-microsoft-com:vml" xmlns:wp14="http://schemas.microsoft.com/office/word/2010/wordprocessingDrawing" xmlns:wp="http://schemas.openxmlformats.org/drawingml/2006/wordprocessingDrawing" xmlns:w10="urn:schemas-microsoft-com:office:word" xmlns:w="http://schemas.openxmlformats.org/wordprocessingml/2006/main" xmlns:w14="http://schemas.microsoft.com/office/word/2010/wordml" xmlns:w15="http://schemas.microsoft.com/office/word/2012/wordml" xmlns:w16cid="http://schemas.microsoft.com/office/word/2016/wordml/cid" xmlns:w16se="http://schemas.microsoft.com/office/word/2015/wordml/symex" xmlns:wpg="http://schemas.microsoft.com/office/word/2010/wordprocessingGroup" xmlns:wpi="http://schemas.microsoft.com/office/word/2010/wordprocessingInk" xmlns:wne="http://schemas.microsoft.com/office/word/2006/wordml" xmlns:wps="http://schemas.microsoft.com/office/word/2010/wordprocessingShape" mc:Ignorable="w14 w15 w16se w16cid wp14">
+<w:document xmlns:wpc="http://schemas.microsoft.com/office/word/2010/wordprocessingCanvas" xmlns:cx="http://schemas.microsoft.com/office/drawing/2014/chartex" xmlns:cx1="http://schemas.microsoft.com/office/drawing/2015/9/8/chartex" xmlns:cx2="http://schemas.microsoft.com/office/drawing/2015/10/21/chartex" xmlns:cx3="http://schemas.microsoft.com/office/drawing/2016/5/9/chartex" xmlns:cx4="http://schemas.microsoft.com/office/drawing/2016/5/10/chartex" xmlns:cx5="http://schemas.microsoft.com/office/drawing/2016/5/11/chartex" xmlns:cx6="http://schemas.microsoft.com/office/drawing/2016/5/12/chartex" xmlns:cx7="http://schemas.microsoft.com/office/drawing/2016/5/13/chartex" xmlns:cx8="http://schemas.microsoft.com/office/drawing/2016/5/14/chartex" xmlns:mc="http://schemas.openxmlformats.org/markup-compatibility/2006" xmlns:aink="http://schemas.microsoft.com/office/drawing/2016/ink" xmlns:am3d="http://schemas.microsoft.com/office/drawing/2017/model3d" xmlns:o="urn:schemas-microsoft-com:office:office" xmlns:r="http://schemas.openxmlformats.org/officeDocument/2006/relationships" xmlns:m="http://schemas.openxmlformats.org/officeDocument/2006/math" xmlns:v="urn:schemas-microsoft-com:vml" xmlns:wp14="http://schemas.microsoft.com/office/word/2010/wordprocessingDrawing" xmlns:wp="http://schemas.openxmlformats.org/drawingml/2006/wordprocessingDrawing" xmlns:w10="urn:schemas-microsoft-com:office:word" xmlns:w="http://schemas.openxmlformats.org/wordprocessingml/2006/main" xmlns:w14="http://schemas.microsoft.com/office/word/2010/wordml" xmlns:w15="http://schemas.microsoft.com/office/word/2012/wordml" xmlns:w16cex="http://schemas.microsoft.com/office/word/2018/wordml/cex" xmlns:w16cid="http://schemas.microsoft.com/office/word/2016/wordml/cid" xmlns:w16="http://schemas.microsoft.com/office/word/2018/wordml" xmlns:w16se="http://schemas.microsoft.com/office/word/2015/wordml/symex" xmlns:wpg="http://schemas.microsoft.com/office/word/2010/wordprocessingGroup" xmlns:wpi="http://schemas.microsoft.com/office/word/2010/wordprocessingInk" xmlns:wne="http://schemas.microsoft.com/office/word/2006/wordml" xmlns:wps="http://schemas.microsoft.com/office/word/2010/wordprocessingShape" mc:Ignorable="w14 w15 w16se w16cid w16 w16cex wp14">
   <w:body>
     <w:tbl>
       <w:tblPr>
@@ -462,7 +462,71 @@
         <w:ind w:firstLine="360"/>
       </w:pPr>
       <w:r>
-        <w:t>Note: Sebelum menjalankan di himbau untuk melihat panduan terlebih dahulu.</w:t>
+        <w:t xml:space="preserve">Note: </w:t>
+      </w:r>
+      <w:proofErr w:type="spellStart"/>
+      <w:r>
+        <w:t>Sebelum</w:t>
+      </w:r>
+      <w:proofErr w:type="spellEnd"/>
+      <w:r>
+        <w:t xml:space="preserve"> </w:t>
+      </w:r>
+      <w:proofErr w:type="spellStart"/>
+      <w:r>
+        <w:t>menjalankan</w:t>
+      </w:r>
+      <w:proofErr w:type="spellEnd"/>
+      <w:r>
+        <w:t xml:space="preserve"> di </w:t>
+      </w:r>
+      <w:proofErr w:type="spellStart"/>
+      <w:r>
+        <w:t>himbau</w:t>
+      </w:r>
+      <w:proofErr w:type="spellEnd"/>
+      <w:r>
+        <w:t xml:space="preserve"> </w:t>
+      </w:r>
+      <w:proofErr w:type="spellStart"/>
+      <w:r>
+        <w:t>untuk</w:t>
+      </w:r>
+      <w:proofErr w:type="spellEnd"/>
+      <w:r>
+        <w:t xml:space="preserve"> </w:t>
+      </w:r>
+      <w:proofErr w:type="spellStart"/>
+      <w:r>
+        <w:t>melihat</w:t>
+      </w:r>
+      <w:proofErr w:type="spellEnd"/>
+      <w:r>
+        <w:t xml:space="preserve"> </w:t>
+      </w:r>
+      <w:proofErr w:type="spellStart"/>
+      <w:r>
+        <w:t>panduan</w:t>
+      </w:r>
+      <w:proofErr w:type="spellEnd"/>
+      <w:r>
+        <w:t xml:space="preserve"> </w:t>
+      </w:r>
+      <w:proofErr w:type="spellStart"/>
+      <w:r>
+        <w:t>terlebih</w:t>
+      </w:r>
+      <w:proofErr w:type="spellEnd"/>
+      <w:r>
+        <w:t xml:space="preserve"> </w:t>
+      </w:r>
+      <w:proofErr w:type="spellStart"/>
+      <w:r>
+        <w:t>dahulu</w:t>
+      </w:r>
+      <w:proofErr w:type="spellEnd"/>
+      <w:r>
+        <w:t>.</w:t>
       </w:r>
     </w:p>
     <w:p>
@@ -475,11 +539,101 @@
         <w:spacing w:line="360" w:lineRule="auto"/>
         <w:jc w:val="both"/>
       </w:pPr>
-      <w:r>
-        <w:t xml:space="preserve">Sebelum menjalankan java terlebih dahulu </w:t>
-      </w:r>
-      <w:r>
-        <w:t xml:space="preserve">membuat database dengan nama “puplelane” atau dapat mengubah nama table di Connect.java, </w:t>
+      <w:proofErr w:type="spellStart"/>
+      <w:r>
+        <w:t>Sebelum</w:t>
+      </w:r>
+      <w:proofErr w:type="spellEnd"/>
+      <w:r>
+        <w:t xml:space="preserve"> </w:t>
+      </w:r>
+      <w:proofErr w:type="spellStart"/>
+      <w:r>
+        <w:t>menjalankan</w:t>
+      </w:r>
+      <w:proofErr w:type="spellEnd"/>
+      <w:r>
+        <w:t xml:space="preserve"> java </w:t>
+      </w:r>
+      <w:proofErr w:type="spellStart"/>
+      <w:r>
+        <w:t>terlebih</w:t>
+      </w:r>
+      <w:proofErr w:type="spellEnd"/>
+      <w:r>
+        <w:t xml:space="preserve"> </w:t>
+      </w:r>
+      <w:proofErr w:type="spellStart"/>
+      <w:r>
+        <w:t>dahulu</w:t>
+      </w:r>
+      <w:proofErr w:type="spellEnd"/>
+      <w:r>
+        <w:t xml:space="preserve"> </w:t>
+      </w:r>
+      <w:proofErr w:type="spellStart"/>
+      <w:r>
+        <w:t>membuat</w:t>
+      </w:r>
+      <w:proofErr w:type="spellEnd"/>
+      <w:r>
+        <w:t xml:space="preserve"> database </w:t>
+      </w:r>
+      <w:proofErr w:type="spellStart"/>
+      <w:r>
+        <w:t>dengan</w:t>
+      </w:r>
+      <w:proofErr w:type="spellEnd"/>
+      <w:r>
+        <w:t xml:space="preserve"> </w:t>
+      </w:r>
+      <w:proofErr w:type="spellStart"/>
+      <w:r>
+        <w:t>nama</w:t>
+      </w:r>
+      <w:proofErr w:type="spellEnd"/>
+      <w:r>
+        <w:t xml:space="preserve"> “</w:t>
+      </w:r>
+      <w:proofErr w:type="spellStart"/>
+      <w:r>
+        <w:t>puplelane</w:t>
+      </w:r>
+      <w:proofErr w:type="spellEnd"/>
+      <w:r>
+        <w:t xml:space="preserve">” </w:t>
+      </w:r>
+      <w:proofErr w:type="spellStart"/>
+      <w:r>
+        <w:t>atau</w:t>
+      </w:r>
+      <w:proofErr w:type="spellEnd"/>
+      <w:r>
+        <w:t xml:space="preserve"> </w:t>
+      </w:r>
+      <w:proofErr w:type="spellStart"/>
+      <w:r>
+        <w:t>dapat</w:t>
+      </w:r>
+      <w:proofErr w:type="spellEnd"/>
+      <w:r>
+        <w:t xml:space="preserve"> </w:t>
+      </w:r>
+      <w:proofErr w:type="spellStart"/>
+      <w:r>
+        <w:t>mengubah</w:t>
+      </w:r>
+      <w:proofErr w:type="spellEnd"/>
+      <w:r>
+        <w:t xml:space="preserve"> </w:t>
+      </w:r>
+      <w:proofErr w:type="spellStart"/>
+      <w:r>
+        <w:t>nama</w:t>
+      </w:r>
+      <w:proofErr w:type="spellEnd"/>
+      <w:r>
+        <w:t xml:space="preserve"> table di Connect.java, </w:t>
       </w:r>
     </w:p>
     <w:p>
@@ -492,8 +646,69 @@
         <w:spacing w:line="360" w:lineRule="auto"/>
         <w:jc w:val="both"/>
       </w:pPr>
-      <w:r>
-        <w:t>Kemudia lakukan query dimana kami sudah menyediakan template untuk create dan insert yang terdapat di file query.sql.</w:t>
+      <w:proofErr w:type="spellStart"/>
+      <w:r>
+        <w:t>Kemudia</w:t>
+      </w:r>
+      <w:proofErr w:type="spellEnd"/>
+      <w:r>
+        <w:t xml:space="preserve"> </w:t>
+      </w:r>
+      <w:proofErr w:type="spellStart"/>
+      <w:r>
+        <w:t>lakukan</w:t>
+      </w:r>
+      <w:proofErr w:type="spellEnd"/>
+      <w:r>
+        <w:t xml:space="preserve"> query </w:t>
+      </w:r>
+      <w:proofErr w:type="spellStart"/>
+      <w:r>
+        <w:t>dimana</w:t>
+      </w:r>
+      <w:proofErr w:type="spellEnd"/>
+      <w:r>
+        <w:t xml:space="preserve"> kami </w:t>
+      </w:r>
+      <w:proofErr w:type="spellStart"/>
+      <w:r>
+        <w:t>sudah</w:t>
+      </w:r>
+      <w:proofErr w:type="spellEnd"/>
+      <w:r>
+        <w:t xml:space="preserve"> </w:t>
+      </w:r>
+      <w:proofErr w:type="spellStart"/>
+      <w:r>
+        <w:t>menyediakan</w:t>
+      </w:r>
+      <w:proofErr w:type="spellEnd"/>
+      <w:r>
+        <w:t xml:space="preserve"> template </w:t>
+      </w:r>
+      <w:proofErr w:type="spellStart"/>
+      <w:r>
+        <w:t>untuk</w:t>
+      </w:r>
+      <w:proofErr w:type="spellEnd"/>
+      <w:r>
+        <w:t xml:space="preserve"> create dan insert yang </w:t>
+      </w:r>
+      <w:proofErr w:type="spellStart"/>
+      <w:r>
+        <w:t>terdapat</w:t>
+      </w:r>
+      <w:proofErr w:type="spellEnd"/>
+      <w:r>
+        <w:t xml:space="preserve"> di file </w:t>
+      </w:r>
+      <w:proofErr w:type="spellStart"/>
+      <w:r>
+        <w:t>query.sql</w:t>
+      </w:r>
+      <w:proofErr w:type="spellEnd"/>
+      <w:r>
+        <w:t>.</w:t>
       </w:r>
     </w:p>
     <w:p>
@@ -506,8 +721,6 @@
         <w:spacing w:line="360" w:lineRule="auto"/>
         <w:jc w:val="both"/>
       </w:pPr>
-      <w:bookmarkStart w:id="0" w:name="_GoBack"/>
-      <w:bookmarkEnd w:id="0"/>
     </w:p>
     <w:p>
       <w:pPr>
@@ -564,13 +777,2780 @@
           <w:numId w:val="20"/>
         </w:numPr>
         <w:spacing w:line="360" w:lineRule="auto"/>
-      </w:pPr>
-      <w:r>
         <w:rPr>
-          <w:lang w:val="id-ID"/>
+          <w:b/>
+          <w:bCs/>
         </w:rPr>
-        <w:t>REPORT / PRINT SCREEN &amp; DESCRIPTION</w:t>
-      </w:r>
+      </w:pPr>
+      <w:r>
+        <w:rPr>
+          <w:b/>
+          <w:bCs/>
+        </w:rPr>
+        <w:t>ADMIN</w:t>
+      </w:r>
+    </w:p>
+    <w:p>
+      <w:pPr>
+        <w:pStyle w:val="ListParagraph"/>
+        <w:spacing w:line="360" w:lineRule="auto"/>
+      </w:pPr>
+      <w:r>
+        <w:t xml:space="preserve">Yang </w:t>
+      </w:r>
+      <w:proofErr w:type="spellStart"/>
+      <w:r>
+        <w:t>dapat</w:t>
+      </w:r>
+      <w:proofErr w:type="spellEnd"/>
+      <w:r>
+        <w:t xml:space="preserve"> </w:t>
+      </w:r>
+      <w:proofErr w:type="spellStart"/>
+      <w:r>
+        <w:t>dilakukan</w:t>
+      </w:r>
+      <w:proofErr w:type="spellEnd"/>
+      <w:r>
+        <w:t xml:space="preserve"> Admin </w:t>
+      </w:r>
+      <w:proofErr w:type="spellStart"/>
+      <w:r>
+        <w:t>adalah</w:t>
+      </w:r>
+      <w:proofErr w:type="spellEnd"/>
+      <w:r>
+        <w:t>:</w:t>
+      </w:r>
+    </w:p>
+    <w:p>
+      <w:pPr>
+        <w:pStyle w:val="ListParagraph"/>
+        <w:numPr>
+          <w:ilvl w:val="0"/>
+          <w:numId w:val="26"/>
+        </w:numPr>
+        <w:spacing w:line="360" w:lineRule="auto"/>
+      </w:pPr>
+      <w:r>
+        <w:rPr>
+          <w:b/>
+          <w:bCs/>
+        </w:rPr>
+        <w:t>LOGIN</w:t>
+      </w:r>
+      <w:r>
+        <w:t xml:space="preserve"> </w:t>
+      </w:r>
+      <w:proofErr w:type="spellStart"/>
+      <w:r>
+        <w:t>dengan</w:t>
+      </w:r>
+      <w:proofErr w:type="spellEnd"/>
+      <w:r>
+        <w:t xml:space="preserve"> username: </w:t>
+      </w:r>
+      <w:r>
+        <w:rPr>
+          <w:b/>
+          <w:bCs/>
+        </w:rPr>
+        <w:t>admin</w:t>
+      </w:r>
+      <w:r>
+        <w:t xml:space="preserve">, password: </w:t>
+      </w:r>
+      <w:r>
+        <w:rPr>
+          <w:b/>
+          <w:bCs/>
+        </w:rPr>
+        <w:t>admin</w:t>
+      </w:r>
+      <w:r>
+        <w:t>.</w:t>
+      </w:r>
+    </w:p>
+    <w:p>
+      <w:pPr>
+        <w:pStyle w:val="ListParagraph"/>
+        <w:spacing w:line="360" w:lineRule="auto"/>
+        <w:ind w:left="1080"/>
+      </w:pPr>
+      <w:r>
+        <w:drawing>
+          <wp:inline distT="0" distB="0" distL="0" distR="0" wp14:anchorId="393BC0DD" wp14:editId="70138867">
+            <wp:extent cx="2897505" cy="2181225"/>
+            <wp:effectExtent l="0" t="0" r="0" b="0"/>
+            <wp:docPr id="18" name="Picture 18"/>
+            <wp:cNvGraphicFramePr>
+              <a:graphicFrameLocks xmlns:a="http://schemas.openxmlformats.org/drawingml/2006/main" noChangeAspect="1"/>
+            </wp:cNvGraphicFramePr>
+            <a:graphic xmlns:a="http://schemas.openxmlformats.org/drawingml/2006/main">
+              <a:graphicData uri="http://schemas.openxmlformats.org/drawingml/2006/picture">
+                <pic:pic xmlns:pic="http://schemas.openxmlformats.org/drawingml/2006/picture">
+                  <pic:nvPicPr>
+                    <pic:cNvPr id="1" name=""/>
+                    <pic:cNvPicPr/>
+                  </pic:nvPicPr>
+                  <pic:blipFill rotWithShape="1">
+                    <a:blip r:embed="rId9"/>
+                    <a:srcRect l="976" b="2304"/>
+                    <a:stretch/>
+                  </pic:blipFill>
+                  <pic:spPr bwMode="auto">
+                    <a:xfrm>
+                      <a:off x="0" y="0"/>
+                      <a:ext cx="2897757" cy="2181414"/>
+                    </a:xfrm>
+                    <a:prstGeom prst="rect">
+                      <a:avLst/>
+                    </a:prstGeom>
+                    <a:ln>
+                      <a:noFill/>
+                    </a:ln>
+                    <a:extLst>
+                      <a:ext uri="{53640926-AAD7-44D8-BBD7-CCE9431645EC}">
+                        <a14:shadowObscured xmlns:a14="http://schemas.microsoft.com/office/drawing/2010/main"/>
+                      </a:ext>
+                    </a:extLst>
+                  </pic:spPr>
+                </pic:pic>
+              </a:graphicData>
+            </a:graphic>
+          </wp:inline>
+        </w:drawing>
+      </w:r>
+    </w:p>
+    <w:p>
+      <w:pPr>
+        <w:pStyle w:val="ListParagraph"/>
+        <w:spacing w:line="360" w:lineRule="auto"/>
+        <w:ind w:left="1080"/>
+      </w:pPr>
+      <w:r>
+        <w:lastRenderedPageBreak/>
+        <w:drawing>
+          <wp:inline distT="0" distB="0" distL="0" distR="0" wp14:anchorId="30E8CD21" wp14:editId="7C4A34CE">
+            <wp:extent cx="2918460" cy="2209800"/>
+            <wp:effectExtent l="0" t="0" r="0" b="0"/>
+            <wp:docPr id="19" name="Picture 19"/>
+            <wp:cNvGraphicFramePr>
+              <a:graphicFrameLocks xmlns:a="http://schemas.openxmlformats.org/drawingml/2006/main" noChangeAspect="1"/>
+            </wp:cNvGraphicFramePr>
+            <a:graphic xmlns:a="http://schemas.openxmlformats.org/drawingml/2006/main">
+              <a:graphicData uri="http://schemas.openxmlformats.org/drawingml/2006/picture">
+                <pic:pic xmlns:pic="http://schemas.openxmlformats.org/drawingml/2006/picture">
+                  <pic:nvPicPr>
+                    <pic:cNvPr id="1" name=""/>
+                    <pic:cNvPicPr/>
+                  </pic:nvPicPr>
+                  <pic:blipFill rotWithShape="1">
+                    <a:blip r:embed="rId10"/>
+                    <a:srcRect b="1361"/>
+                    <a:stretch/>
+                  </pic:blipFill>
+                  <pic:spPr bwMode="auto">
+                    <a:xfrm>
+                      <a:off x="0" y="0"/>
+                      <a:ext cx="2918713" cy="2209992"/>
+                    </a:xfrm>
+                    <a:prstGeom prst="rect">
+                      <a:avLst/>
+                    </a:prstGeom>
+                    <a:ln>
+                      <a:noFill/>
+                    </a:ln>
+                    <a:extLst>
+                      <a:ext uri="{53640926-AAD7-44D8-BBD7-CCE9431645EC}">
+                        <a14:shadowObscured xmlns:a14="http://schemas.microsoft.com/office/drawing/2010/main"/>
+                      </a:ext>
+                    </a:extLst>
+                  </pic:spPr>
+                </pic:pic>
+              </a:graphicData>
+            </a:graphic>
+          </wp:inline>
+        </w:drawing>
+      </w:r>
+    </w:p>
+    <w:p>
+      <w:pPr>
+        <w:pStyle w:val="ListParagraph"/>
+        <w:spacing w:line="360" w:lineRule="auto"/>
+        <w:ind w:left="1080"/>
+      </w:pPr>
+    </w:p>
+    <w:p>
+      <w:pPr>
+        <w:pStyle w:val="ListParagraph"/>
+        <w:numPr>
+          <w:ilvl w:val="0"/>
+          <w:numId w:val="26"/>
+        </w:numPr>
+        <w:spacing w:line="360" w:lineRule="auto"/>
+      </w:pPr>
+      <w:proofErr w:type="spellStart"/>
+      <w:r>
+        <w:t>Maka</w:t>
+      </w:r>
+      <w:proofErr w:type="spellEnd"/>
+      <w:r>
+        <w:t xml:space="preserve"> </w:t>
+      </w:r>
+      <w:proofErr w:type="spellStart"/>
+      <w:r>
+        <w:t>akan</w:t>
+      </w:r>
+      <w:proofErr w:type="spellEnd"/>
+      <w:r>
+        <w:t xml:space="preserve"> </w:t>
+      </w:r>
+      <w:proofErr w:type="spellStart"/>
+      <w:r>
+        <w:t>muncul</w:t>
+      </w:r>
+      <w:proofErr w:type="spellEnd"/>
+      <w:r>
+        <w:t xml:space="preserve"> </w:t>
+      </w:r>
+      <w:proofErr w:type="spellStart"/>
+      <w:r>
+        <w:t>halaman</w:t>
+      </w:r>
+      <w:proofErr w:type="spellEnd"/>
+      <w:r>
+        <w:t xml:space="preserve"> </w:t>
+      </w:r>
+      <w:r>
+        <w:t>Ad</w:t>
+      </w:r>
+      <w:r>
+        <w:t xml:space="preserve">min </w:t>
+      </w:r>
+      <w:proofErr w:type="spellStart"/>
+      <w:r>
+        <w:t>seperti</w:t>
+      </w:r>
+      <w:proofErr w:type="spellEnd"/>
+      <w:r>
+        <w:t xml:space="preserve"> </w:t>
+      </w:r>
+      <w:proofErr w:type="spellStart"/>
+      <w:r>
+        <w:t>gambar</w:t>
+      </w:r>
+      <w:proofErr w:type="spellEnd"/>
+      <w:r>
+        <w:t xml:space="preserve"> </w:t>
+      </w:r>
+      <w:proofErr w:type="spellStart"/>
+      <w:r>
+        <w:t>dibawah</w:t>
+      </w:r>
+      <w:proofErr w:type="spellEnd"/>
+      <w:r>
+        <w:t>.</w:t>
+      </w:r>
+      <w:r>
+        <w:t xml:space="preserve"> Halaman </w:t>
+      </w:r>
+      <w:proofErr w:type="spellStart"/>
+      <w:r>
+        <w:t>ini</w:t>
+      </w:r>
+      <w:proofErr w:type="spellEnd"/>
+      <w:r>
+        <w:t xml:space="preserve"> </w:t>
+      </w:r>
+      <w:proofErr w:type="spellStart"/>
+      <w:r>
+        <w:t>digunakan</w:t>
+      </w:r>
+      <w:proofErr w:type="spellEnd"/>
+      <w:r>
+        <w:t xml:space="preserve"> Admin </w:t>
+      </w:r>
+      <w:proofErr w:type="spellStart"/>
+      <w:r>
+        <w:t>untuk</w:t>
+      </w:r>
+      <w:proofErr w:type="spellEnd"/>
+      <w:r>
+        <w:t xml:space="preserve"> </w:t>
+      </w:r>
+      <w:proofErr w:type="spellStart"/>
+      <w:r>
+        <w:t>membantu</w:t>
+      </w:r>
+      <w:proofErr w:type="spellEnd"/>
+      <w:r>
+        <w:t xml:space="preserve"> </w:t>
+      </w:r>
+      <w:r>
+        <w:t>product yang pada Purple</w:t>
+      </w:r>
+      <w:r>
+        <w:t xml:space="preserve"> </w:t>
+      </w:r>
+      <w:r>
+        <w:t>Lane</w:t>
+      </w:r>
+      <w:r>
+        <w:t xml:space="preserve"> Book</w:t>
+      </w:r>
+      <w:r>
+        <w:t>s</w:t>
+      </w:r>
+      <w:r>
+        <w:t>tore</w:t>
+      </w:r>
+      <w:r>
+        <w:t>.</w:t>
+      </w:r>
+    </w:p>
+    <w:p>
+      <w:pPr>
+        <w:pStyle w:val="ListParagraph"/>
+        <w:spacing w:line="360" w:lineRule="auto"/>
+        <w:ind w:left="1080"/>
+      </w:pPr>
+      <w:r>
+        <w:drawing>
+          <wp:inline distT="0" distB="0" distL="0" distR="0" wp14:anchorId="26DDF5D2" wp14:editId="01ABAB3B">
+            <wp:extent cx="3790950" cy="5143467"/>
+            <wp:effectExtent l="0" t="0" r="0" b="635"/>
+            <wp:docPr id="20" name="Picture 20"/>
+            <wp:cNvGraphicFramePr>
+              <a:graphicFrameLocks xmlns:a="http://schemas.openxmlformats.org/drawingml/2006/main" noChangeAspect="1"/>
+            </wp:cNvGraphicFramePr>
+            <a:graphic xmlns:a="http://schemas.openxmlformats.org/drawingml/2006/main">
+              <a:graphicData uri="http://schemas.openxmlformats.org/drawingml/2006/picture">
+                <pic:pic xmlns:pic="http://schemas.openxmlformats.org/drawingml/2006/picture">
+                  <pic:nvPicPr>
+                    <pic:cNvPr id="1" name=""/>
+                    <pic:cNvPicPr/>
+                  </pic:nvPicPr>
+                  <pic:blipFill>
+                    <a:blip r:embed="rId11"/>
+                    <a:stretch>
+                      <a:fillRect/>
+                    </a:stretch>
+                  </pic:blipFill>
+                  <pic:spPr>
+                    <a:xfrm>
+                      <a:off x="0" y="0"/>
+                      <a:ext cx="3793560" cy="5147008"/>
+                    </a:xfrm>
+                    <a:prstGeom prst="rect">
+                      <a:avLst/>
+                    </a:prstGeom>
+                  </pic:spPr>
+                </pic:pic>
+              </a:graphicData>
+            </a:graphic>
+          </wp:inline>
+        </w:drawing>
+      </w:r>
+    </w:p>
+    <w:p>
+      <w:pPr>
+        <w:pStyle w:val="ListParagraph"/>
+        <w:spacing w:line="360" w:lineRule="auto"/>
+        <w:ind w:left="1080"/>
+      </w:pPr>
+    </w:p>
+    <w:p>
+      <w:pPr>
+        <w:pStyle w:val="ListParagraph"/>
+        <w:spacing w:line="360" w:lineRule="auto"/>
+        <w:ind w:left="1080"/>
+      </w:pPr>
+    </w:p>
+    <w:p>
+      <w:pPr>
+        <w:pStyle w:val="ListParagraph"/>
+        <w:spacing w:line="360" w:lineRule="auto"/>
+        <w:ind w:left="1080"/>
+      </w:pPr>
+    </w:p>
+    <w:p>
+      <w:pPr>
+        <w:pStyle w:val="ListParagraph"/>
+        <w:numPr>
+          <w:ilvl w:val="0"/>
+          <w:numId w:val="26"/>
+        </w:numPr>
+        <w:spacing w:line="360" w:lineRule="auto"/>
+      </w:pPr>
+      <w:r>
+        <w:rPr>
+          <w:b/>
+          <w:bCs/>
+        </w:rPr>
+        <w:t>CREATE</w:t>
+      </w:r>
+      <w:r>
+        <w:rPr>
+          <w:b/>
+          <w:bCs/>
+        </w:rPr>
+        <w:t xml:space="preserve"> NEW PRODUCT</w:t>
+      </w:r>
+    </w:p>
+    <w:p>
+      <w:pPr>
+        <w:pStyle w:val="ListParagraph"/>
+        <w:spacing w:line="360" w:lineRule="auto"/>
+        <w:ind w:left="1080"/>
+      </w:pPr>
+      <w:r>
+        <w:t xml:space="preserve">Admin </w:t>
+      </w:r>
+      <w:proofErr w:type="spellStart"/>
+      <w:r>
+        <w:t>dapat</w:t>
+      </w:r>
+      <w:proofErr w:type="spellEnd"/>
+      <w:r>
+        <w:t xml:space="preserve"> </w:t>
+      </w:r>
+      <w:proofErr w:type="spellStart"/>
+      <w:r>
+        <w:t>membuat</w:t>
+      </w:r>
+      <w:proofErr w:type="spellEnd"/>
+      <w:r>
+        <w:t>/</w:t>
+      </w:r>
+      <w:proofErr w:type="spellStart"/>
+      <w:r>
+        <w:t>memasukkan</w:t>
+      </w:r>
+      <w:proofErr w:type="spellEnd"/>
+      <w:r>
+        <w:t xml:space="preserve"> Product </w:t>
+      </w:r>
+      <w:proofErr w:type="spellStart"/>
+      <w:r>
+        <w:t>baru</w:t>
+      </w:r>
+      <w:proofErr w:type="spellEnd"/>
+      <w:r>
+        <w:t xml:space="preserve"> </w:t>
+      </w:r>
+      <w:proofErr w:type="spellStart"/>
+      <w:r>
+        <w:t>ke</w:t>
+      </w:r>
+      <w:proofErr w:type="spellEnd"/>
+      <w:r>
+        <w:t xml:space="preserve"> </w:t>
+      </w:r>
+      <w:proofErr w:type="spellStart"/>
+      <w:r>
+        <w:t>dalam</w:t>
+      </w:r>
+      <w:proofErr w:type="spellEnd"/>
+      <w:r>
+        <w:t xml:space="preserve"> database.</w:t>
+      </w:r>
+      <w:r>
+        <w:t xml:space="preserve"> </w:t>
+      </w:r>
+      <w:proofErr w:type="spellStart"/>
+      <w:r>
+        <w:t>Untuk</w:t>
+      </w:r>
+      <w:proofErr w:type="spellEnd"/>
+      <w:r>
+        <w:t xml:space="preserve"> </w:t>
+      </w:r>
+      <w:proofErr w:type="spellStart"/>
+      <w:r>
+        <w:t>melakukannya</w:t>
+      </w:r>
+      <w:proofErr w:type="spellEnd"/>
+      <w:r>
+        <w:t xml:space="preserve">, Admin </w:t>
+      </w:r>
+      <w:proofErr w:type="spellStart"/>
+      <w:r>
+        <w:t>harus</w:t>
+      </w:r>
+      <w:proofErr w:type="spellEnd"/>
+      <w:r>
+        <w:t xml:space="preserve"> </w:t>
+      </w:r>
+      <w:proofErr w:type="spellStart"/>
+      <w:r>
+        <w:t>mengisi</w:t>
+      </w:r>
+      <w:proofErr w:type="spellEnd"/>
+      <w:r>
+        <w:t xml:space="preserve"> </w:t>
+      </w:r>
+      <w:proofErr w:type="spellStart"/>
+      <w:r>
+        <w:t>semua</w:t>
+      </w:r>
+      <w:proofErr w:type="spellEnd"/>
+      <w:r>
+        <w:t xml:space="preserve"> </w:t>
+      </w:r>
+      <w:proofErr w:type="spellStart"/>
+      <w:r>
+        <w:t>kolom</w:t>
+      </w:r>
+      <w:proofErr w:type="spellEnd"/>
+      <w:r>
+        <w:t xml:space="preserve"> yang </w:t>
+      </w:r>
+      <w:proofErr w:type="spellStart"/>
+      <w:r>
+        <w:t>ada</w:t>
+      </w:r>
+      <w:proofErr w:type="spellEnd"/>
+      <w:r>
+        <w:t xml:space="preserve"> (</w:t>
+      </w:r>
+      <w:proofErr w:type="spellStart"/>
+      <w:r>
+        <w:t>kecuali</w:t>
+      </w:r>
+      <w:proofErr w:type="spellEnd"/>
+      <w:r>
+        <w:t xml:space="preserve"> </w:t>
+      </w:r>
+      <w:proofErr w:type="spellStart"/>
+      <w:r>
+        <w:t>kolom</w:t>
+      </w:r>
+      <w:proofErr w:type="spellEnd"/>
+      <w:r>
+        <w:t xml:space="preserve"> Search). </w:t>
+      </w:r>
+      <w:proofErr w:type="spellStart"/>
+      <w:r>
+        <w:t>ProductId</w:t>
+      </w:r>
+      <w:proofErr w:type="spellEnd"/>
+      <w:r>
+        <w:t xml:space="preserve"> </w:t>
+      </w:r>
+      <w:proofErr w:type="spellStart"/>
+      <w:r>
+        <w:t>akan</w:t>
+      </w:r>
+      <w:proofErr w:type="spellEnd"/>
+      <w:r>
+        <w:t xml:space="preserve"> </w:t>
+      </w:r>
+      <w:proofErr w:type="spellStart"/>
+      <w:r>
+        <w:t>bertambah</w:t>
+      </w:r>
+      <w:proofErr w:type="spellEnd"/>
+      <w:r>
+        <w:t xml:space="preserve"> </w:t>
+      </w:r>
+      <w:proofErr w:type="spellStart"/>
+      <w:r>
+        <w:t>sendiri</w:t>
+      </w:r>
+      <w:proofErr w:type="spellEnd"/>
+      <w:r>
+        <w:t xml:space="preserve">, </w:t>
+      </w:r>
+      <w:proofErr w:type="spellStart"/>
+      <w:r>
+        <w:t>tanpa</w:t>
+      </w:r>
+      <w:proofErr w:type="spellEnd"/>
+      <w:r>
+        <w:t xml:space="preserve"> </w:t>
+      </w:r>
+      <w:proofErr w:type="spellStart"/>
+      <w:r>
+        <w:t>harus</w:t>
+      </w:r>
+      <w:proofErr w:type="spellEnd"/>
+      <w:r>
+        <w:t xml:space="preserve"> </w:t>
+      </w:r>
+      <w:proofErr w:type="spellStart"/>
+      <w:r>
+        <w:t>diisi</w:t>
+      </w:r>
+      <w:proofErr w:type="spellEnd"/>
+      <w:r>
+        <w:t xml:space="preserve">, </w:t>
+      </w:r>
+      <w:proofErr w:type="spellStart"/>
+      <w:r>
+        <w:t>karena</w:t>
+      </w:r>
+      <w:proofErr w:type="spellEnd"/>
+      <w:r>
+        <w:t xml:space="preserve"> </w:t>
+      </w:r>
+      <w:proofErr w:type="spellStart"/>
+      <w:r>
+        <w:t>sudah</w:t>
+      </w:r>
+      <w:proofErr w:type="spellEnd"/>
+      <w:r>
+        <w:t xml:space="preserve"> </w:t>
+      </w:r>
+      <w:proofErr w:type="spellStart"/>
+      <w:r>
+        <w:t>diatur</w:t>
+      </w:r>
+      <w:proofErr w:type="spellEnd"/>
+      <w:r>
+        <w:t xml:space="preserve"> </w:t>
+      </w:r>
+      <w:proofErr w:type="spellStart"/>
+      <w:r>
+        <w:t>untuk</w:t>
+      </w:r>
+      <w:proofErr w:type="spellEnd"/>
+      <w:r>
+        <w:t xml:space="preserve"> </w:t>
+      </w:r>
+      <w:proofErr w:type="spellStart"/>
+      <w:r>
+        <w:t>melakukan</w:t>
+      </w:r>
+      <w:proofErr w:type="spellEnd"/>
+      <w:r>
+        <w:t xml:space="preserve"> AUTO_INCREMENT.</w:t>
+      </w:r>
+      <w:r>
+        <w:t xml:space="preserve"> </w:t>
+      </w:r>
+      <w:proofErr w:type="spellStart"/>
+      <w:r>
+        <w:t>Berikut</w:t>
+      </w:r>
+      <w:proofErr w:type="spellEnd"/>
+      <w:r>
+        <w:t xml:space="preserve"> </w:t>
+      </w:r>
+      <w:proofErr w:type="spellStart"/>
+      <w:r>
+        <w:t>validasi</w:t>
+      </w:r>
+      <w:proofErr w:type="spellEnd"/>
+      <w:r>
+        <w:t xml:space="preserve"> pada</w:t>
+      </w:r>
+      <w:r>
+        <w:t xml:space="preserve"> </w:t>
+      </w:r>
+      <w:proofErr w:type="spellStart"/>
+      <w:r>
+        <w:t>aktivitas</w:t>
+      </w:r>
+      <w:proofErr w:type="spellEnd"/>
+      <w:r>
+        <w:t xml:space="preserve"> Create New Product:</w:t>
+      </w:r>
+    </w:p>
+    <w:p>
+      <w:pPr>
+        <w:pStyle w:val="ListParagraph"/>
+        <w:numPr>
+          <w:ilvl w:val="0"/>
+          <w:numId w:val="27"/>
+        </w:numPr>
+        <w:spacing w:line="360" w:lineRule="auto"/>
+      </w:pPr>
+      <w:proofErr w:type="spellStart"/>
+      <w:r>
+        <w:t>Pengisian</w:t>
+      </w:r>
+      <w:proofErr w:type="spellEnd"/>
+      <w:r>
+        <w:t xml:space="preserve"> </w:t>
+      </w:r>
+      <w:proofErr w:type="spellStart"/>
+      <w:r>
+        <w:t>kolom</w:t>
+      </w:r>
+      <w:proofErr w:type="spellEnd"/>
+      <w:r>
+        <w:t xml:space="preserve"> yang </w:t>
+      </w:r>
+      <w:proofErr w:type="spellStart"/>
+      <w:r>
+        <w:t>tidak</w:t>
+      </w:r>
+      <w:proofErr w:type="spellEnd"/>
+      <w:r>
+        <w:t xml:space="preserve"> </w:t>
+      </w:r>
+      <w:proofErr w:type="spellStart"/>
+      <w:r>
+        <w:t>lengkap</w:t>
+      </w:r>
+      <w:proofErr w:type="spellEnd"/>
+    </w:p>
+    <w:p>
+      <w:pPr>
+        <w:pStyle w:val="ListParagraph"/>
+        <w:spacing w:line="360" w:lineRule="auto"/>
+        <w:ind w:left="1440"/>
+      </w:pPr>
+      <w:r>
+        <w:drawing>
+          <wp:inline distT="0" distB="0" distL="0" distR="0" wp14:anchorId="7419EA22" wp14:editId="0A694B1D">
+            <wp:extent cx="2621280" cy="3577876"/>
+            <wp:effectExtent l="0" t="0" r="7620" b="3810"/>
+            <wp:docPr id="21" name="Picture 21"/>
+            <wp:cNvGraphicFramePr>
+              <a:graphicFrameLocks xmlns:a="http://schemas.openxmlformats.org/drawingml/2006/main" noChangeAspect="1"/>
+            </wp:cNvGraphicFramePr>
+            <a:graphic xmlns:a="http://schemas.openxmlformats.org/drawingml/2006/main">
+              <a:graphicData uri="http://schemas.openxmlformats.org/drawingml/2006/picture">
+                <pic:pic xmlns:pic="http://schemas.openxmlformats.org/drawingml/2006/picture">
+                  <pic:nvPicPr>
+                    <pic:cNvPr id="1" name=""/>
+                    <pic:cNvPicPr/>
+                  </pic:nvPicPr>
+                  <pic:blipFill rotWithShape="1">
+                    <a:blip r:embed="rId12"/>
+                    <a:srcRect l="641" t="474" r="641"/>
+                    <a:stretch/>
+                  </pic:blipFill>
+                  <pic:spPr bwMode="auto">
+                    <a:xfrm>
+                      <a:off x="0" y="0"/>
+                      <a:ext cx="2639770" cy="3603114"/>
+                    </a:xfrm>
+                    <a:prstGeom prst="rect">
+                      <a:avLst/>
+                    </a:prstGeom>
+                    <a:ln>
+                      <a:noFill/>
+                    </a:ln>
+                    <a:extLst>
+                      <a:ext uri="{53640926-AAD7-44D8-BBD7-CCE9431645EC}">
+                        <a14:shadowObscured xmlns:a14="http://schemas.microsoft.com/office/drawing/2010/main"/>
+                      </a:ext>
+                    </a:extLst>
+                  </pic:spPr>
+                </pic:pic>
+              </a:graphicData>
+            </a:graphic>
+          </wp:inline>
+        </w:drawing>
+      </w:r>
+      <w:r>
+        <w:drawing>
+          <wp:inline distT="0" distB="0" distL="0" distR="0" wp14:anchorId="0AA9A26D" wp14:editId="6892326C">
+            <wp:extent cx="2613660" cy="3583026"/>
+            <wp:effectExtent l="0" t="0" r="0" b="0"/>
+            <wp:docPr id="23" name="Picture 23"/>
+            <wp:cNvGraphicFramePr>
+              <a:graphicFrameLocks xmlns:a="http://schemas.openxmlformats.org/drawingml/2006/main" noChangeAspect="1"/>
+            </wp:cNvGraphicFramePr>
+            <a:graphic xmlns:a="http://schemas.openxmlformats.org/drawingml/2006/main">
+              <a:graphicData uri="http://schemas.openxmlformats.org/drawingml/2006/picture">
+                <pic:pic xmlns:pic="http://schemas.openxmlformats.org/drawingml/2006/picture">
+                  <pic:nvPicPr>
+                    <pic:cNvPr id="1" name=""/>
+                    <pic:cNvPicPr/>
+                  </pic:nvPicPr>
+                  <pic:blipFill>
+                    <a:blip r:embed="rId13"/>
+                    <a:stretch>
+                      <a:fillRect/>
+                    </a:stretch>
+                  </pic:blipFill>
+                  <pic:spPr>
+                    <a:xfrm>
+                      <a:off x="0" y="0"/>
+                      <a:ext cx="2614402" cy="3584043"/>
+                    </a:xfrm>
+                    <a:prstGeom prst="rect">
+                      <a:avLst/>
+                    </a:prstGeom>
+                  </pic:spPr>
+                </pic:pic>
+              </a:graphicData>
+            </a:graphic>
+          </wp:inline>
+        </w:drawing>
+      </w:r>
+    </w:p>
+    <w:p>
+      <w:pPr>
+        <w:pStyle w:val="ListParagraph"/>
+        <w:spacing w:line="360" w:lineRule="auto"/>
+        <w:ind w:left="1440"/>
+      </w:pPr>
+      <w:r>
+        <w:lastRenderedPageBreak/>
+        <w:drawing>
+          <wp:inline distT="0" distB="0" distL="0" distR="0" wp14:anchorId="2BDEB2EF" wp14:editId="5CA58B46">
+            <wp:extent cx="2667000" cy="3623641"/>
+            <wp:effectExtent l="0" t="0" r="0" b="0"/>
+            <wp:docPr id="24" name="Picture 24"/>
+            <wp:cNvGraphicFramePr>
+              <a:graphicFrameLocks xmlns:a="http://schemas.openxmlformats.org/drawingml/2006/main" noChangeAspect="1"/>
+            </wp:cNvGraphicFramePr>
+            <a:graphic xmlns:a="http://schemas.openxmlformats.org/drawingml/2006/main">
+              <a:graphicData uri="http://schemas.openxmlformats.org/drawingml/2006/picture">
+                <pic:pic xmlns:pic="http://schemas.openxmlformats.org/drawingml/2006/picture">
+                  <pic:nvPicPr>
+                    <pic:cNvPr id="1" name=""/>
+                    <pic:cNvPicPr/>
+                  </pic:nvPicPr>
+                  <pic:blipFill rotWithShape="1">
+                    <a:blip r:embed="rId14"/>
+                    <a:srcRect l="978" t="543"/>
+                    <a:stretch/>
+                  </pic:blipFill>
+                  <pic:spPr bwMode="auto">
+                    <a:xfrm>
+                      <a:off x="0" y="0"/>
+                      <a:ext cx="2679870" cy="3641128"/>
+                    </a:xfrm>
+                    <a:prstGeom prst="rect">
+                      <a:avLst/>
+                    </a:prstGeom>
+                    <a:ln>
+                      <a:noFill/>
+                    </a:ln>
+                    <a:extLst>
+                      <a:ext uri="{53640926-AAD7-44D8-BBD7-CCE9431645EC}">
+                        <a14:shadowObscured xmlns:a14="http://schemas.microsoft.com/office/drawing/2010/main"/>
+                      </a:ext>
+                    </a:extLst>
+                  </pic:spPr>
+                </pic:pic>
+              </a:graphicData>
+            </a:graphic>
+          </wp:inline>
+        </w:drawing>
+      </w:r>
+      <w:r>
+        <w:drawing>
+          <wp:inline distT="0" distB="0" distL="0" distR="0" wp14:anchorId="3491BD72" wp14:editId="04CA650C">
+            <wp:extent cx="2671504" cy="3612451"/>
+            <wp:effectExtent l="0" t="0" r="0" b="7620"/>
+            <wp:docPr id="25" name="Picture 25"/>
+            <wp:cNvGraphicFramePr>
+              <a:graphicFrameLocks xmlns:a="http://schemas.openxmlformats.org/drawingml/2006/main" noChangeAspect="1"/>
+            </wp:cNvGraphicFramePr>
+            <a:graphic xmlns:a="http://schemas.openxmlformats.org/drawingml/2006/main">
+              <a:graphicData uri="http://schemas.openxmlformats.org/drawingml/2006/picture">
+                <pic:pic xmlns:pic="http://schemas.openxmlformats.org/drawingml/2006/picture">
+                  <pic:nvPicPr>
+                    <pic:cNvPr id="1" name=""/>
+                    <pic:cNvPicPr/>
+                  </pic:nvPicPr>
+                  <pic:blipFill rotWithShape="1">
+                    <a:blip r:embed="rId15"/>
+                    <a:srcRect t="723"/>
+                    <a:stretch/>
+                  </pic:blipFill>
+                  <pic:spPr bwMode="auto">
+                    <a:xfrm>
+                      <a:off x="0" y="0"/>
+                      <a:ext cx="2697771" cy="3647970"/>
+                    </a:xfrm>
+                    <a:prstGeom prst="rect">
+                      <a:avLst/>
+                    </a:prstGeom>
+                    <a:ln>
+                      <a:noFill/>
+                    </a:ln>
+                    <a:extLst>
+                      <a:ext uri="{53640926-AAD7-44D8-BBD7-CCE9431645EC}">
+                        <a14:shadowObscured xmlns:a14="http://schemas.microsoft.com/office/drawing/2010/main"/>
+                      </a:ext>
+                    </a:extLst>
+                  </pic:spPr>
+                </pic:pic>
+              </a:graphicData>
+            </a:graphic>
+          </wp:inline>
+        </w:drawing>
+      </w:r>
+    </w:p>
+    <w:p>
+      <w:pPr>
+        <w:pStyle w:val="ListParagraph"/>
+        <w:spacing w:line="360" w:lineRule="auto"/>
+        <w:ind w:left="1440"/>
+      </w:pPr>
+    </w:p>
+    <w:p>
+      <w:pPr>
+        <w:pStyle w:val="ListParagraph"/>
+        <w:numPr>
+          <w:ilvl w:val="0"/>
+          <w:numId w:val="27"/>
+        </w:numPr>
+        <w:spacing w:line="360" w:lineRule="auto"/>
+      </w:pPr>
+      <w:r>
+        <w:t xml:space="preserve">Product Price </w:t>
+      </w:r>
+      <w:proofErr w:type="spellStart"/>
+      <w:r>
+        <w:t>tidak</w:t>
+      </w:r>
+      <w:proofErr w:type="spellEnd"/>
+      <w:r>
+        <w:t xml:space="preserve"> numeric</w:t>
+      </w:r>
+      <w:r>
+        <w:t xml:space="preserve"> (</w:t>
+      </w:r>
+      <w:proofErr w:type="spellStart"/>
+      <w:r>
+        <w:t>bukan</w:t>
+      </w:r>
+      <w:proofErr w:type="spellEnd"/>
+      <w:r>
+        <w:t xml:space="preserve"> </w:t>
+      </w:r>
+      <w:proofErr w:type="spellStart"/>
+      <w:r>
+        <w:t>angka</w:t>
+      </w:r>
+      <w:proofErr w:type="spellEnd"/>
+      <w:r>
+        <w:t>)</w:t>
+      </w:r>
+    </w:p>
+    <w:p>
+      <w:pPr>
+        <w:pStyle w:val="ListParagraph"/>
+        <w:spacing w:line="360" w:lineRule="auto"/>
+        <w:ind w:left="1440"/>
+      </w:pPr>
+      <w:r>
+        <w:lastRenderedPageBreak/>
+        <w:drawing>
+          <wp:inline distT="0" distB="0" distL="0" distR="0" wp14:anchorId="2A847CD0" wp14:editId="28A6C912">
+            <wp:extent cx="3668100" cy="4983480"/>
+            <wp:effectExtent l="0" t="0" r="8890" b="7620"/>
+            <wp:docPr id="26" name="Picture 26"/>
+            <wp:cNvGraphicFramePr>
+              <a:graphicFrameLocks xmlns:a="http://schemas.openxmlformats.org/drawingml/2006/main" noChangeAspect="1"/>
+            </wp:cNvGraphicFramePr>
+            <a:graphic xmlns:a="http://schemas.openxmlformats.org/drawingml/2006/main">
+              <a:graphicData uri="http://schemas.openxmlformats.org/drawingml/2006/picture">
+                <pic:pic xmlns:pic="http://schemas.openxmlformats.org/drawingml/2006/picture">
+                  <pic:nvPicPr>
+                    <pic:cNvPr id="1" name=""/>
+                    <pic:cNvPicPr/>
+                  </pic:nvPicPr>
+                  <pic:blipFill rotWithShape="1">
+                    <a:blip r:embed="rId16"/>
+                    <a:srcRect b="381"/>
+                    <a:stretch/>
+                  </pic:blipFill>
+                  <pic:spPr bwMode="auto">
+                    <a:xfrm>
+                      <a:off x="0" y="0"/>
+                      <a:ext cx="3668486" cy="4984004"/>
+                    </a:xfrm>
+                    <a:prstGeom prst="rect">
+                      <a:avLst/>
+                    </a:prstGeom>
+                    <a:ln>
+                      <a:noFill/>
+                    </a:ln>
+                    <a:extLst>
+                      <a:ext uri="{53640926-AAD7-44D8-BBD7-CCE9431645EC}">
+                        <a14:shadowObscured xmlns:a14="http://schemas.microsoft.com/office/drawing/2010/main"/>
+                      </a:ext>
+                    </a:extLst>
+                  </pic:spPr>
+                </pic:pic>
+              </a:graphicData>
+            </a:graphic>
+          </wp:inline>
+        </w:drawing>
+      </w:r>
+    </w:p>
+    <w:p>
+      <w:pPr>
+        <w:pStyle w:val="ListParagraph"/>
+        <w:spacing w:line="360" w:lineRule="auto"/>
+        <w:ind w:left="1440"/>
+      </w:pPr>
+    </w:p>
+    <w:p>
+      <w:pPr>
+        <w:spacing w:after="200" w:line="276" w:lineRule="auto"/>
+      </w:pPr>
+      <w:r>
+        <w:br w:type="page"/>
+      </w:r>
+    </w:p>
+    <w:p>
+      <w:pPr>
+        <w:pStyle w:val="ListParagraph"/>
+        <w:numPr>
+          <w:ilvl w:val="0"/>
+          <w:numId w:val="27"/>
+        </w:numPr>
+        <w:spacing w:line="360" w:lineRule="auto"/>
+      </w:pPr>
+      <w:r>
+        <w:lastRenderedPageBreak/>
+        <w:t>Product Price</w:t>
+      </w:r>
+      <w:r>
+        <w:t xml:space="preserve"> </w:t>
+      </w:r>
+      <w:proofErr w:type="spellStart"/>
+      <w:r>
+        <w:t>bernilai</w:t>
+      </w:r>
+      <w:proofErr w:type="spellEnd"/>
+      <w:r>
+        <w:t xml:space="preserve"> 0</w:t>
+      </w:r>
+    </w:p>
+    <w:p>
+      <w:pPr>
+        <w:pStyle w:val="ListParagraph"/>
+        <w:spacing w:line="360" w:lineRule="auto"/>
+        <w:ind w:left="1440"/>
+      </w:pPr>
+      <w:r>
+        <w:drawing>
+          <wp:inline distT="0" distB="0" distL="0" distR="0" wp14:anchorId="2AF02C43" wp14:editId="3245852F">
+            <wp:extent cx="3535994" cy="4848225"/>
+            <wp:effectExtent l="0" t="0" r="7620" b="0"/>
+            <wp:docPr id="27" name="Picture 27"/>
+            <wp:cNvGraphicFramePr>
+              <a:graphicFrameLocks xmlns:a="http://schemas.openxmlformats.org/drawingml/2006/main" noChangeAspect="1"/>
+            </wp:cNvGraphicFramePr>
+            <a:graphic xmlns:a="http://schemas.openxmlformats.org/drawingml/2006/main">
+              <a:graphicData uri="http://schemas.openxmlformats.org/drawingml/2006/picture">
+                <pic:pic xmlns:pic="http://schemas.openxmlformats.org/drawingml/2006/picture">
+                  <pic:nvPicPr>
+                    <pic:cNvPr id="1" name=""/>
+                    <pic:cNvPicPr/>
+                  </pic:nvPicPr>
+                  <pic:blipFill rotWithShape="1">
+                    <a:blip r:embed="rId17"/>
+                    <a:srcRect l="642" t="315" r="884"/>
+                    <a:stretch/>
+                  </pic:blipFill>
+                  <pic:spPr bwMode="auto">
+                    <a:xfrm>
+                      <a:off x="0" y="0"/>
+                      <a:ext cx="3551866" cy="4869988"/>
+                    </a:xfrm>
+                    <a:prstGeom prst="rect">
+                      <a:avLst/>
+                    </a:prstGeom>
+                    <a:ln>
+                      <a:noFill/>
+                    </a:ln>
+                    <a:extLst>
+                      <a:ext uri="{53640926-AAD7-44D8-BBD7-CCE9431645EC}">
+                        <a14:shadowObscured xmlns:a14="http://schemas.microsoft.com/office/drawing/2010/main"/>
+                      </a:ext>
+                    </a:extLst>
+                  </pic:spPr>
+                </pic:pic>
+              </a:graphicData>
+            </a:graphic>
+          </wp:inline>
+        </w:drawing>
+      </w:r>
+    </w:p>
+    <w:p>
+      <w:pPr>
+        <w:pStyle w:val="ListParagraph"/>
+        <w:spacing w:line="360" w:lineRule="auto"/>
+        <w:ind w:left="1440"/>
+      </w:pPr>
+    </w:p>
+    <w:p>
+      <w:pPr>
+        <w:spacing w:after="200" w:line="276" w:lineRule="auto"/>
+      </w:pPr>
+      <w:r>
+        <w:br w:type="page"/>
+      </w:r>
+    </w:p>
+    <w:p>
+      <w:pPr>
+        <w:pStyle w:val="ListParagraph"/>
+        <w:numPr>
+          <w:ilvl w:val="0"/>
+          <w:numId w:val="27"/>
+        </w:numPr>
+        <w:spacing w:line="360" w:lineRule="auto"/>
+      </w:pPr>
+      <w:r>
+        <w:lastRenderedPageBreak/>
+        <w:t>Product Stock</w:t>
+      </w:r>
+      <w:r>
+        <w:t xml:space="preserve"> </w:t>
+      </w:r>
+      <w:proofErr w:type="spellStart"/>
+      <w:r>
+        <w:t>tidak</w:t>
+      </w:r>
+      <w:proofErr w:type="spellEnd"/>
+      <w:r>
+        <w:t xml:space="preserve"> numeric</w:t>
+      </w:r>
+      <w:r>
+        <w:t xml:space="preserve"> (</w:t>
+      </w:r>
+      <w:proofErr w:type="spellStart"/>
+      <w:r>
+        <w:t>bukan</w:t>
+      </w:r>
+      <w:proofErr w:type="spellEnd"/>
+      <w:r>
+        <w:t xml:space="preserve"> </w:t>
+      </w:r>
+      <w:proofErr w:type="spellStart"/>
+      <w:r>
+        <w:t>angka</w:t>
+      </w:r>
+      <w:proofErr w:type="spellEnd"/>
+      <w:r>
+        <w:t>)</w:t>
+      </w:r>
+    </w:p>
+    <w:p>
+      <w:pPr>
+        <w:pStyle w:val="ListParagraph"/>
+        <w:spacing w:line="360" w:lineRule="auto"/>
+        <w:ind w:left="1440"/>
+      </w:pPr>
+      <w:r>
+        <w:drawing>
+          <wp:inline distT="0" distB="0" distL="0" distR="0" wp14:anchorId="2EFA7B10" wp14:editId="2F51CADB">
+            <wp:extent cx="3495612" cy="4752975"/>
+            <wp:effectExtent l="0" t="0" r="0" b="0"/>
+            <wp:docPr id="28" name="Picture 28"/>
+            <wp:cNvGraphicFramePr>
+              <a:graphicFrameLocks xmlns:a="http://schemas.openxmlformats.org/drawingml/2006/main" noChangeAspect="1"/>
+            </wp:cNvGraphicFramePr>
+            <a:graphic xmlns:a="http://schemas.openxmlformats.org/drawingml/2006/main">
+              <a:graphicData uri="http://schemas.openxmlformats.org/drawingml/2006/picture">
+                <pic:pic xmlns:pic="http://schemas.openxmlformats.org/drawingml/2006/picture">
+                  <pic:nvPicPr>
+                    <pic:cNvPr id="1" name=""/>
+                    <pic:cNvPicPr/>
+                  </pic:nvPicPr>
+                  <pic:blipFill rotWithShape="1">
+                    <a:blip r:embed="rId18"/>
+                    <a:srcRect b="519"/>
+                    <a:stretch/>
+                  </pic:blipFill>
+                  <pic:spPr bwMode="auto">
+                    <a:xfrm>
+                      <a:off x="0" y="0"/>
+                      <a:ext cx="3497391" cy="4755394"/>
+                    </a:xfrm>
+                    <a:prstGeom prst="rect">
+                      <a:avLst/>
+                    </a:prstGeom>
+                    <a:ln>
+                      <a:noFill/>
+                    </a:ln>
+                    <a:extLst>
+                      <a:ext uri="{53640926-AAD7-44D8-BBD7-CCE9431645EC}">
+                        <a14:shadowObscured xmlns:a14="http://schemas.microsoft.com/office/drawing/2010/main"/>
+                      </a:ext>
+                    </a:extLst>
+                  </pic:spPr>
+                </pic:pic>
+              </a:graphicData>
+            </a:graphic>
+          </wp:inline>
+        </w:drawing>
+      </w:r>
+    </w:p>
+    <w:p>
+      <w:pPr>
+        <w:pStyle w:val="ListParagraph"/>
+        <w:spacing w:line="360" w:lineRule="auto"/>
+        <w:ind w:left="1440"/>
+      </w:pPr>
+    </w:p>
+    <w:p>
+      <w:pPr>
+        <w:spacing w:after="200" w:line="276" w:lineRule="auto"/>
+      </w:pPr>
+      <w:r>
+        <w:br w:type="page"/>
+      </w:r>
+    </w:p>
+    <w:p>
+      <w:pPr>
+        <w:pStyle w:val="ListParagraph"/>
+        <w:numPr>
+          <w:ilvl w:val="0"/>
+          <w:numId w:val="27"/>
+        </w:numPr>
+        <w:spacing w:line="360" w:lineRule="auto"/>
+      </w:pPr>
+      <w:r>
+        <w:lastRenderedPageBreak/>
+        <w:t xml:space="preserve">Product Stock </w:t>
+      </w:r>
+      <w:proofErr w:type="spellStart"/>
+      <w:r>
+        <w:t>bernilai</w:t>
+      </w:r>
+      <w:proofErr w:type="spellEnd"/>
+      <w:r>
+        <w:t xml:space="preserve"> 0</w:t>
+      </w:r>
+    </w:p>
+    <w:p>
+      <w:pPr>
+        <w:pStyle w:val="ListParagraph"/>
+        <w:spacing w:line="360" w:lineRule="auto"/>
+        <w:ind w:left="1440"/>
+      </w:pPr>
+      <w:r>
+        <w:drawing>
+          <wp:inline distT="0" distB="0" distL="0" distR="0" wp14:anchorId="4E75AF1F" wp14:editId="6C1F029C">
+            <wp:extent cx="3464356" cy="4714875"/>
+            <wp:effectExtent l="0" t="0" r="3175" b="0"/>
+            <wp:docPr id="29" name="Picture 29"/>
+            <wp:cNvGraphicFramePr>
+              <a:graphicFrameLocks xmlns:a="http://schemas.openxmlformats.org/drawingml/2006/main" noChangeAspect="1"/>
+            </wp:cNvGraphicFramePr>
+            <a:graphic xmlns:a="http://schemas.openxmlformats.org/drawingml/2006/main">
+              <a:graphicData uri="http://schemas.openxmlformats.org/drawingml/2006/picture">
+                <pic:pic xmlns:pic="http://schemas.openxmlformats.org/drawingml/2006/picture">
+                  <pic:nvPicPr>
+                    <pic:cNvPr id="1" name=""/>
+                    <pic:cNvPicPr/>
+                  </pic:nvPicPr>
+                  <pic:blipFill>
+                    <a:blip r:embed="rId19"/>
+                    <a:stretch>
+                      <a:fillRect/>
+                    </a:stretch>
+                  </pic:blipFill>
+                  <pic:spPr>
+                    <a:xfrm>
+                      <a:off x="0" y="0"/>
+                      <a:ext cx="3475874" cy="4730551"/>
+                    </a:xfrm>
+                    <a:prstGeom prst="rect">
+                      <a:avLst/>
+                    </a:prstGeom>
+                  </pic:spPr>
+                </pic:pic>
+              </a:graphicData>
+            </a:graphic>
+          </wp:inline>
+        </w:drawing>
+      </w:r>
+    </w:p>
+    <w:p>
+      <w:pPr>
+        <w:pStyle w:val="ListParagraph"/>
+        <w:spacing w:line="360" w:lineRule="auto"/>
+        <w:ind w:left="1440"/>
+      </w:pPr>
+    </w:p>
+    <w:p>
+      <w:pPr>
+        <w:pStyle w:val="ListParagraph"/>
+        <w:spacing w:line="360" w:lineRule="auto"/>
+        <w:ind w:left="1440"/>
+      </w:pPr>
+      <w:r>
+        <w:t xml:space="preserve">Jika </w:t>
+      </w:r>
+      <w:proofErr w:type="spellStart"/>
+      <w:r>
+        <w:t>berhasil</w:t>
+      </w:r>
+      <w:proofErr w:type="spellEnd"/>
+      <w:r>
+        <w:t xml:space="preserve">, </w:t>
+      </w:r>
+      <w:proofErr w:type="spellStart"/>
+      <w:r>
+        <w:t>maka</w:t>
+      </w:r>
+      <w:proofErr w:type="spellEnd"/>
+      <w:r>
+        <w:t xml:space="preserve"> </w:t>
+      </w:r>
+      <w:proofErr w:type="spellStart"/>
+      <w:r>
+        <w:t>akan</w:t>
+      </w:r>
+      <w:proofErr w:type="spellEnd"/>
+      <w:r>
+        <w:t xml:space="preserve"> </w:t>
+      </w:r>
+      <w:proofErr w:type="spellStart"/>
+      <w:r>
+        <w:t>muncul</w:t>
+      </w:r>
+      <w:proofErr w:type="spellEnd"/>
+      <w:r>
+        <w:t xml:space="preserve"> </w:t>
+      </w:r>
+      <w:proofErr w:type="spellStart"/>
+      <w:r>
+        <w:t>sebuah</w:t>
+      </w:r>
+      <w:proofErr w:type="spellEnd"/>
+      <w:r>
+        <w:t xml:space="preserve"> alert yang </w:t>
+      </w:r>
+      <w:proofErr w:type="spellStart"/>
+      <w:r>
+        <w:t>menunjukkan</w:t>
+      </w:r>
+      <w:proofErr w:type="spellEnd"/>
+      <w:r>
+        <w:t xml:space="preserve"> </w:t>
+      </w:r>
+      <w:proofErr w:type="spellStart"/>
+      <w:r>
+        <w:t>bahwa</w:t>
+      </w:r>
+      <w:proofErr w:type="spellEnd"/>
+      <w:r>
+        <w:t xml:space="preserve"> Admin </w:t>
+      </w:r>
+      <w:proofErr w:type="spellStart"/>
+      <w:r>
+        <w:t>berhasil</w:t>
+      </w:r>
+      <w:proofErr w:type="spellEnd"/>
+      <w:r>
+        <w:t xml:space="preserve"> </w:t>
+      </w:r>
+      <w:proofErr w:type="spellStart"/>
+      <w:r>
+        <w:t>menambahkan</w:t>
+      </w:r>
+      <w:proofErr w:type="spellEnd"/>
+      <w:r>
+        <w:t xml:space="preserve"> Product </w:t>
+      </w:r>
+      <w:proofErr w:type="spellStart"/>
+      <w:r>
+        <w:t>baru</w:t>
+      </w:r>
+      <w:proofErr w:type="spellEnd"/>
+      <w:r>
+        <w:t xml:space="preserve">, dan </w:t>
+      </w:r>
+      <w:proofErr w:type="spellStart"/>
+      <w:r>
+        <w:t>tabel</w:t>
+      </w:r>
+      <w:proofErr w:type="spellEnd"/>
+      <w:r>
+        <w:t xml:space="preserve"> </w:t>
+      </w:r>
+      <w:proofErr w:type="spellStart"/>
+      <w:r>
+        <w:t>akan</w:t>
+      </w:r>
+      <w:proofErr w:type="spellEnd"/>
+      <w:r>
+        <w:t xml:space="preserve"> </w:t>
+      </w:r>
+      <w:proofErr w:type="spellStart"/>
+      <w:r>
+        <w:t>secara</w:t>
+      </w:r>
+      <w:proofErr w:type="spellEnd"/>
+      <w:r>
+        <w:t xml:space="preserve"> </w:t>
+      </w:r>
+      <w:proofErr w:type="spellStart"/>
+      <w:r>
+        <w:t>otomatis</w:t>
+      </w:r>
+      <w:proofErr w:type="spellEnd"/>
+      <w:r>
+        <w:t xml:space="preserve"> </w:t>
+      </w:r>
+      <w:proofErr w:type="spellStart"/>
+      <w:r>
+        <w:t>diperbaharui</w:t>
+      </w:r>
+      <w:proofErr w:type="spellEnd"/>
+      <w:r>
+        <w:t>.</w:t>
+      </w:r>
+    </w:p>
+    <w:p>
+      <w:pPr>
+        <w:pStyle w:val="ListParagraph"/>
+        <w:spacing w:line="360" w:lineRule="auto"/>
+        <w:ind w:left="1440"/>
+      </w:pPr>
+      <w:r>
+        <w:lastRenderedPageBreak/>
+        <w:drawing>
+          <wp:inline distT="0" distB="0" distL="0" distR="0" wp14:anchorId="5C64088B" wp14:editId="3D23A41F">
+            <wp:extent cx="2590800" cy="3519914"/>
+            <wp:effectExtent l="0" t="0" r="0" b="4445"/>
+            <wp:docPr id="30" name="Picture 30"/>
+            <wp:cNvGraphicFramePr>
+              <a:graphicFrameLocks xmlns:a="http://schemas.openxmlformats.org/drawingml/2006/main" noChangeAspect="1"/>
+            </wp:cNvGraphicFramePr>
+            <a:graphic xmlns:a="http://schemas.openxmlformats.org/drawingml/2006/main">
+              <a:graphicData uri="http://schemas.openxmlformats.org/drawingml/2006/picture">
+                <pic:pic xmlns:pic="http://schemas.openxmlformats.org/drawingml/2006/picture">
+                  <pic:nvPicPr>
+                    <pic:cNvPr id="1" name=""/>
+                    <pic:cNvPicPr/>
+                  </pic:nvPicPr>
+                  <pic:blipFill>
+                    <a:blip r:embed="rId20"/>
+                    <a:stretch>
+                      <a:fillRect/>
+                    </a:stretch>
+                  </pic:blipFill>
+                  <pic:spPr>
+                    <a:xfrm>
+                      <a:off x="0" y="0"/>
+                      <a:ext cx="2598908" cy="3530930"/>
+                    </a:xfrm>
+                    <a:prstGeom prst="rect">
+                      <a:avLst/>
+                    </a:prstGeom>
+                  </pic:spPr>
+                </pic:pic>
+              </a:graphicData>
+            </a:graphic>
+          </wp:inline>
+        </w:drawing>
+      </w:r>
+      <w:r>
+        <w:drawing>
+          <wp:inline distT="0" distB="0" distL="0" distR="0" wp14:anchorId="0A410072" wp14:editId="2DBEFFD4">
+            <wp:extent cx="2581275" cy="3523575"/>
+            <wp:effectExtent l="0" t="0" r="0" b="1270"/>
+            <wp:docPr id="31" name="Picture 31"/>
+            <wp:cNvGraphicFramePr>
+              <a:graphicFrameLocks xmlns:a="http://schemas.openxmlformats.org/drawingml/2006/main" noChangeAspect="1"/>
+            </wp:cNvGraphicFramePr>
+            <a:graphic xmlns:a="http://schemas.openxmlformats.org/drawingml/2006/main">
+              <a:graphicData uri="http://schemas.openxmlformats.org/drawingml/2006/picture">
+                <pic:pic xmlns:pic="http://schemas.openxmlformats.org/drawingml/2006/picture">
+                  <pic:nvPicPr>
+                    <pic:cNvPr id="1" name=""/>
+                    <pic:cNvPicPr/>
+                  </pic:nvPicPr>
+                  <pic:blipFill rotWithShape="1">
+                    <a:blip r:embed="rId21"/>
+                    <a:srcRect l="858" r="-1"/>
+                    <a:stretch/>
+                  </pic:blipFill>
+                  <pic:spPr bwMode="auto">
+                    <a:xfrm>
+                      <a:off x="0" y="0"/>
+                      <a:ext cx="2587302" cy="3531802"/>
+                    </a:xfrm>
+                    <a:prstGeom prst="rect">
+                      <a:avLst/>
+                    </a:prstGeom>
+                    <a:ln>
+                      <a:noFill/>
+                    </a:ln>
+                    <a:extLst>
+                      <a:ext uri="{53640926-AAD7-44D8-BBD7-CCE9431645EC}">
+                        <a14:shadowObscured xmlns:a14="http://schemas.microsoft.com/office/drawing/2010/main"/>
+                      </a:ext>
+                    </a:extLst>
+                  </pic:spPr>
+                </pic:pic>
+              </a:graphicData>
+            </a:graphic>
+          </wp:inline>
+        </w:drawing>
+      </w:r>
+    </w:p>
+    <w:p>
+      <w:pPr>
+        <w:pStyle w:val="ListParagraph"/>
+        <w:spacing w:line="360" w:lineRule="auto"/>
+        <w:ind w:left="1440"/>
+      </w:pPr>
+    </w:p>
+    <w:p>
+      <w:pPr>
+        <w:pStyle w:val="ListParagraph"/>
+        <w:numPr>
+          <w:ilvl w:val="0"/>
+          <w:numId w:val="26"/>
+        </w:numPr>
+        <w:spacing w:line="360" w:lineRule="auto"/>
+      </w:pPr>
+      <w:r>
+        <w:rPr>
+          <w:b/>
+          <w:bCs/>
+        </w:rPr>
+        <w:t>UPDATE PRODUCT</w:t>
+      </w:r>
+    </w:p>
+    <w:p>
+      <w:pPr>
+        <w:pStyle w:val="ListParagraph"/>
+        <w:spacing w:line="360" w:lineRule="auto"/>
+        <w:ind w:left="1080"/>
+      </w:pPr>
+      <w:r>
+        <w:t xml:space="preserve">Admin </w:t>
+      </w:r>
+      <w:proofErr w:type="spellStart"/>
+      <w:r>
+        <w:t>dapat</w:t>
+      </w:r>
+      <w:proofErr w:type="spellEnd"/>
+      <w:r>
+        <w:t xml:space="preserve"> meng-update product yang </w:t>
+      </w:r>
+      <w:proofErr w:type="spellStart"/>
+      <w:r>
+        <w:t>sudah</w:t>
+      </w:r>
+      <w:proofErr w:type="spellEnd"/>
+      <w:r>
+        <w:t xml:space="preserve"> </w:t>
+      </w:r>
+      <w:proofErr w:type="spellStart"/>
+      <w:r>
+        <w:t>ada</w:t>
+      </w:r>
+      <w:proofErr w:type="spellEnd"/>
+      <w:r>
+        <w:t xml:space="preserve">. </w:t>
+      </w:r>
+      <w:proofErr w:type="spellStart"/>
+      <w:r>
+        <w:t>Setiap</w:t>
+      </w:r>
+      <w:proofErr w:type="spellEnd"/>
+      <w:r>
+        <w:t xml:space="preserve"> </w:t>
+      </w:r>
+      <w:proofErr w:type="spellStart"/>
+      <w:r>
+        <w:t>kolom</w:t>
+      </w:r>
+      <w:proofErr w:type="spellEnd"/>
+      <w:r>
+        <w:t xml:space="preserve"> pada </w:t>
+      </w:r>
+      <w:proofErr w:type="spellStart"/>
+      <w:r>
+        <w:t>halaman</w:t>
+      </w:r>
+      <w:proofErr w:type="spellEnd"/>
+      <w:r>
+        <w:t xml:space="preserve"> </w:t>
+      </w:r>
+      <w:proofErr w:type="spellStart"/>
+      <w:r>
+        <w:t>harus</w:t>
+      </w:r>
+      <w:proofErr w:type="spellEnd"/>
+      <w:r>
+        <w:t xml:space="preserve"> </w:t>
+      </w:r>
+      <w:proofErr w:type="spellStart"/>
+      <w:r>
+        <w:t>diisi</w:t>
+      </w:r>
+      <w:proofErr w:type="spellEnd"/>
+      <w:r>
+        <w:t xml:space="preserve"> (</w:t>
+      </w:r>
+      <w:proofErr w:type="spellStart"/>
+      <w:r>
+        <w:t>kecuali</w:t>
+      </w:r>
+      <w:proofErr w:type="spellEnd"/>
+      <w:r>
+        <w:t xml:space="preserve"> </w:t>
+      </w:r>
+      <w:proofErr w:type="spellStart"/>
+      <w:r>
+        <w:t>kolom</w:t>
+      </w:r>
+      <w:proofErr w:type="spellEnd"/>
+      <w:r>
+        <w:t xml:space="preserve"> Search) </w:t>
+      </w:r>
+      <w:proofErr w:type="spellStart"/>
+      <w:r>
+        <w:t>untuk</w:t>
+      </w:r>
+      <w:proofErr w:type="spellEnd"/>
+      <w:r>
+        <w:t xml:space="preserve"> </w:t>
+      </w:r>
+      <w:proofErr w:type="spellStart"/>
+      <w:r>
+        <w:t>melakukan</w:t>
+      </w:r>
+      <w:proofErr w:type="spellEnd"/>
+      <w:r>
+        <w:t xml:space="preserve"> Update Product. </w:t>
+      </w:r>
+      <w:proofErr w:type="spellStart"/>
+      <w:r>
+        <w:t>Validasi</w:t>
+      </w:r>
+      <w:proofErr w:type="spellEnd"/>
+      <w:r>
+        <w:t xml:space="preserve"> </w:t>
+      </w:r>
+      <w:proofErr w:type="spellStart"/>
+      <w:r>
+        <w:t>untuk</w:t>
+      </w:r>
+      <w:proofErr w:type="spellEnd"/>
+      <w:r>
+        <w:t xml:space="preserve"> </w:t>
+      </w:r>
+      <w:proofErr w:type="spellStart"/>
+      <w:r>
+        <w:t>aktivitas</w:t>
+      </w:r>
+      <w:proofErr w:type="spellEnd"/>
+      <w:r>
+        <w:t xml:space="preserve"> </w:t>
+      </w:r>
+      <w:proofErr w:type="spellStart"/>
+      <w:r>
+        <w:t>ini</w:t>
+      </w:r>
+      <w:proofErr w:type="spellEnd"/>
+      <w:r>
+        <w:t xml:space="preserve">, </w:t>
+      </w:r>
+      <w:proofErr w:type="spellStart"/>
+      <w:r>
+        <w:t>sama</w:t>
+      </w:r>
+      <w:proofErr w:type="spellEnd"/>
+      <w:r>
+        <w:t xml:space="preserve"> </w:t>
+      </w:r>
+      <w:proofErr w:type="spellStart"/>
+      <w:r>
+        <w:t>dengan</w:t>
+      </w:r>
+      <w:proofErr w:type="spellEnd"/>
+      <w:r>
+        <w:t xml:space="preserve"> </w:t>
+      </w:r>
+      <w:proofErr w:type="spellStart"/>
+      <w:r>
+        <w:t>aktivitas</w:t>
+      </w:r>
+      <w:proofErr w:type="spellEnd"/>
+      <w:r>
+        <w:t xml:space="preserve"> Create Product.</w:t>
+      </w:r>
+      <w:r>
+        <w:t xml:space="preserve"> </w:t>
+      </w:r>
+      <w:r>
+        <w:t xml:space="preserve">Jika </w:t>
+      </w:r>
+      <w:proofErr w:type="spellStart"/>
+      <w:r>
+        <w:t>berhasil</w:t>
+      </w:r>
+      <w:proofErr w:type="spellEnd"/>
+      <w:r>
+        <w:t xml:space="preserve">, </w:t>
+      </w:r>
+      <w:proofErr w:type="spellStart"/>
+      <w:r>
+        <w:t>maka</w:t>
+      </w:r>
+      <w:proofErr w:type="spellEnd"/>
+      <w:r>
+        <w:t xml:space="preserve"> </w:t>
+      </w:r>
+      <w:proofErr w:type="spellStart"/>
+      <w:r>
+        <w:t>akan</w:t>
+      </w:r>
+      <w:proofErr w:type="spellEnd"/>
+      <w:r>
+        <w:t xml:space="preserve"> </w:t>
+      </w:r>
+      <w:proofErr w:type="spellStart"/>
+      <w:r>
+        <w:t>muncul</w:t>
+      </w:r>
+      <w:proofErr w:type="spellEnd"/>
+      <w:r>
+        <w:t xml:space="preserve"> </w:t>
+      </w:r>
+      <w:proofErr w:type="spellStart"/>
+      <w:r>
+        <w:t>sebuah</w:t>
+      </w:r>
+      <w:proofErr w:type="spellEnd"/>
+      <w:r>
+        <w:t xml:space="preserve"> alert yang </w:t>
+      </w:r>
+      <w:proofErr w:type="spellStart"/>
+      <w:r>
+        <w:t>menunjukkan</w:t>
+      </w:r>
+      <w:proofErr w:type="spellEnd"/>
+      <w:r>
+        <w:t xml:space="preserve"> </w:t>
+      </w:r>
+      <w:proofErr w:type="spellStart"/>
+      <w:r>
+        <w:t>bahwa</w:t>
+      </w:r>
+      <w:proofErr w:type="spellEnd"/>
+      <w:r>
+        <w:t xml:space="preserve"> Admin </w:t>
+      </w:r>
+      <w:proofErr w:type="spellStart"/>
+      <w:r>
+        <w:t>berhasil</w:t>
+      </w:r>
+      <w:proofErr w:type="spellEnd"/>
+      <w:r>
+        <w:t xml:space="preserve"> </w:t>
+      </w:r>
+      <w:r>
+        <w:t>meng-update Product</w:t>
+      </w:r>
+      <w:r>
+        <w:t xml:space="preserve">, dan </w:t>
+      </w:r>
+      <w:proofErr w:type="spellStart"/>
+      <w:r>
+        <w:t>tabel</w:t>
+      </w:r>
+      <w:proofErr w:type="spellEnd"/>
+      <w:r>
+        <w:t xml:space="preserve"> </w:t>
+      </w:r>
+      <w:proofErr w:type="spellStart"/>
+      <w:r>
+        <w:t>akan</w:t>
+      </w:r>
+      <w:proofErr w:type="spellEnd"/>
+      <w:r>
+        <w:t xml:space="preserve"> </w:t>
+      </w:r>
+      <w:proofErr w:type="spellStart"/>
+      <w:r>
+        <w:t>secara</w:t>
+      </w:r>
+      <w:proofErr w:type="spellEnd"/>
+      <w:r>
+        <w:t xml:space="preserve"> </w:t>
+      </w:r>
+      <w:proofErr w:type="spellStart"/>
+      <w:r>
+        <w:t>otomatis</w:t>
+      </w:r>
+      <w:proofErr w:type="spellEnd"/>
+      <w:r>
+        <w:t xml:space="preserve"> </w:t>
+      </w:r>
+      <w:proofErr w:type="spellStart"/>
+      <w:r>
+        <w:t>diperbaharui</w:t>
+      </w:r>
+      <w:proofErr w:type="spellEnd"/>
+      <w:r>
+        <w:t>.</w:t>
+      </w:r>
+    </w:p>
+    <w:p>
+      <w:pPr>
+        <w:pStyle w:val="ListParagraph"/>
+        <w:spacing w:line="360" w:lineRule="auto"/>
+        <w:ind w:left="1080"/>
+      </w:pPr>
+      <w:r>
+        <w:lastRenderedPageBreak/>
+        <w:drawing>
+          <wp:inline distT="0" distB="0" distL="0" distR="0" wp14:anchorId="6EC31AB0" wp14:editId="7AA76557">
+            <wp:extent cx="2733675" cy="3712180"/>
+            <wp:effectExtent l="0" t="0" r="0" b="3175"/>
+            <wp:docPr id="32" name="Picture 32"/>
+            <wp:cNvGraphicFramePr>
+              <a:graphicFrameLocks xmlns:a="http://schemas.openxmlformats.org/drawingml/2006/main" noChangeAspect="1"/>
+            </wp:cNvGraphicFramePr>
+            <a:graphic xmlns:a="http://schemas.openxmlformats.org/drawingml/2006/main">
+              <a:graphicData uri="http://schemas.openxmlformats.org/drawingml/2006/picture">
+                <pic:pic xmlns:pic="http://schemas.openxmlformats.org/drawingml/2006/picture">
+                  <pic:nvPicPr>
+                    <pic:cNvPr id="1" name=""/>
+                    <pic:cNvPicPr/>
+                  </pic:nvPicPr>
+                  <pic:blipFill rotWithShape="1">
+                    <a:blip r:embed="rId22"/>
+                    <a:srcRect t="474"/>
+                    <a:stretch/>
+                  </pic:blipFill>
+                  <pic:spPr bwMode="auto">
+                    <a:xfrm>
+                      <a:off x="0" y="0"/>
+                      <a:ext cx="2738436" cy="3718645"/>
+                    </a:xfrm>
+                    <a:prstGeom prst="rect">
+                      <a:avLst/>
+                    </a:prstGeom>
+                    <a:ln>
+                      <a:noFill/>
+                    </a:ln>
+                    <a:extLst>
+                      <a:ext uri="{53640926-AAD7-44D8-BBD7-CCE9431645EC}">
+                        <a14:shadowObscured xmlns:a14="http://schemas.microsoft.com/office/drawing/2010/main"/>
+                      </a:ext>
+                    </a:extLst>
+                  </pic:spPr>
+                </pic:pic>
+              </a:graphicData>
+            </a:graphic>
+          </wp:inline>
+        </w:drawing>
+      </w:r>
+      <w:r>
+        <w:drawing>
+          <wp:inline distT="0" distB="0" distL="0" distR="0" wp14:anchorId="265FAE05" wp14:editId="241B7D0C">
+            <wp:extent cx="2724482" cy="3687445"/>
+            <wp:effectExtent l="0" t="0" r="0" b="8255"/>
+            <wp:docPr id="33" name="Picture 33"/>
+            <wp:cNvGraphicFramePr>
+              <a:graphicFrameLocks xmlns:a="http://schemas.openxmlformats.org/drawingml/2006/main" noChangeAspect="1"/>
+            </wp:cNvGraphicFramePr>
+            <a:graphic xmlns:a="http://schemas.openxmlformats.org/drawingml/2006/main">
+              <a:graphicData uri="http://schemas.openxmlformats.org/drawingml/2006/picture">
+                <pic:pic xmlns:pic="http://schemas.openxmlformats.org/drawingml/2006/picture">
+                  <pic:nvPicPr>
+                    <pic:cNvPr id="1" name=""/>
+                    <pic:cNvPicPr/>
+                  </pic:nvPicPr>
+                  <pic:blipFill>
+                    <a:blip r:embed="rId23"/>
+                    <a:stretch>
+                      <a:fillRect/>
+                    </a:stretch>
+                  </pic:blipFill>
+                  <pic:spPr>
+                    <a:xfrm>
+                      <a:off x="0" y="0"/>
+                      <a:ext cx="2733766" cy="3700011"/>
+                    </a:xfrm>
+                    <a:prstGeom prst="rect">
+                      <a:avLst/>
+                    </a:prstGeom>
+                  </pic:spPr>
+                </pic:pic>
+              </a:graphicData>
+            </a:graphic>
+          </wp:inline>
+        </w:drawing>
+      </w:r>
+    </w:p>
+    <w:p>
+      <w:pPr>
+        <w:pStyle w:val="ListParagraph"/>
+        <w:spacing w:line="360" w:lineRule="auto"/>
+        <w:ind w:left="1080"/>
+      </w:pPr>
+    </w:p>
+    <w:p>
+      <w:pPr>
+        <w:pStyle w:val="ListParagraph"/>
+        <w:numPr>
+          <w:ilvl w:val="0"/>
+          <w:numId w:val="26"/>
+        </w:numPr>
+        <w:spacing w:line="360" w:lineRule="auto"/>
+      </w:pPr>
+      <w:r>
+        <w:rPr>
+          <w:b/>
+          <w:bCs/>
+        </w:rPr>
+        <w:t>DELETE PRODUCT</w:t>
+      </w:r>
+    </w:p>
+    <w:p>
+      <w:pPr>
+        <w:pStyle w:val="ListParagraph"/>
+        <w:spacing w:line="360" w:lineRule="auto"/>
+        <w:ind w:left="1080"/>
+      </w:pPr>
+      <w:r>
+        <w:t xml:space="preserve">Admin </w:t>
+      </w:r>
+      <w:proofErr w:type="spellStart"/>
+      <w:r>
+        <w:t>dapat</w:t>
+      </w:r>
+      <w:proofErr w:type="spellEnd"/>
+      <w:r>
+        <w:t xml:space="preserve"> </w:t>
+      </w:r>
+      <w:proofErr w:type="spellStart"/>
+      <w:r>
+        <w:t>menghapus</w:t>
+      </w:r>
+      <w:proofErr w:type="spellEnd"/>
+      <w:r>
+        <w:t xml:space="preserve"> product yang </w:t>
+      </w:r>
+      <w:proofErr w:type="spellStart"/>
+      <w:r>
+        <w:t>ada</w:t>
+      </w:r>
+      <w:proofErr w:type="spellEnd"/>
+      <w:r>
+        <w:t xml:space="preserve">. Pada </w:t>
+      </w:r>
+      <w:proofErr w:type="spellStart"/>
+      <w:r>
+        <w:t>aktivitas</w:t>
+      </w:r>
+      <w:proofErr w:type="spellEnd"/>
+      <w:r>
+        <w:t xml:space="preserve">, </w:t>
+      </w:r>
+      <w:proofErr w:type="spellStart"/>
+      <w:r>
+        <w:t>kolom</w:t>
+      </w:r>
+      <w:proofErr w:type="spellEnd"/>
+      <w:r>
+        <w:t xml:space="preserve"> yang </w:t>
+      </w:r>
+      <w:proofErr w:type="spellStart"/>
+      <w:r>
+        <w:t>harus</w:t>
+      </w:r>
+      <w:proofErr w:type="spellEnd"/>
+      <w:r>
+        <w:t xml:space="preserve"> </w:t>
+      </w:r>
+      <w:proofErr w:type="spellStart"/>
+      <w:r>
+        <w:t>diisi</w:t>
+      </w:r>
+      <w:proofErr w:type="spellEnd"/>
+      <w:r>
+        <w:t xml:space="preserve"> </w:t>
+      </w:r>
+      <w:proofErr w:type="spellStart"/>
+      <w:r>
+        <w:t>hanya</w:t>
+      </w:r>
+      <w:proofErr w:type="spellEnd"/>
+      <w:r>
+        <w:t xml:space="preserve"> </w:t>
+      </w:r>
+      <w:proofErr w:type="spellStart"/>
+      <w:r>
+        <w:t>kolom</w:t>
+      </w:r>
+      <w:proofErr w:type="spellEnd"/>
+      <w:r>
+        <w:t xml:space="preserve"> </w:t>
+      </w:r>
+      <w:proofErr w:type="spellStart"/>
+      <w:r>
+        <w:t>ProductId</w:t>
+      </w:r>
+      <w:proofErr w:type="spellEnd"/>
+      <w:r>
+        <w:t xml:space="preserve">. Karena </w:t>
+      </w:r>
+      <w:proofErr w:type="spellStart"/>
+      <w:r>
+        <w:t>ProductId</w:t>
+      </w:r>
+      <w:proofErr w:type="spellEnd"/>
+      <w:r>
+        <w:t xml:space="preserve"> </w:t>
+      </w:r>
+      <w:proofErr w:type="spellStart"/>
+      <w:r>
+        <w:t>tidak</w:t>
+      </w:r>
+      <w:proofErr w:type="spellEnd"/>
+      <w:r>
+        <w:t xml:space="preserve"> </w:t>
+      </w:r>
+      <w:proofErr w:type="spellStart"/>
+      <w:r>
+        <w:t>memiliki</w:t>
+      </w:r>
+      <w:proofErr w:type="spellEnd"/>
+      <w:r>
+        <w:t xml:space="preserve"> </w:t>
+      </w:r>
+      <w:proofErr w:type="spellStart"/>
+      <w:r>
+        <w:t>JTextField</w:t>
+      </w:r>
+      <w:proofErr w:type="spellEnd"/>
+      <w:r>
+        <w:t xml:space="preserve">, </w:t>
+      </w:r>
+      <w:proofErr w:type="spellStart"/>
+      <w:r>
+        <w:t>kolom</w:t>
+      </w:r>
+      <w:proofErr w:type="spellEnd"/>
+      <w:r>
+        <w:t xml:space="preserve"> </w:t>
+      </w:r>
+      <w:proofErr w:type="spellStart"/>
+      <w:r>
+        <w:t>tersebut</w:t>
+      </w:r>
+      <w:proofErr w:type="spellEnd"/>
+      <w:r>
+        <w:t xml:space="preserve"> </w:t>
+      </w:r>
+      <w:proofErr w:type="spellStart"/>
+      <w:r>
+        <w:t>dapat</w:t>
+      </w:r>
+      <w:proofErr w:type="spellEnd"/>
+      <w:r>
+        <w:t xml:space="preserve"> </w:t>
+      </w:r>
+      <w:proofErr w:type="spellStart"/>
+      <w:r>
+        <w:t>diisi</w:t>
+      </w:r>
+      <w:proofErr w:type="spellEnd"/>
+      <w:r>
+        <w:t xml:space="preserve"> </w:t>
+      </w:r>
+      <w:proofErr w:type="spellStart"/>
+      <w:r>
+        <w:t>dengan</w:t>
+      </w:r>
+      <w:proofErr w:type="spellEnd"/>
+      <w:r>
+        <w:t xml:space="preserve"> </w:t>
+      </w:r>
+      <w:proofErr w:type="spellStart"/>
+      <w:r>
+        <w:t>cara</w:t>
+      </w:r>
+      <w:proofErr w:type="spellEnd"/>
+      <w:r>
+        <w:t xml:space="preserve"> </w:t>
+      </w:r>
+      <w:proofErr w:type="spellStart"/>
+      <w:r>
+        <w:t>memilih</w:t>
+      </w:r>
+      <w:proofErr w:type="spellEnd"/>
+      <w:r>
+        <w:t xml:space="preserve"> Product yang </w:t>
+      </w:r>
+      <w:proofErr w:type="spellStart"/>
+      <w:r>
+        <w:t>akan</w:t>
+      </w:r>
+      <w:proofErr w:type="spellEnd"/>
+      <w:r>
+        <w:t xml:space="preserve"> </w:t>
+      </w:r>
+      <w:proofErr w:type="spellStart"/>
+      <w:r>
+        <w:t>dihapus</w:t>
+      </w:r>
+      <w:proofErr w:type="spellEnd"/>
+      <w:r>
+        <w:t xml:space="preserve"> pada </w:t>
+      </w:r>
+      <w:proofErr w:type="spellStart"/>
+      <w:r>
+        <w:t>tabel</w:t>
+      </w:r>
+      <w:proofErr w:type="spellEnd"/>
+      <w:r>
+        <w:t xml:space="preserve">. </w:t>
+      </w:r>
+      <w:proofErr w:type="spellStart"/>
+      <w:r>
+        <w:t>Validasi</w:t>
+      </w:r>
+      <w:proofErr w:type="spellEnd"/>
+      <w:r>
+        <w:t xml:space="preserve"> </w:t>
+      </w:r>
+      <w:proofErr w:type="spellStart"/>
+      <w:r>
+        <w:t>hanya</w:t>
+      </w:r>
+      <w:proofErr w:type="spellEnd"/>
+      <w:r>
+        <w:t xml:space="preserve"> </w:t>
+      </w:r>
+      <w:proofErr w:type="spellStart"/>
+      <w:r>
+        <w:t>terdapat</w:t>
+      </w:r>
+      <w:proofErr w:type="spellEnd"/>
+      <w:r>
+        <w:t xml:space="preserve"> pada </w:t>
+      </w:r>
+      <w:proofErr w:type="spellStart"/>
+      <w:r>
+        <w:t>ProductId</w:t>
+      </w:r>
+      <w:proofErr w:type="spellEnd"/>
+      <w:r>
+        <w:t xml:space="preserve"> yang </w:t>
+      </w:r>
+      <w:proofErr w:type="spellStart"/>
+      <w:r>
+        <w:t>kosong</w:t>
+      </w:r>
+      <w:proofErr w:type="spellEnd"/>
+      <w:r>
+        <w:t xml:space="preserve">, </w:t>
+      </w:r>
+      <w:proofErr w:type="spellStart"/>
+      <w:r>
+        <w:t>seperti</w:t>
+      </w:r>
+      <w:proofErr w:type="spellEnd"/>
+      <w:r>
+        <w:t xml:space="preserve"> </w:t>
+      </w:r>
+      <w:proofErr w:type="spellStart"/>
+      <w:r>
+        <w:t>gambar</w:t>
+      </w:r>
+      <w:proofErr w:type="spellEnd"/>
+      <w:r>
+        <w:t xml:space="preserve"> </w:t>
+      </w:r>
+      <w:proofErr w:type="spellStart"/>
+      <w:r>
+        <w:t>berikut</w:t>
+      </w:r>
+      <w:proofErr w:type="spellEnd"/>
+      <w:r>
+        <w:t>:</w:t>
+      </w:r>
+    </w:p>
+    <w:p>
+      <w:pPr>
+        <w:pStyle w:val="ListParagraph"/>
+        <w:spacing w:line="360" w:lineRule="auto"/>
+        <w:ind w:left="1080"/>
+      </w:pPr>
+      <w:r>
+        <w:lastRenderedPageBreak/>
+        <w:drawing>
+          <wp:inline distT="0" distB="0" distL="0" distR="0" wp14:anchorId="2BB1F9CE" wp14:editId="4D875134">
+            <wp:extent cx="3228975" cy="4390626"/>
+            <wp:effectExtent l="0" t="0" r="0" b="0"/>
+            <wp:docPr id="34" name="Picture 34"/>
+            <wp:cNvGraphicFramePr>
+              <a:graphicFrameLocks xmlns:a="http://schemas.openxmlformats.org/drawingml/2006/main" noChangeAspect="1"/>
+            </wp:cNvGraphicFramePr>
+            <a:graphic xmlns:a="http://schemas.openxmlformats.org/drawingml/2006/main">
+              <a:graphicData uri="http://schemas.openxmlformats.org/drawingml/2006/picture">
+                <pic:pic xmlns:pic="http://schemas.openxmlformats.org/drawingml/2006/picture">
+                  <pic:nvPicPr>
+                    <pic:cNvPr id="1" name=""/>
+                    <pic:cNvPicPr/>
+                  </pic:nvPicPr>
+                  <pic:blipFill rotWithShape="1">
+                    <a:blip r:embed="rId24"/>
+                    <a:srcRect l="642"/>
+                    <a:stretch/>
+                  </pic:blipFill>
+                  <pic:spPr bwMode="auto">
+                    <a:xfrm>
+                      <a:off x="0" y="0"/>
+                      <a:ext cx="3237641" cy="4402410"/>
+                    </a:xfrm>
+                    <a:prstGeom prst="rect">
+                      <a:avLst/>
+                    </a:prstGeom>
+                    <a:ln>
+                      <a:noFill/>
+                    </a:ln>
+                    <a:extLst>
+                      <a:ext uri="{53640926-AAD7-44D8-BBD7-CCE9431645EC}">
+                        <a14:shadowObscured xmlns:a14="http://schemas.microsoft.com/office/drawing/2010/main"/>
+                      </a:ext>
+                    </a:extLst>
+                  </pic:spPr>
+                </pic:pic>
+              </a:graphicData>
+            </a:graphic>
+          </wp:inline>
+        </w:drawing>
+      </w:r>
+    </w:p>
+    <w:p>
+      <w:pPr>
+        <w:pStyle w:val="ListParagraph"/>
+        <w:spacing w:line="360" w:lineRule="auto"/>
+        <w:ind w:left="1080"/>
+      </w:pPr>
+    </w:p>
+    <w:p>
+      <w:pPr>
+        <w:pStyle w:val="ListParagraph"/>
+        <w:spacing w:line="360" w:lineRule="auto"/>
+        <w:ind w:left="1080"/>
+      </w:pPr>
+      <w:r>
+        <w:t xml:space="preserve">Jika </w:t>
+      </w:r>
+      <w:proofErr w:type="spellStart"/>
+      <w:r>
+        <w:t>berhasil</w:t>
+      </w:r>
+      <w:proofErr w:type="spellEnd"/>
+      <w:r>
+        <w:t xml:space="preserve">, </w:t>
+      </w:r>
+      <w:proofErr w:type="spellStart"/>
+      <w:r>
+        <w:t>maka</w:t>
+      </w:r>
+      <w:proofErr w:type="spellEnd"/>
+      <w:r>
+        <w:t xml:space="preserve"> </w:t>
+      </w:r>
+      <w:proofErr w:type="spellStart"/>
+      <w:r>
+        <w:t>akan</w:t>
+      </w:r>
+      <w:proofErr w:type="spellEnd"/>
+      <w:r>
+        <w:t xml:space="preserve"> </w:t>
+      </w:r>
+      <w:proofErr w:type="spellStart"/>
+      <w:r>
+        <w:t>muncul</w:t>
+      </w:r>
+      <w:proofErr w:type="spellEnd"/>
+      <w:r>
+        <w:t xml:space="preserve"> </w:t>
+      </w:r>
+      <w:proofErr w:type="spellStart"/>
+      <w:r>
+        <w:t>sebuah</w:t>
+      </w:r>
+      <w:proofErr w:type="spellEnd"/>
+      <w:r>
+        <w:t xml:space="preserve"> alert yang </w:t>
+      </w:r>
+      <w:proofErr w:type="spellStart"/>
+      <w:r>
+        <w:t>menunjukkan</w:t>
+      </w:r>
+      <w:proofErr w:type="spellEnd"/>
+      <w:r>
+        <w:t xml:space="preserve"> </w:t>
+      </w:r>
+      <w:proofErr w:type="spellStart"/>
+      <w:r>
+        <w:t>bahwa</w:t>
+      </w:r>
+      <w:proofErr w:type="spellEnd"/>
+      <w:r>
+        <w:t xml:space="preserve"> Admin </w:t>
+      </w:r>
+      <w:proofErr w:type="spellStart"/>
+      <w:r>
+        <w:t>berhasil</w:t>
+      </w:r>
+      <w:proofErr w:type="spellEnd"/>
+      <w:r>
+        <w:t xml:space="preserve"> </w:t>
+      </w:r>
+      <w:proofErr w:type="spellStart"/>
+      <w:r>
+        <w:t>menghapus</w:t>
+      </w:r>
+      <w:proofErr w:type="spellEnd"/>
+      <w:r>
+        <w:t xml:space="preserve"> Product, dan </w:t>
+      </w:r>
+      <w:proofErr w:type="spellStart"/>
+      <w:r>
+        <w:t>tabel</w:t>
+      </w:r>
+      <w:proofErr w:type="spellEnd"/>
+      <w:r>
+        <w:t xml:space="preserve"> </w:t>
+      </w:r>
+      <w:proofErr w:type="spellStart"/>
+      <w:r>
+        <w:t>akan</w:t>
+      </w:r>
+      <w:proofErr w:type="spellEnd"/>
+      <w:r>
+        <w:t xml:space="preserve"> </w:t>
+      </w:r>
+      <w:proofErr w:type="spellStart"/>
+      <w:r>
+        <w:t>secara</w:t>
+      </w:r>
+      <w:proofErr w:type="spellEnd"/>
+      <w:r>
+        <w:t xml:space="preserve"> </w:t>
+      </w:r>
+      <w:proofErr w:type="spellStart"/>
+      <w:r>
+        <w:t>otomatis</w:t>
+      </w:r>
+      <w:proofErr w:type="spellEnd"/>
+      <w:r>
+        <w:t xml:space="preserve"> </w:t>
+      </w:r>
+      <w:proofErr w:type="spellStart"/>
+      <w:r>
+        <w:t>diperbaharui</w:t>
+      </w:r>
+      <w:proofErr w:type="spellEnd"/>
+      <w:r>
+        <w:t>.</w:t>
+      </w:r>
+    </w:p>
+    <w:p>
+      <w:pPr>
+        <w:pStyle w:val="ListParagraph"/>
+        <w:spacing w:line="360" w:lineRule="auto"/>
+        <w:ind w:left="1080"/>
+        <w:rPr>
+          <w:noProof/>
+        </w:rPr>
+      </w:pPr>
+      <w:r>
+        <w:drawing>
+          <wp:inline distT="0" distB="0" distL="0" distR="0" wp14:anchorId="78A4F0F3" wp14:editId="3ABB89AF">
+            <wp:extent cx="2483279" cy="3371084"/>
+            <wp:effectExtent l="0" t="0" r="0" b="1270"/>
+            <wp:docPr id="36" name="Picture 36"/>
+            <wp:cNvGraphicFramePr>
+              <a:graphicFrameLocks xmlns:a="http://schemas.openxmlformats.org/drawingml/2006/main" noChangeAspect="1"/>
+            </wp:cNvGraphicFramePr>
+            <a:graphic xmlns:a="http://schemas.openxmlformats.org/drawingml/2006/main">
+              <a:graphicData uri="http://schemas.openxmlformats.org/drawingml/2006/picture">
+                <pic:pic xmlns:pic="http://schemas.openxmlformats.org/drawingml/2006/picture">
+                  <pic:nvPicPr>
+                    <pic:cNvPr id="1" name=""/>
+                    <pic:cNvPicPr/>
+                  </pic:nvPicPr>
+                  <pic:blipFill rotWithShape="1">
+                    <a:blip r:embed="rId25"/>
+                    <a:srcRect t="632"/>
+                    <a:stretch/>
+                  </pic:blipFill>
+                  <pic:spPr bwMode="auto">
+                    <a:xfrm>
+                      <a:off x="0" y="0"/>
+                      <a:ext cx="2503179" cy="3398099"/>
+                    </a:xfrm>
+                    <a:prstGeom prst="rect">
+                      <a:avLst/>
+                    </a:prstGeom>
+                    <a:ln>
+                      <a:noFill/>
+                    </a:ln>
+                    <a:extLst>
+                      <a:ext uri="{53640926-AAD7-44D8-BBD7-CCE9431645EC}">
+                        <a14:shadowObscured xmlns:a14="http://schemas.microsoft.com/office/drawing/2010/main"/>
+                      </a:ext>
+                    </a:extLst>
+                  </pic:spPr>
+                </pic:pic>
+              </a:graphicData>
+            </a:graphic>
+          </wp:inline>
+        </w:drawing>
+      </w:r>
+      <w:r>
+        <w:rPr>
+          <w:noProof/>
+        </w:rPr>
+        <w:t xml:space="preserve"> </w:t>
+      </w:r>
+      <w:r>
+        <w:drawing>
+          <wp:inline distT="0" distB="0" distL="0" distR="0" wp14:anchorId="28478759" wp14:editId="500E1BC6">
+            <wp:extent cx="2449070" cy="3320415"/>
+            <wp:effectExtent l="0" t="0" r="8890" b="0"/>
+            <wp:docPr id="37" name="Picture 37"/>
+            <wp:cNvGraphicFramePr>
+              <a:graphicFrameLocks xmlns:a="http://schemas.openxmlformats.org/drawingml/2006/main" noChangeAspect="1"/>
+            </wp:cNvGraphicFramePr>
+            <a:graphic xmlns:a="http://schemas.openxmlformats.org/drawingml/2006/main">
+              <a:graphicData uri="http://schemas.openxmlformats.org/drawingml/2006/picture">
+                <pic:pic xmlns:pic="http://schemas.openxmlformats.org/drawingml/2006/picture">
+                  <pic:nvPicPr>
+                    <pic:cNvPr id="1" name=""/>
+                    <pic:cNvPicPr/>
+                  </pic:nvPicPr>
+                  <pic:blipFill rotWithShape="1">
+                    <a:blip r:embed="rId26"/>
+                    <a:srcRect b="507"/>
+                    <a:stretch/>
+                  </pic:blipFill>
+                  <pic:spPr bwMode="auto">
+                    <a:xfrm>
+                      <a:off x="0" y="0"/>
+                      <a:ext cx="2460927" cy="3336491"/>
+                    </a:xfrm>
+                    <a:prstGeom prst="rect">
+                      <a:avLst/>
+                    </a:prstGeom>
+                    <a:ln>
+                      <a:noFill/>
+                    </a:ln>
+                    <a:extLst>
+                      <a:ext uri="{53640926-AAD7-44D8-BBD7-CCE9431645EC}">
+                        <a14:shadowObscured xmlns:a14="http://schemas.microsoft.com/office/drawing/2010/main"/>
+                      </a:ext>
+                    </a:extLst>
+                  </pic:spPr>
+                </pic:pic>
+              </a:graphicData>
+            </a:graphic>
+          </wp:inline>
+        </w:drawing>
+      </w:r>
+    </w:p>
+    <w:p>
+      <w:pPr>
+        <w:pStyle w:val="ListParagraph"/>
+        <w:numPr>
+          <w:ilvl w:val="0"/>
+          <w:numId w:val="26"/>
+        </w:numPr>
+        <w:spacing w:line="360" w:lineRule="auto"/>
+      </w:pPr>
+      <w:r>
+        <w:rPr>
+          <w:b/>
+          <w:bCs/>
+          <w:noProof/>
+        </w:rPr>
+        <w:lastRenderedPageBreak/>
+        <w:t>SEARCH PRODUCT</w:t>
+      </w:r>
+    </w:p>
+    <w:p>
+      <w:pPr>
+        <w:pStyle w:val="ListParagraph"/>
+        <w:spacing w:line="360" w:lineRule="auto"/>
+        <w:ind w:left="1080"/>
+      </w:pPr>
+      <w:r>
+        <w:rPr>
+          <w:noProof/>
+        </w:rPr>
+        <w:t xml:space="preserve">Admin dapat mencari Product </w:t>
+      </w:r>
+      <w:r>
+        <w:rPr>
+          <w:noProof/>
+        </w:rPr>
+        <w:t>dengan mencari nama Product pada kolom Search.</w:t>
+      </w:r>
+      <w:r>
+        <w:rPr>
+          <w:noProof/>
+        </w:rPr>
+        <w:t xml:space="preserve"> Validasi sama seperti Create Product, yakni jika kolom tersebut kosong, maka akan muncul sebuah warning</w:t>
+      </w:r>
+      <w:r>
+        <w:rPr>
+          <w:noProof/>
+        </w:rPr>
+        <w:t xml:space="preserve"> yang meminta Admin untuk mengisi kolom Search.</w:t>
+      </w:r>
+      <w:r>
+        <w:rPr>
+          <w:noProof/>
+        </w:rPr>
+        <w:t xml:space="preserve"> Jika terdapat Product yang dicari pada database, </w:t>
+      </w:r>
+      <w:r>
+        <w:rPr>
+          <w:noProof/>
+        </w:rPr>
+        <w:t xml:space="preserve">maka detil </w:t>
+      </w:r>
+      <w:r>
+        <w:rPr>
+          <w:noProof/>
+        </w:rPr>
+        <w:t>P</w:t>
+      </w:r>
+      <w:r>
+        <w:rPr>
+          <w:noProof/>
+        </w:rPr>
+        <w:t>roduct akan muncul pada tabel</w:t>
+      </w:r>
+      <w:r>
+        <w:rPr>
+          <w:noProof/>
+        </w:rPr>
+        <w:t xml:space="preserve"> (Product dapat </w:t>
+      </w:r>
+      <w:r>
+        <w:rPr>
+          <w:noProof/>
+        </w:rPr>
+        <w:t>dicari dengan</w:t>
+      </w:r>
+      <w:r>
+        <w:rPr>
+          <w:noProof/>
+        </w:rPr>
+        <w:t xml:space="preserve"> potongan kata yang terdapat pada Product tersebut</w:t>
+      </w:r>
+      <w:r>
+        <w:rPr>
+          <w:noProof/>
+        </w:rPr>
+        <w:t>)</w:t>
+      </w:r>
+      <w:r>
+        <w:rPr>
+          <w:noProof/>
+        </w:rPr>
+        <w:t>.</w:t>
+      </w:r>
+    </w:p>
+    <w:p>
+      <w:pPr>
+        <w:pStyle w:val="ListParagraph"/>
+        <w:spacing w:line="360" w:lineRule="auto"/>
+        <w:ind w:left="1080"/>
+      </w:pPr>
+      <w:r>
+        <w:drawing>
+          <wp:inline distT="0" distB="0" distL="0" distR="0" wp14:anchorId="4AF69BFB" wp14:editId="41B9526D">
+            <wp:extent cx="3095625" cy="4216917"/>
+            <wp:effectExtent l="0" t="0" r="0" b="0"/>
+            <wp:docPr id="38" name="Picture 38"/>
+            <wp:cNvGraphicFramePr>
+              <a:graphicFrameLocks xmlns:a="http://schemas.openxmlformats.org/drawingml/2006/main" noChangeAspect="1"/>
+            </wp:cNvGraphicFramePr>
+            <a:graphic xmlns:a="http://schemas.openxmlformats.org/drawingml/2006/main">
+              <a:graphicData uri="http://schemas.openxmlformats.org/drawingml/2006/picture">
+                <pic:pic xmlns:pic="http://schemas.openxmlformats.org/drawingml/2006/picture">
+                  <pic:nvPicPr>
+                    <pic:cNvPr id="1" name=""/>
+                    <pic:cNvPicPr/>
+                  </pic:nvPicPr>
+                  <pic:blipFill>
+                    <a:blip r:embed="rId27"/>
+                    <a:stretch>
+                      <a:fillRect/>
+                    </a:stretch>
+                  </pic:blipFill>
+                  <pic:spPr>
+                    <a:xfrm>
+                      <a:off x="0" y="0"/>
+                      <a:ext cx="3100046" cy="4222940"/>
+                    </a:xfrm>
+                    <a:prstGeom prst="rect">
+                      <a:avLst/>
+                    </a:prstGeom>
+                  </pic:spPr>
+                </pic:pic>
+              </a:graphicData>
+            </a:graphic>
+          </wp:inline>
+        </w:drawing>
+      </w:r>
+    </w:p>
+    <w:p>
+      <w:pPr>
+        <w:pStyle w:val="ListParagraph"/>
+        <w:spacing w:line="360" w:lineRule="auto"/>
+        <w:ind w:left="1080"/>
+      </w:pPr>
+    </w:p>
+    <w:p>
+      <w:pPr>
+        <w:pStyle w:val="ListParagraph"/>
+        <w:numPr>
+          <w:ilvl w:val="0"/>
+          <w:numId w:val="26"/>
+        </w:numPr>
+        <w:spacing w:line="360" w:lineRule="auto"/>
+      </w:pPr>
+      <w:r>
+        <w:rPr>
+          <w:b/>
+          <w:bCs/>
+        </w:rPr>
+        <w:t>LOGOUT</w:t>
+      </w:r>
+    </w:p>
+    <w:p>
+      <w:pPr>
+        <w:pStyle w:val="ListParagraph"/>
+        <w:spacing w:line="360" w:lineRule="auto"/>
+        <w:ind w:left="1080"/>
+      </w:pPr>
+      <w:r>
+        <w:t xml:space="preserve">Admin </w:t>
+      </w:r>
+      <w:proofErr w:type="spellStart"/>
+      <w:r>
+        <w:t>dapat</w:t>
+      </w:r>
+      <w:proofErr w:type="spellEnd"/>
+      <w:r>
+        <w:t xml:space="preserve"> </w:t>
+      </w:r>
+      <w:proofErr w:type="spellStart"/>
+      <w:r>
+        <w:t>melakukan</w:t>
+      </w:r>
+      <w:proofErr w:type="spellEnd"/>
+      <w:r>
+        <w:t xml:space="preserve"> logout </w:t>
+      </w:r>
+      <w:proofErr w:type="spellStart"/>
+      <w:r>
+        <w:t>dari</w:t>
+      </w:r>
+      <w:proofErr w:type="spellEnd"/>
+      <w:r>
+        <w:t xml:space="preserve"> </w:t>
+      </w:r>
+      <w:proofErr w:type="spellStart"/>
+      <w:r>
+        <w:t>halaman</w:t>
+      </w:r>
+      <w:proofErr w:type="spellEnd"/>
+      <w:r>
+        <w:t xml:space="preserve"> Admin </w:t>
+      </w:r>
+      <w:proofErr w:type="spellStart"/>
+      <w:r>
+        <w:t>dengan</w:t>
+      </w:r>
+      <w:proofErr w:type="spellEnd"/>
+      <w:r>
+        <w:t xml:space="preserve"> </w:t>
+      </w:r>
+      <w:proofErr w:type="spellStart"/>
+      <w:r>
+        <w:t>cara</w:t>
+      </w:r>
+      <w:proofErr w:type="spellEnd"/>
+      <w:r>
+        <w:t xml:space="preserve"> </w:t>
+      </w:r>
+      <w:proofErr w:type="spellStart"/>
+      <w:r>
+        <w:t>menekan</w:t>
+      </w:r>
+      <w:proofErr w:type="spellEnd"/>
+      <w:r>
+        <w:t xml:space="preserve"> </w:t>
+      </w:r>
+      <w:proofErr w:type="spellStart"/>
+      <w:r>
+        <w:t>opsi</w:t>
+      </w:r>
+      <w:proofErr w:type="spellEnd"/>
+      <w:r>
+        <w:t xml:space="preserve"> “Logout” yang </w:t>
+      </w:r>
+      <w:proofErr w:type="spellStart"/>
+      <w:r>
+        <w:t>terdapat</w:t>
+      </w:r>
+      <w:proofErr w:type="spellEnd"/>
+      <w:r>
+        <w:t xml:space="preserve"> pada </w:t>
+      </w:r>
+      <w:r>
+        <w:t>menu (</w:t>
+      </w:r>
+      <w:proofErr w:type="spellStart"/>
+      <w:r>
+        <w:t>pojok</w:t>
+      </w:r>
+      <w:proofErr w:type="spellEnd"/>
+      <w:r>
+        <w:t xml:space="preserve"> </w:t>
+      </w:r>
+      <w:proofErr w:type="spellStart"/>
+      <w:r>
+        <w:t>kiri</w:t>
+      </w:r>
+      <w:proofErr w:type="spellEnd"/>
+      <w:r>
+        <w:t xml:space="preserve"> </w:t>
+      </w:r>
+      <w:proofErr w:type="spellStart"/>
+      <w:r>
+        <w:t>atas</w:t>
+      </w:r>
+      <w:proofErr w:type="spellEnd"/>
+      <w:r>
+        <w:t xml:space="preserve"> </w:t>
+      </w:r>
+      <w:proofErr w:type="spellStart"/>
+      <w:r>
+        <w:t>halaman</w:t>
+      </w:r>
+      <w:proofErr w:type="spellEnd"/>
+      <w:r>
+        <w:t>).</w:t>
+      </w:r>
+    </w:p>
+    <w:p>
+      <w:pPr>
+        <w:pStyle w:val="ListParagraph"/>
+        <w:spacing w:line="360" w:lineRule="auto"/>
+        <w:rPr>
+          <w:b/>
+          <w:bCs/>
+        </w:rPr>
+      </w:pPr>
     </w:p>
     <w:p>
       <w:pPr>
@@ -599,7 +3579,31 @@
         <w:spacing w:line="360" w:lineRule="auto"/>
       </w:pPr>
       <w:r>
-        <w:t>Yang dapat dilakukan Promotion Team adalah:</w:t>
+        <w:t xml:space="preserve">Yang </w:t>
+      </w:r>
+      <w:proofErr w:type="spellStart"/>
+      <w:r>
+        <w:t>dapat</w:t>
+      </w:r>
+      <w:proofErr w:type="spellEnd"/>
+      <w:r>
+        <w:t xml:space="preserve"> </w:t>
+      </w:r>
+      <w:proofErr w:type="spellStart"/>
+      <w:r>
+        <w:t>dilakukan</w:t>
+      </w:r>
+      <w:proofErr w:type="spellEnd"/>
+      <w:r>
+        <w:t xml:space="preserve"> Promotion Team </w:t>
+      </w:r>
+      <w:proofErr w:type="spellStart"/>
+      <w:r>
+        <w:t>adalah</w:t>
+      </w:r>
+      <w:proofErr w:type="spellEnd"/>
+      <w:r>
+        <w:t>:</w:t>
       </w:r>
     </w:p>
     <w:p>
@@ -612,7 +3616,15 @@
         <w:spacing w:line="360" w:lineRule="auto"/>
       </w:pPr>
       <w:r>
-        <w:t>Login dengan username: promotion, password: promotion.</w:t>
+        <w:t xml:space="preserve">Login </w:t>
+      </w:r>
+      <w:proofErr w:type="spellStart"/>
+      <w:r>
+        <w:t>dengan</w:t>
+      </w:r>
+      <w:proofErr w:type="spellEnd"/>
+      <w:r>
+        <w:t xml:space="preserve"> username: promotion, password: promotion.</w:t>
       </w:r>
     </w:p>
     <w:p>
@@ -623,6 +3635,10 @@
         <w:jc w:val="center"/>
       </w:pPr>
       <w:r>
+        <w:rPr>
+          <w:noProof/>
+        </w:rPr>
+        <w:lastRenderedPageBreak/>
         <w:drawing>
           <wp:inline distT="0" distB="0" distL="0" distR="0" wp14:anchorId="72B40F02" wp14:editId="00B0A748">
             <wp:extent cx="2933954" cy="2240474"/>
@@ -639,7 +3655,7 @@
                     <pic:cNvPicPr/>
                   </pic:nvPicPr>
                   <pic:blipFill>
-                    <a:blip r:embed="rId9"/>
+                    <a:blip r:embed="rId28"/>
                     <a:stretch>
                       <a:fillRect/>
                     </a:stretch>
@@ -669,9 +3685,59 @@
         </w:numPr>
         <w:spacing w:line="360" w:lineRule="auto"/>
       </w:pPr>
-      <w:r>
-        <w:t>Maka akan muncul tampilan home seperti gambar dibawah</w:t>
-      </w:r>
+      <w:proofErr w:type="spellStart"/>
+      <w:r>
+        <w:t>Maka</w:t>
+      </w:r>
+      <w:proofErr w:type="spellEnd"/>
+      <w:r>
+        <w:t xml:space="preserve"> </w:t>
+      </w:r>
+      <w:proofErr w:type="spellStart"/>
+      <w:r>
+        <w:t>akan</w:t>
+      </w:r>
+      <w:proofErr w:type="spellEnd"/>
+      <w:r>
+        <w:t xml:space="preserve"> </w:t>
+      </w:r>
+      <w:proofErr w:type="spellStart"/>
+      <w:r>
+        <w:t>muncul</w:t>
+      </w:r>
+      <w:proofErr w:type="spellEnd"/>
+      <w:r>
+        <w:t xml:space="preserve"> </w:t>
+      </w:r>
+      <w:proofErr w:type="spellStart"/>
+      <w:r>
+        <w:t>tampilan</w:t>
+      </w:r>
+      <w:proofErr w:type="spellEnd"/>
+      <w:r>
+        <w:t xml:space="preserve"> home </w:t>
+      </w:r>
+      <w:proofErr w:type="spellStart"/>
+      <w:r>
+        <w:t>seperti</w:t>
+      </w:r>
+      <w:proofErr w:type="spellEnd"/>
+      <w:r>
+        <w:t xml:space="preserve"> </w:t>
+      </w:r>
+      <w:proofErr w:type="spellStart"/>
+      <w:r>
+        <w:t>gambar</w:t>
+      </w:r>
+      <w:proofErr w:type="spellEnd"/>
+      <w:r>
+        <w:t xml:space="preserve"> </w:t>
+      </w:r>
+      <w:proofErr w:type="spellStart"/>
+      <w:r>
+        <w:t>dibawah</w:t>
+      </w:r>
+      <w:proofErr w:type="spellEnd"/>
     </w:p>
     <w:p>
       <w:pPr>
@@ -688,6 +3754,9 @@
         <w:jc w:val="center"/>
       </w:pPr>
       <w:r>
+        <w:rPr>
+          <w:noProof/>
+        </w:rPr>
         <w:drawing>
           <wp:inline distT="0" distB="0" distL="0" distR="0" wp14:anchorId="634B4E46" wp14:editId="6EFAE61D">
             <wp:extent cx="4427220" cy="5257800"/>
@@ -704,7 +3773,7 @@
                     <pic:cNvPicPr/>
                   </pic:nvPicPr>
                   <pic:blipFill rotWithShape="1">
-                    <a:blip r:embed="rId10"/>
+                    <a:blip r:embed="rId29"/>
                     <a:srcRect t="719"/>
                     <a:stretch/>
                   </pic:blipFill>
@@ -753,7 +3822,47 @@
         <w:t>CREATE</w:t>
       </w:r>
       <w:r>
-        <w:t>, Promotion Team dapat membuat Promo Code seperti gambar dibawah.</w:t>
+        <w:t xml:space="preserve">, Promotion Team </w:t>
+      </w:r>
+      <w:proofErr w:type="spellStart"/>
+      <w:r>
+        <w:t>dapat</w:t>
+      </w:r>
+      <w:proofErr w:type="spellEnd"/>
+      <w:r>
+        <w:t xml:space="preserve"> </w:t>
+      </w:r>
+      <w:proofErr w:type="spellStart"/>
+      <w:r>
+        <w:t>membuat</w:t>
+      </w:r>
+      <w:proofErr w:type="spellEnd"/>
+      <w:r>
+        <w:t xml:space="preserve"> Promo Code </w:t>
+      </w:r>
+      <w:proofErr w:type="spellStart"/>
+      <w:r>
+        <w:t>seperti</w:t>
+      </w:r>
+      <w:proofErr w:type="spellEnd"/>
+      <w:r>
+        <w:t xml:space="preserve"> </w:t>
+      </w:r>
+      <w:proofErr w:type="spellStart"/>
+      <w:r>
+        <w:t>gambar</w:t>
+      </w:r>
+      <w:proofErr w:type="spellEnd"/>
+      <w:r>
+        <w:t xml:space="preserve"> </w:t>
+      </w:r>
+      <w:proofErr w:type="spellStart"/>
+      <w:r>
+        <w:t>dibawah</w:t>
+      </w:r>
+      <w:proofErr w:type="spellEnd"/>
+      <w:r>
+        <w:t>.</w:t>
       </w:r>
     </w:p>
     <w:p>
@@ -764,6 +3873,9 @@
         <w:jc w:val="center"/>
       </w:pPr>
       <w:r>
+        <w:rPr>
+          <w:noProof/>
+        </w:rPr>
         <w:lastRenderedPageBreak/>
         <w:drawing>
           <wp:inline distT="0" distB="0" distL="0" distR="0" wp14:anchorId="557DDB63" wp14:editId="58565B47">
@@ -781,7 +3893,7 @@
                     <pic:cNvPicPr/>
                   </pic:nvPicPr>
                   <pic:blipFill>
-                    <a:blip r:embed="rId11"/>
+                    <a:blip r:embed="rId30"/>
                     <a:stretch>
                       <a:fillRect/>
                     </a:stretch>
@@ -809,7 +3921,119 @@
         <w:ind w:left="1080"/>
       </w:pPr>
       <w:r>
-        <w:t>Promotion Team harus menginput Promo Code, Promo Discount dan Promo Note. Promo Id akan digenerate sendiri oleh system. Apabila user ingin kembali ke menu dapat menekan tombol Back to Menu atau tombol home pada menu Home.</w:t>
+        <w:t xml:space="preserve">Promotion Team </w:t>
+      </w:r>
+      <w:proofErr w:type="spellStart"/>
+      <w:r>
+        <w:t>harus</w:t>
+      </w:r>
+      <w:proofErr w:type="spellEnd"/>
+      <w:r>
+        <w:t xml:space="preserve"> </w:t>
+      </w:r>
+      <w:proofErr w:type="spellStart"/>
+      <w:r>
+        <w:t>menginput</w:t>
+      </w:r>
+      <w:proofErr w:type="spellEnd"/>
+      <w:r>
+        <w:t xml:space="preserve"> Promo Code, Promo Discount dan Promo Note. Promo Id </w:t>
+      </w:r>
+      <w:proofErr w:type="spellStart"/>
+      <w:r>
+        <w:t>akan</w:t>
+      </w:r>
+      <w:proofErr w:type="spellEnd"/>
+      <w:r>
+        <w:t xml:space="preserve"> </w:t>
+      </w:r>
+      <w:proofErr w:type="spellStart"/>
+      <w:r>
+        <w:t>digenerate</w:t>
+      </w:r>
+      <w:proofErr w:type="spellEnd"/>
+      <w:r>
+        <w:t xml:space="preserve"> </w:t>
+      </w:r>
+      <w:proofErr w:type="spellStart"/>
+      <w:r>
+        <w:t>sendiri</w:t>
+      </w:r>
+      <w:proofErr w:type="spellEnd"/>
+      <w:r>
+        <w:t xml:space="preserve"> oleh system. </w:t>
+      </w:r>
+      <w:proofErr w:type="spellStart"/>
+      <w:r>
+        <w:t>Apabila</w:t>
+      </w:r>
+      <w:proofErr w:type="spellEnd"/>
+      <w:r>
+        <w:t xml:space="preserve"> user </w:t>
+      </w:r>
+      <w:proofErr w:type="spellStart"/>
+      <w:r>
+        <w:t>ingin</w:t>
+      </w:r>
+      <w:proofErr w:type="spellEnd"/>
+      <w:r>
+        <w:t xml:space="preserve"> </w:t>
+      </w:r>
+      <w:proofErr w:type="spellStart"/>
+      <w:r>
+        <w:t>kembali</w:t>
+      </w:r>
+      <w:proofErr w:type="spellEnd"/>
+      <w:r>
+        <w:t xml:space="preserve"> </w:t>
+      </w:r>
+      <w:proofErr w:type="spellStart"/>
+      <w:r>
+        <w:t>ke</w:t>
+      </w:r>
+      <w:proofErr w:type="spellEnd"/>
+      <w:r>
+        <w:t xml:space="preserve"> menu </w:t>
+      </w:r>
+      <w:proofErr w:type="spellStart"/>
+      <w:r>
+        <w:t>dapat</w:t>
+      </w:r>
+      <w:proofErr w:type="spellEnd"/>
+      <w:r>
+        <w:t xml:space="preserve"> </w:t>
+      </w:r>
+      <w:proofErr w:type="spellStart"/>
+      <w:r>
+        <w:t>menekan</w:t>
+      </w:r>
+      <w:proofErr w:type="spellEnd"/>
+      <w:r>
+        <w:t xml:space="preserve"> </w:t>
+      </w:r>
+      <w:proofErr w:type="spellStart"/>
+      <w:r>
+        <w:t>tombol</w:t>
+      </w:r>
+      <w:proofErr w:type="spellEnd"/>
+      <w:r>
+        <w:t xml:space="preserve"> Back to Menu </w:t>
+      </w:r>
+      <w:proofErr w:type="spellStart"/>
+      <w:r>
+        <w:t>atau</w:t>
+      </w:r>
+      <w:proofErr w:type="spellEnd"/>
+      <w:r>
+        <w:t xml:space="preserve"> </w:t>
+      </w:r>
+      <w:proofErr w:type="spellStart"/>
+      <w:r>
+        <w:t>tombol</w:t>
+      </w:r>
+      <w:proofErr w:type="spellEnd"/>
+      <w:r>
+        <w:t xml:space="preserve"> home pada menu Home.</w:t>
       </w:r>
     </w:p>
     <w:p>
@@ -818,8 +4042,29 @@
         <w:spacing w:line="360" w:lineRule="auto"/>
         <w:ind w:left="1080"/>
       </w:pPr>
-      <w:r>
-        <w:t>Terdapat beberapa validasi:</w:t>
+      <w:proofErr w:type="spellStart"/>
+      <w:r>
+        <w:t>Terdapat</w:t>
+      </w:r>
+      <w:proofErr w:type="spellEnd"/>
+      <w:r>
+        <w:t xml:space="preserve"> </w:t>
+      </w:r>
+      <w:proofErr w:type="spellStart"/>
+      <w:r>
+        <w:t>beberapa</w:t>
+      </w:r>
+      <w:proofErr w:type="spellEnd"/>
+      <w:r>
+        <w:t xml:space="preserve"> </w:t>
+      </w:r>
+      <w:proofErr w:type="spellStart"/>
+      <w:r>
+        <w:t>validasi</w:t>
+      </w:r>
+      <w:proofErr w:type="spellEnd"/>
+      <w:r>
+        <w:t>:</w:t>
       </w:r>
     </w:p>
     <w:p>
@@ -831,11 +4076,37 @@
         </w:numPr>
         <w:spacing w:line="360" w:lineRule="auto"/>
       </w:pPr>
-      <w:r>
-        <w:t xml:space="preserve">Tidak mengisi </w:t>
-      </w:r>
-      <w:r>
-        <w:t>textfield dan langsung submit</w:t>
+      <w:proofErr w:type="spellStart"/>
+      <w:r>
+        <w:t>Tidak</w:t>
+      </w:r>
+      <w:proofErr w:type="spellEnd"/>
+      <w:r>
+        <w:t xml:space="preserve"> </w:t>
+      </w:r>
+      <w:proofErr w:type="spellStart"/>
+      <w:r>
+        <w:t>mengisi</w:t>
+      </w:r>
+      <w:proofErr w:type="spellEnd"/>
+      <w:r>
+        <w:t xml:space="preserve"> </w:t>
+      </w:r>
+      <w:proofErr w:type="spellStart"/>
+      <w:r>
+        <w:t>textfield</w:t>
+      </w:r>
+      <w:proofErr w:type="spellEnd"/>
+      <w:r>
+        <w:t xml:space="preserve"> dan </w:t>
+      </w:r>
+      <w:proofErr w:type="spellStart"/>
+      <w:r>
+        <w:t>langsung</w:t>
+      </w:r>
+      <w:proofErr w:type="spellEnd"/>
+      <w:r>
+        <w:t xml:space="preserve"> submit</w:t>
       </w:r>
     </w:p>
     <w:p>
@@ -846,6 +4117,9 @@
         <w:jc w:val="center"/>
       </w:pPr>
       <w:r>
+        <w:rPr>
+          <w:noProof/>
+        </w:rPr>
         <w:lastRenderedPageBreak/>
         <w:drawing>
           <wp:inline distT="0" distB="0" distL="0" distR="0" wp14:anchorId="47ED821F" wp14:editId="7DA5CB88">
@@ -863,7 +4137,7 @@
                     <pic:cNvPicPr/>
                   </pic:nvPicPr>
                   <pic:blipFill>
-                    <a:blip r:embed="rId12"/>
+                    <a:blip r:embed="rId31"/>
                     <a:stretch>
                       <a:fillRect/>
                     </a:stretch>
@@ -894,7 +4168,15 @@
         <w:spacing w:line="360" w:lineRule="auto"/>
       </w:pPr>
       <w:r>
-        <w:t>Promo Code tidak Unique</w:t>
+        <w:t xml:space="preserve">Promo Code </w:t>
+      </w:r>
+      <w:proofErr w:type="spellStart"/>
+      <w:r>
+        <w:t>tidak</w:t>
+      </w:r>
+      <w:proofErr w:type="spellEnd"/>
+      <w:r>
+        <w:t xml:space="preserve"> Unique</w:t>
       </w:r>
     </w:p>
     <w:p>
@@ -905,6 +4187,9 @@
         <w:jc w:val="center"/>
       </w:pPr>
       <w:r>
+        <w:rPr>
+          <w:noProof/>
+        </w:rPr>
         <w:lastRenderedPageBreak/>
         <w:drawing>
           <wp:inline distT="0" distB="0" distL="0" distR="0" wp14:anchorId="3603727A" wp14:editId="3D4B839F">
@@ -922,7 +4207,7 @@
                     <pic:cNvPicPr/>
                   </pic:nvPicPr>
                   <pic:blipFill>
-                    <a:blip r:embed="rId13"/>
+                    <a:blip r:embed="rId32"/>
                     <a:stretch>
                       <a:fillRect/>
                     </a:stretch>
@@ -953,7 +4238,15 @@
         <w:spacing w:line="360" w:lineRule="auto"/>
       </w:pPr>
       <w:r>
-        <w:t>Promo Discount bukan numeric</w:t>
+        <w:t xml:space="preserve">Promo Discount </w:t>
+      </w:r>
+      <w:proofErr w:type="spellStart"/>
+      <w:r>
+        <w:t>bukan</w:t>
+      </w:r>
+      <w:proofErr w:type="spellEnd"/>
+      <w:r>
+        <w:t xml:space="preserve"> numeric</w:t>
       </w:r>
     </w:p>
     <w:p>
@@ -964,6 +4257,9 @@
         <w:jc w:val="center"/>
       </w:pPr>
       <w:r>
+        <w:rPr>
+          <w:noProof/>
+        </w:rPr>
         <w:lastRenderedPageBreak/>
         <w:drawing>
           <wp:inline distT="0" distB="0" distL="0" distR="0" wp14:anchorId="25A9E537" wp14:editId="01CB37D1">
@@ -981,7 +4277,7 @@
                     <pic:cNvPicPr/>
                   </pic:nvPicPr>
                   <pic:blipFill>
-                    <a:blip r:embed="rId14"/>
+                    <a:blip r:embed="rId33"/>
                     <a:stretch>
                       <a:fillRect/>
                     </a:stretch>
@@ -1012,7 +4308,31 @@
         <w:spacing w:line="360" w:lineRule="auto"/>
       </w:pPr>
       <w:r>
-        <w:t>Promo Discount lebih kecil dari 15000</w:t>
+        <w:t xml:space="preserve">Promo Discount </w:t>
+      </w:r>
+      <w:proofErr w:type="spellStart"/>
+      <w:r>
+        <w:t>lebih</w:t>
+      </w:r>
+      <w:proofErr w:type="spellEnd"/>
+      <w:r>
+        <w:t xml:space="preserve"> </w:t>
+      </w:r>
+      <w:proofErr w:type="spellStart"/>
+      <w:r>
+        <w:t>kecil</w:t>
+      </w:r>
+      <w:proofErr w:type="spellEnd"/>
+      <w:r>
+        <w:t xml:space="preserve"> </w:t>
+      </w:r>
+      <w:proofErr w:type="spellStart"/>
+      <w:r>
+        <w:t>dari</w:t>
+      </w:r>
+      <w:proofErr w:type="spellEnd"/>
+      <w:r>
+        <w:t xml:space="preserve"> 15000</w:t>
       </w:r>
     </w:p>
     <w:p>
@@ -1023,6 +4343,9 @@
         <w:jc w:val="center"/>
       </w:pPr>
       <w:r>
+        <w:rPr>
+          <w:noProof/>
+        </w:rPr>
         <w:lastRenderedPageBreak/>
         <w:drawing>
           <wp:inline distT="0" distB="0" distL="0" distR="0" wp14:anchorId="0834CE5B" wp14:editId="6CDD2291">
@@ -1040,7 +4363,7 @@
                     <pic:cNvPicPr/>
                   </pic:nvPicPr>
                   <pic:blipFill>
-                    <a:blip r:embed="rId15"/>
+                    <a:blip r:embed="rId34"/>
                     <a:stretch>
                       <a:fillRect/>
                     </a:stretch>
@@ -1078,7 +4401,23 @@
         <w:t xml:space="preserve">UPDATE, </w:t>
       </w:r>
       <w:r>
-        <w:t>Promotion team juga dapat melakukan update pada Promo.</w:t>
+        <w:t xml:space="preserve">Promotion team juga </w:t>
+      </w:r>
+      <w:proofErr w:type="spellStart"/>
+      <w:r>
+        <w:t>dapat</w:t>
+      </w:r>
+      <w:proofErr w:type="spellEnd"/>
+      <w:r>
+        <w:t xml:space="preserve"> </w:t>
+      </w:r>
+      <w:proofErr w:type="spellStart"/>
+      <w:r>
+        <w:t>melakukan</w:t>
+      </w:r>
+      <w:proofErr w:type="spellEnd"/>
+      <w:r>
+        <w:t xml:space="preserve"> update pada Promo.</w:t>
       </w:r>
     </w:p>
     <w:p>
@@ -1089,6 +4428,9 @@
         <w:jc w:val="center"/>
       </w:pPr>
       <w:r>
+        <w:rPr>
+          <w:noProof/>
+        </w:rPr>
         <w:lastRenderedPageBreak/>
         <w:drawing>
           <wp:inline distT="0" distB="0" distL="0" distR="0" wp14:anchorId="7B74BDE8" wp14:editId="48A66E3C">
@@ -1106,7 +4448,7 @@
                     <pic:cNvPicPr/>
                   </pic:nvPicPr>
                   <pic:blipFill>
-                    <a:blip r:embed="rId16"/>
+                    <a:blip r:embed="rId35"/>
                     <a:stretch>
                       <a:fillRect/>
                     </a:stretch>
@@ -1134,7 +4476,95 @@
         <w:ind w:left="1080"/>
       </w:pPr>
       <w:r>
-        <w:t>User harus memilih promo mana yang ingin di update agar promo Id akan di isi sendiri. Dan pada update terdapat validasi yang sama dengan Create di atas.</w:t>
+        <w:t xml:space="preserve">User </w:t>
+      </w:r>
+      <w:proofErr w:type="spellStart"/>
+      <w:r>
+        <w:t>harus</w:t>
+      </w:r>
+      <w:proofErr w:type="spellEnd"/>
+      <w:r>
+        <w:t xml:space="preserve"> </w:t>
+      </w:r>
+      <w:proofErr w:type="spellStart"/>
+      <w:r>
+        <w:t>memilih</w:t>
+      </w:r>
+      <w:proofErr w:type="spellEnd"/>
+      <w:r>
+        <w:t xml:space="preserve"> promo mana yang </w:t>
+      </w:r>
+      <w:proofErr w:type="spellStart"/>
+      <w:r>
+        <w:t>ingin</w:t>
+      </w:r>
+      <w:proofErr w:type="spellEnd"/>
+      <w:r>
+        <w:t xml:space="preserve"> di update agar promo Id </w:t>
+      </w:r>
+      <w:proofErr w:type="spellStart"/>
+      <w:r>
+        <w:t>akan</w:t>
+      </w:r>
+      <w:proofErr w:type="spellEnd"/>
+      <w:r>
+        <w:t xml:space="preserve"> di </w:t>
+      </w:r>
+      <w:proofErr w:type="spellStart"/>
+      <w:r>
+        <w:t>isi</w:t>
+      </w:r>
+      <w:proofErr w:type="spellEnd"/>
+      <w:r>
+        <w:t xml:space="preserve"> </w:t>
+      </w:r>
+      <w:proofErr w:type="spellStart"/>
+      <w:r>
+        <w:t>sendiri</w:t>
+      </w:r>
+      <w:proofErr w:type="spellEnd"/>
+      <w:r>
+        <w:t xml:space="preserve">. Dan pada update </w:t>
+      </w:r>
+      <w:proofErr w:type="spellStart"/>
+      <w:r>
+        <w:t>terdapat</w:t>
+      </w:r>
+      <w:proofErr w:type="spellEnd"/>
+      <w:r>
+        <w:t xml:space="preserve"> </w:t>
+      </w:r>
+      <w:proofErr w:type="spellStart"/>
+      <w:r>
+        <w:t>validasi</w:t>
+      </w:r>
+      <w:proofErr w:type="spellEnd"/>
+      <w:r>
+        <w:t xml:space="preserve"> yang </w:t>
+      </w:r>
+      <w:proofErr w:type="spellStart"/>
+      <w:r>
+        <w:t>sama</w:t>
+      </w:r>
+      <w:proofErr w:type="spellEnd"/>
+      <w:r>
+        <w:t xml:space="preserve"> </w:t>
+      </w:r>
+      <w:proofErr w:type="spellStart"/>
+      <w:r>
+        <w:t>dengan</w:t>
+      </w:r>
+      <w:proofErr w:type="spellEnd"/>
+      <w:r>
+        <w:t xml:space="preserve"> Create di </w:t>
+      </w:r>
+      <w:proofErr w:type="spellStart"/>
+      <w:r>
+        <w:t>atas</w:t>
+      </w:r>
+      <w:proofErr w:type="spellEnd"/>
+      <w:r>
+        <w:t>.</w:t>
       </w:r>
     </w:p>
     <w:p>
@@ -1161,7 +4591,39 @@
         <w:t>DELETE,</w:t>
       </w:r>
       <w:r>
-        <w:t xml:space="preserve"> user juga dapat melakukan delete pada promo yang sedang aktif.</w:t>
+        <w:t xml:space="preserve"> user juga </w:t>
+      </w:r>
+      <w:proofErr w:type="spellStart"/>
+      <w:r>
+        <w:t>dapat</w:t>
+      </w:r>
+      <w:proofErr w:type="spellEnd"/>
+      <w:r>
+        <w:t xml:space="preserve"> </w:t>
+      </w:r>
+      <w:proofErr w:type="spellStart"/>
+      <w:r>
+        <w:t>melakukan</w:t>
+      </w:r>
+      <w:proofErr w:type="spellEnd"/>
+      <w:r>
+        <w:t xml:space="preserve"> delete pada promo yang </w:t>
+      </w:r>
+      <w:proofErr w:type="spellStart"/>
+      <w:r>
+        <w:t>sedang</w:t>
+      </w:r>
+      <w:proofErr w:type="spellEnd"/>
+      <w:r>
+        <w:t xml:space="preserve"> </w:t>
+      </w:r>
+      <w:proofErr w:type="spellStart"/>
+      <w:r>
+        <w:t>aktif</w:t>
+      </w:r>
+      <w:proofErr w:type="spellEnd"/>
+      <w:r>
+        <w:t>.</w:t>
       </w:r>
     </w:p>
     <w:p>
@@ -1172,6 +4634,9 @@
         <w:jc w:val="center"/>
       </w:pPr>
       <w:r>
+        <w:rPr>
+          <w:noProof/>
+        </w:rPr>
         <w:lastRenderedPageBreak/>
         <w:drawing>
           <wp:inline distT="0" distB="0" distL="0" distR="0" wp14:anchorId="67A5C4B9" wp14:editId="5D78DE46">
@@ -1189,7 +4654,7 @@
                     <pic:cNvPicPr/>
                   </pic:nvPicPr>
                   <pic:blipFill>
-                    <a:blip r:embed="rId17"/>
+                    <a:blip r:embed="rId36"/>
                     <a:stretch>
                       <a:fillRect/>
                     </a:stretch>
@@ -1216,8 +4681,69 @@
         <w:spacing w:line="360" w:lineRule="auto"/>
         <w:ind w:left="1080"/>
       </w:pPr>
-      <w:r>
-        <w:t>Tetapi user harus memilih promo mana yang ingin didelete dan terdapat validasi didalamnya.</w:t>
+      <w:proofErr w:type="spellStart"/>
+      <w:r>
+        <w:t>Tetapi</w:t>
+      </w:r>
+      <w:proofErr w:type="spellEnd"/>
+      <w:r>
+        <w:t xml:space="preserve"> user </w:t>
+      </w:r>
+      <w:proofErr w:type="spellStart"/>
+      <w:r>
+        <w:t>harus</w:t>
+      </w:r>
+      <w:proofErr w:type="spellEnd"/>
+      <w:r>
+        <w:t xml:space="preserve"> </w:t>
+      </w:r>
+      <w:proofErr w:type="spellStart"/>
+      <w:r>
+        <w:t>memilih</w:t>
+      </w:r>
+      <w:proofErr w:type="spellEnd"/>
+      <w:r>
+        <w:t xml:space="preserve"> promo mana yang </w:t>
+      </w:r>
+      <w:proofErr w:type="spellStart"/>
+      <w:r>
+        <w:t>ingin</w:t>
+      </w:r>
+      <w:proofErr w:type="spellEnd"/>
+      <w:r>
+        <w:t xml:space="preserve"> </w:t>
+      </w:r>
+      <w:proofErr w:type="spellStart"/>
+      <w:r>
+        <w:t>didelete</w:t>
+      </w:r>
+      <w:proofErr w:type="spellEnd"/>
+      <w:r>
+        <w:t xml:space="preserve"> dan </w:t>
+      </w:r>
+      <w:proofErr w:type="spellStart"/>
+      <w:r>
+        <w:t>terdapat</w:t>
+      </w:r>
+      <w:proofErr w:type="spellEnd"/>
+      <w:r>
+        <w:t xml:space="preserve"> </w:t>
+      </w:r>
+      <w:proofErr w:type="spellStart"/>
+      <w:r>
+        <w:t>validasi</w:t>
+      </w:r>
+      <w:proofErr w:type="spellEnd"/>
+      <w:r>
+        <w:t xml:space="preserve"> </w:t>
+      </w:r>
+      <w:proofErr w:type="spellStart"/>
+      <w:r>
+        <w:t>didalamnya</w:t>
+      </w:r>
+      <w:proofErr w:type="spellEnd"/>
+      <w:r>
+        <w:t>.</w:t>
       </w:r>
     </w:p>
     <w:p>
@@ -1244,7 +4770,47 @@
         <w:t xml:space="preserve">VIEW, </w:t>
       </w:r>
       <w:r>
-        <w:t>Promotion Team dapat melihat semua Promo yang sedang aktif.</w:t>
+        <w:t xml:space="preserve">Promotion Team </w:t>
+      </w:r>
+      <w:proofErr w:type="spellStart"/>
+      <w:r>
+        <w:t>dapat</w:t>
+      </w:r>
+      <w:proofErr w:type="spellEnd"/>
+      <w:r>
+        <w:t xml:space="preserve"> </w:t>
+      </w:r>
+      <w:proofErr w:type="spellStart"/>
+      <w:r>
+        <w:t>melihat</w:t>
+      </w:r>
+      <w:proofErr w:type="spellEnd"/>
+      <w:r>
+        <w:t xml:space="preserve"> </w:t>
+      </w:r>
+      <w:proofErr w:type="spellStart"/>
+      <w:r>
+        <w:t>semua</w:t>
+      </w:r>
+      <w:proofErr w:type="spellEnd"/>
+      <w:r>
+        <w:t xml:space="preserve"> Promo yang </w:t>
+      </w:r>
+      <w:proofErr w:type="spellStart"/>
+      <w:r>
+        <w:t>sedang</w:t>
+      </w:r>
+      <w:proofErr w:type="spellEnd"/>
+      <w:r>
+        <w:t xml:space="preserve"> </w:t>
+      </w:r>
+      <w:proofErr w:type="spellStart"/>
+      <w:r>
+        <w:t>aktif</w:t>
+      </w:r>
+      <w:proofErr w:type="spellEnd"/>
+      <w:r>
+        <w:t>.</w:t>
       </w:r>
     </w:p>
     <w:p>
@@ -1255,6 +4821,9 @@
         <w:jc w:val="center"/>
       </w:pPr>
       <w:r>
+        <w:rPr>
+          <w:noProof/>
+        </w:rPr>
         <w:lastRenderedPageBreak/>
         <w:drawing>
           <wp:inline distT="0" distB="0" distL="0" distR="0" wp14:anchorId="14727487" wp14:editId="05ED2554">
@@ -1272,7 +4841,7 @@
                     <pic:cNvPicPr/>
                   </pic:nvPicPr>
                   <pic:blipFill>
-                    <a:blip r:embed="rId18"/>
+                    <a:blip r:embed="rId37"/>
                     <a:stretch>
                       <a:fillRect/>
                     </a:stretch>
@@ -1314,7 +4883,63 @@
         <w:t>LOGOUT</w:t>
       </w:r>
       <w:r>
-        <w:t>, Terakhir user dapat melakukan logout apabila ingin keluar dari menu</w:t>
+        <w:t xml:space="preserve">, </w:t>
+      </w:r>
+      <w:proofErr w:type="spellStart"/>
+      <w:r>
+        <w:t>Terakhir</w:t>
+      </w:r>
+      <w:proofErr w:type="spellEnd"/>
+      <w:r>
+        <w:t xml:space="preserve"> user </w:t>
+      </w:r>
+      <w:proofErr w:type="spellStart"/>
+      <w:r>
+        <w:t>dapat</w:t>
+      </w:r>
+      <w:proofErr w:type="spellEnd"/>
+      <w:r>
+        <w:t xml:space="preserve"> </w:t>
+      </w:r>
+      <w:proofErr w:type="spellStart"/>
+      <w:r>
+        <w:t>melakukan</w:t>
+      </w:r>
+      <w:proofErr w:type="spellEnd"/>
+      <w:r>
+        <w:t xml:space="preserve"> logout </w:t>
+      </w:r>
+      <w:proofErr w:type="spellStart"/>
+      <w:r>
+        <w:t>apabila</w:t>
+      </w:r>
+      <w:proofErr w:type="spellEnd"/>
+      <w:r>
+        <w:t xml:space="preserve"> </w:t>
+      </w:r>
+      <w:proofErr w:type="spellStart"/>
+      <w:r>
+        <w:t>ingin</w:t>
+      </w:r>
+      <w:proofErr w:type="spellEnd"/>
+      <w:r>
+        <w:t xml:space="preserve"> </w:t>
+      </w:r>
+      <w:proofErr w:type="spellStart"/>
+      <w:r>
+        <w:t>keluar</w:t>
+      </w:r>
+      <w:proofErr w:type="spellEnd"/>
+      <w:r>
+        <w:t xml:space="preserve"> </w:t>
+      </w:r>
+      <w:proofErr w:type="spellStart"/>
+      <w:r>
+        <w:t>dari</w:t>
+      </w:r>
+      <w:proofErr w:type="spellEnd"/>
+      <w:r>
+        <w:t xml:space="preserve"> menu</w:t>
       </w:r>
     </w:p>
     <w:p>
@@ -1485,19 +5110,19 @@
         <w:spacing w:line="360" w:lineRule="auto"/>
       </w:pPr>
       <w:r>
-        <w:t>&lt;NIM&gt; – &lt;3</w:t>
-      </w:r>
-      <w:r>
-        <w:rPr>
-          <w:vertAlign w:val="superscript"/>
-        </w:rPr>
-        <w:t>rd</w:t>
-      </w:r>
-      <w:r>
-        <w:t xml:space="preserve"> Student Name</w:t>
-      </w:r>
-      <w:r>
-        <w:t>&gt;</w:t>
+        <w:t>2201753706</w:t>
+      </w:r>
+      <w:r>
+        <w:t xml:space="preserve"> </w:t>
+      </w:r>
+      <w:r>
+        <w:t>-</w:t>
+      </w:r>
+      <w:r>
+        <w:t xml:space="preserve"> </w:t>
+      </w:r>
+      <w:r>
+        <w:t>STEFAN ADISURYA</w:t>
       </w:r>
     </w:p>
     <w:p>
@@ -1526,10 +5151,10 @@
       </w:r>
     </w:p>
     <w:sectPr>
-      <w:headerReference w:type="default" r:id="rId19"/>
-      <w:footerReference w:type="default" r:id="rId20"/>
-      <w:headerReference w:type="first" r:id="rId21"/>
-      <w:footerReference w:type="first" r:id="rId22"/>
+      <w:headerReference w:type="default" r:id="rId38"/>
+      <w:footerReference w:type="default" r:id="rId39"/>
+      <w:headerReference w:type="first" r:id="rId40"/>
+      <w:footerReference w:type="first" r:id="rId41"/>
       <w:pgSz w:w="11907" w:h="16839" w:code="9"/>
       <w:pgMar w:top="1440" w:right="1008" w:bottom="1440" w:left="1008" w:header="720" w:footer="720" w:gutter="0"/>
       <w:cols w:space="720"/>
@@ -1540,7 +5165,7 @@
 </file>
 
 <file path=word/endnotes.xml><?xml version="1.0" encoding="utf-8"?>
-<w:endnotes xmlns:wpc="http://schemas.microsoft.com/office/word/2010/wordprocessingCanvas" xmlns:cx="http://schemas.microsoft.com/office/drawing/2014/chartex" xmlns:cx1="http://schemas.microsoft.com/office/drawing/2015/9/8/chartex" xmlns:cx2="http://schemas.microsoft.com/office/drawing/2015/10/21/chartex" xmlns:cx3="http://schemas.microsoft.com/office/drawing/2016/5/9/chartex" xmlns:cx4="http://schemas.microsoft.com/office/drawing/2016/5/10/chartex" xmlns:cx5="http://schemas.microsoft.com/office/drawing/2016/5/11/chartex" xmlns:cx6="http://schemas.microsoft.com/office/drawing/2016/5/12/chartex" xmlns:cx7="http://schemas.microsoft.com/office/drawing/2016/5/13/chartex" xmlns:cx8="http://schemas.microsoft.com/office/drawing/2016/5/14/chartex" xmlns:mc="http://schemas.openxmlformats.org/markup-compatibility/2006" xmlns:aink="http://schemas.microsoft.com/office/drawing/2016/ink" xmlns:am3d="http://schemas.microsoft.com/office/drawing/2017/model3d" xmlns:o="urn:schemas-microsoft-com:office:office" xmlns:r="http://schemas.openxmlformats.org/officeDocument/2006/relationships" xmlns:m="http://schemas.openxmlformats.org/officeDocument/2006/math" xmlns:v="urn:schemas-microsoft-com:vml" xmlns:wp14="http://schemas.microsoft.com/office/word/2010/wordprocessingDrawing" xmlns:wp="http://schemas.openxmlformats.org/drawingml/2006/wordprocessingDrawing" xmlns:w10="urn:schemas-microsoft-com:office:word" xmlns:w="http://schemas.openxmlformats.org/wordprocessingml/2006/main" xmlns:w14="http://schemas.microsoft.com/office/word/2010/wordml" xmlns:w15="http://schemas.microsoft.com/office/word/2012/wordml" xmlns:w16cid="http://schemas.microsoft.com/office/word/2016/wordml/cid" xmlns:w16se="http://schemas.microsoft.com/office/word/2015/wordml/symex" xmlns:wpg="http://schemas.microsoft.com/office/word/2010/wordprocessingGroup" xmlns:wpi="http://schemas.microsoft.com/office/word/2010/wordprocessingInk" xmlns:wne="http://schemas.microsoft.com/office/word/2006/wordml" xmlns:wps="http://schemas.microsoft.com/office/word/2010/wordprocessingShape" mc:Ignorable="w14 w15 w16se w16cid wp14">
+<w:endnotes xmlns:wpc="http://schemas.microsoft.com/office/word/2010/wordprocessingCanvas" xmlns:cx="http://schemas.microsoft.com/office/drawing/2014/chartex" xmlns:cx1="http://schemas.microsoft.com/office/drawing/2015/9/8/chartex" xmlns:cx2="http://schemas.microsoft.com/office/drawing/2015/10/21/chartex" xmlns:cx3="http://schemas.microsoft.com/office/drawing/2016/5/9/chartex" xmlns:cx4="http://schemas.microsoft.com/office/drawing/2016/5/10/chartex" xmlns:cx5="http://schemas.microsoft.com/office/drawing/2016/5/11/chartex" xmlns:cx6="http://schemas.microsoft.com/office/drawing/2016/5/12/chartex" xmlns:cx7="http://schemas.microsoft.com/office/drawing/2016/5/13/chartex" xmlns:cx8="http://schemas.microsoft.com/office/drawing/2016/5/14/chartex" xmlns:mc="http://schemas.openxmlformats.org/markup-compatibility/2006" xmlns:aink="http://schemas.microsoft.com/office/drawing/2016/ink" xmlns:am3d="http://schemas.microsoft.com/office/drawing/2017/model3d" xmlns:o="urn:schemas-microsoft-com:office:office" xmlns:r="http://schemas.openxmlformats.org/officeDocument/2006/relationships" xmlns:m="http://schemas.openxmlformats.org/officeDocument/2006/math" xmlns:v="urn:schemas-microsoft-com:vml" xmlns:wp14="http://schemas.microsoft.com/office/word/2010/wordprocessingDrawing" xmlns:wp="http://schemas.openxmlformats.org/drawingml/2006/wordprocessingDrawing" xmlns:w10="urn:schemas-microsoft-com:office:word" xmlns:w="http://schemas.openxmlformats.org/wordprocessingml/2006/main" xmlns:w14="http://schemas.microsoft.com/office/word/2010/wordml" xmlns:w15="http://schemas.microsoft.com/office/word/2012/wordml" xmlns:w16cex="http://schemas.microsoft.com/office/word/2018/wordml/cex" xmlns:w16cid="http://schemas.microsoft.com/office/word/2016/wordml/cid" xmlns:w16="http://schemas.microsoft.com/office/word/2018/wordml" xmlns:w16se="http://schemas.microsoft.com/office/word/2015/wordml/symex" xmlns:wpg="http://schemas.microsoft.com/office/word/2010/wordprocessingGroup" xmlns:wpi="http://schemas.microsoft.com/office/word/2010/wordprocessingInk" xmlns:wne="http://schemas.microsoft.com/office/word/2006/wordml" xmlns:wps="http://schemas.microsoft.com/office/word/2010/wordprocessingShape" mc:Ignorable="w14 w15 w16se w16cid w16 w16cex wp14">
   <w:endnote w:type="separator" w:id="-1">
     <w:p>
       <w:r>
@@ -1559,7 +5184,7 @@
 </file>
 
 <file path=word/footer1.xml><?xml version="1.0" encoding="utf-8"?>
-<w:ftr xmlns:wpc="http://schemas.microsoft.com/office/word/2010/wordprocessingCanvas" xmlns:cx="http://schemas.microsoft.com/office/drawing/2014/chartex" xmlns:cx1="http://schemas.microsoft.com/office/drawing/2015/9/8/chartex" xmlns:cx2="http://schemas.microsoft.com/office/drawing/2015/10/21/chartex" xmlns:cx3="http://schemas.microsoft.com/office/drawing/2016/5/9/chartex" xmlns:cx4="http://schemas.microsoft.com/office/drawing/2016/5/10/chartex" xmlns:cx5="http://schemas.microsoft.com/office/drawing/2016/5/11/chartex" xmlns:cx6="http://schemas.microsoft.com/office/drawing/2016/5/12/chartex" xmlns:cx7="http://schemas.microsoft.com/office/drawing/2016/5/13/chartex" xmlns:cx8="http://schemas.microsoft.com/office/drawing/2016/5/14/chartex" xmlns:mc="http://schemas.openxmlformats.org/markup-compatibility/2006" xmlns:aink="http://schemas.microsoft.com/office/drawing/2016/ink" xmlns:am3d="http://schemas.microsoft.com/office/drawing/2017/model3d" xmlns:o="urn:schemas-microsoft-com:office:office" xmlns:r="http://schemas.openxmlformats.org/officeDocument/2006/relationships" xmlns:m="http://schemas.openxmlformats.org/officeDocument/2006/math" xmlns:v="urn:schemas-microsoft-com:vml" xmlns:wp14="http://schemas.microsoft.com/office/word/2010/wordprocessingDrawing" xmlns:wp="http://schemas.openxmlformats.org/drawingml/2006/wordprocessingDrawing" xmlns:w10="urn:schemas-microsoft-com:office:word" xmlns:w="http://schemas.openxmlformats.org/wordprocessingml/2006/main" xmlns:w14="http://schemas.microsoft.com/office/word/2010/wordml" xmlns:w15="http://schemas.microsoft.com/office/word/2012/wordml" xmlns:w16cid="http://schemas.microsoft.com/office/word/2016/wordml/cid" xmlns:w16se="http://schemas.microsoft.com/office/word/2015/wordml/symex" xmlns:wpg="http://schemas.microsoft.com/office/word/2010/wordprocessingGroup" xmlns:wpi="http://schemas.microsoft.com/office/word/2010/wordprocessingInk" xmlns:wne="http://schemas.microsoft.com/office/word/2006/wordml" xmlns:wps="http://schemas.microsoft.com/office/word/2010/wordprocessingShape" mc:Ignorable="w14 w15 w16se w16cid wp14">
+<w:ftr xmlns:wpc="http://schemas.microsoft.com/office/word/2010/wordprocessingCanvas" xmlns:cx="http://schemas.microsoft.com/office/drawing/2014/chartex" xmlns:cx1="http://schemas.microsoft.com/office/drawing/2015/9/8/chartex" xmlns:cx2="http://schemas.microsoft.com/office/drawing/2015/10/21/chartex" xmlns:cx3="http://schemas.microsoft.com/office/drawing/2016/5/9/chartex" xmlns:cx4="http://schemas.microsoft.com/office/drawing/2016/5/10/chartex" xmlns:cx5="http://schemas.microsoft.com/office/drawing/2016/5/11/chartex" xmlns:cx6="http://schemas.microsoft.com/office/drawing/2016/5/12/chartex" xmlns:cx7="http://schemas.microsoft.com/office/drawing/2016/5/13/chartex" xmlns:cx8="http://schemas.microsoft.com/office/drawing/2016/5/14/chartex" xmlns:mc="http://schemas.openxmlformats.org/markup-compatibility/2006" xmlns:aink="http://schemas.microsoft.com/office/drawing/2016/ink" xmlns:am3d="http://schemas.microsoft.com/office/drawing/2017/model3d" xmlns:o="urn:schemas-microsoft-com:office:office" xmlns:r="http://schemas.openxmlformats.org/officeDocument/2006/relationships" xmlns:m="http://schemas.openxmlformats.org/officeDocument/2006/math" xmlns:v="urn:schemas-microsoft-com:vml" xmlns:wp14="http://schemas.microsoft.com/office/word/2010/wordprocessingDrawing" xmlns:wp="http://schemas.openxmlformats.org/drawingml/2006/wordprocessingDrawing" xmlns:w10="urn:schemas-microsoft-com:office:word" xmlns:w="http://schemas.openxmlformats.org/wordprocessingml/2006/main" xmlns:w14="http://schemas.microsoft.com/office/word/2010/wordml" xmlns:w15="http://schemas.microsoft.com/office/word/2012/wordml" xmlns:w16cex="http://schemas.microsoft.com/office/word/2018/wordml/cex" xmlns:w16cid="http://schemas.microsoft.com/office/word/2016/wordml/cid" xmlns:w16="http://schemas.microsoft.com/office/word/2018/wordml" xmlns:w16se="http://schemas.microsoft.com/office/word/2015/wordml/symex" xmlns:wpg="http://schemas.microsoft.com/office/word/2010/wordprocessingGroup" xmlns:wpi="http://schemas.microsoft.com/office/word/2010/wordprocessingInk" xmlns:wne="http://schemas.microsoft.com/office/word/2006/wordml" xmlns:wps="http://schemas.microsoft.com/office/word/2010/wordprocessingShape" mc:Ignorable="w14 w15 w16se w16cid w16 w16cex wp14">
   <w:p>
     <w:pPr>
       <w:pStyle w:val="Footer"/>
@@ -1636,7 +5261,7 @@
             </wp:anchor>
           </w:drawing>
         </mc:Choice>
-        <mc:Fallback xmlns:w16="http://schemas.microsoft.com/office/word/2018/wordml" xmlns:w16cex="http://schemas.microsoft.com/office/word/2018/wordml/cex">
+        <mc:Fallback>
           <w:pict>
             <v:line w14:anchorId="1064FF81" id="Line 1" o:spid="_x0000_s1026" style="position:absolute;z-index:251658240;visibility:visible;mso-wrap-style:square;mso-width-percent:0;mso-height-percent:0;mso-wrap-distance-left:9pt;mso-wrap-distance-top:-6e-5mm;mso-wrap-distance-right:9pt;mso-wrap-distance-bottom:-6e-5mm;mso-position-horizontal:absolute;mso-position-horizontal-relative:text;mso-position-vertical:absolute;mso-position-vertical-relative:text;mso-width-percent:0;mso-height-percent:0;mso-width-relative:page;mso-height-relative:page" from="0,3.5pt" to="522pt,3.5pt" o:gfxdata="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"/>
           </w:pict>
@@ -1732,7 +5357,15 @@
             <w:szCs w:val="22"/>
             <w:lang w:val="id-ID"/>
           </w:rPr>
-          <w:t xml:space="preserve"> of </w:t>
+          <w:t xml:space="preserve"> </w:t>
+        </w:r>
+        <w:r>
+          <w:rPr>
+            <w:sz w:val="22"/>
+            <w:szCs w:val="22"/>
+            <w:lang w:val="id-ID"/>
+          </w:rPr>
+          <w:t xml:space="preserve">of </w:t>
         </w:r>
         <w:r>
           <w:rPr>
@@ -1796,7 +5429,7 @@
 </file>
 
 <file path=word/footer2.xml><?xml version="1.0" encoding="utf-8"?>
-<w:ftr xmlns:wpc="http://schemas.microsoft.com/office/word/2010/wordprocessingCanvas" xmlns:cx="http://schemas.microsoft.com/office/drawing/2014/chartex" xmlns:cx1="http://schemas.microsoft.com/office/drawing/2015/9/8/chartex" xmlns:cx2="http://schemas.microsoft.com/office/drawing/2015/10/21/chartex" xmlns:cx3="http://schemas.microsoft.com/office/drawing/2016/5/9/chartex" xmlns:cx4="http://schemas.microsoft.com/office/drawing/2016/5/10/chartex" xmlns:cx5="http://schemas.microsoft.com/office/drawing/2016/5/11/chartex" xmlns:cx6="http://schemas.microsoft.com/office/drawing/2016/5/12/chartex" xmlns:cx7="http://schemas.microsoft.com/office/drawing/2016/5/13/chartex" xmlns:cx8="http://schemas.microsoft.com/office/drawing/2016/5/14/chartex" xmlns:mc="http://schemas.openxmlformats.org/markup-compatibility/2006" xmlns:aink="http://schemas.microsoft.com/office/drawing/2016/ink" xmlns:am3d="http://schemas.microsoft.com/office/drawing/2017/model3d" xmlns:o="urn:schemas-microsoft-com:office:office" xmlns:r="http://schemas.openxmlformats.org/officeDocument/2006/relationships" xmlns:m="http://schemas.openxmlformats.org/officeDocument/2006/math" xmlns:v="urn:schemas-microsoft-com:vml" xmlns:wp14="http://schemas.microsoft.com/office/word/2010/wordprocessingDrawing" xmlns:wp="http://schemas.openxmlformats.org/drawingml/2006/wordprocessingDrawing" xmlns:w10="urn:schemas-microsoft-com:office:word" xmlns:w="http://schemas.openxmlformats.org/wordprocessingml/2006/main" xmlns:w14="http://schemas.microsoft.com/office/word/2010/wordml" xmlns:w15="http://schemas.microsoft.com/office/word/2012/wordml" xmlns:w16cid="http://schemas.microsoft.com/office/word/2016/wordml/cid" xmlns:w16se="http://schemas.microsoft.com/office/word/2015/wordml/symex" xmlns:wpg="http://schemas.microsoft.com/office/word/2010/wordprocessingGroup" xmlns:wpi="http://schemas.microsoft.com/office/word/2010/wordprocessingInk" xmlns:wne="http://schemas.microsoft.com/office/word/2006/wordml" xmlns:wps="http://schemas.microsoft.com/office/word/2010/wordprocessingShape" mc:Ignorable="w14 w15 w16se w16cid wp14">
+<w:ftr xmlns:wpc="http://schemas.microsoft.com/office/word/2010/wordprocessingCanvas" xmlns:cx="http://schemas.microsoft.com/office/drawing/2014/chartex" xmlns:cx1="http://schemas.microsoft.com/office/drawing/2015/9/8/chartex" xmlns:cx2="http://schemas.microsoft.com/office/drawing/2015/10/21/chartex" xmlns:cx3="http://schemas.microsoft.com/office/drawing/2016/5/9/chartex" xmlns:cx4="http://schemas.microsoft.com/office/drawing/2016/5/10/chartex" xmlns:cx5="http://schemas.microsoft.com/office/drawing/2016/5/11/chartex" xmlns:cx6="http://schemas.microsoft.com/office/drawing/2016/5/12/chartex" xmlns:cx7="http://schemas.microsoft.com/office/drawing/2016/5/13/chartex" xmlns:cx8="http://schemas.microsoft.com/office/drawing/2016/5/14/chartex" xmlns:mc="http://schemas.openxmlformats.org/markup-compatibility/2006" xmlns:aink="http://schemas.microsoft.com/office/drawing/2016/ink" xmlns:am3d="http://schemas.microsoft.com/office/drawing/2017/model3d" xmlns:o="urn:schemas-microsoft-com:office:office" xmlns:r="http://schemas.openxmlformats.org/officeDocument/2006/relationships" xmlns:m="http://schemas.openxmlformats.org/officeDocument/2006/math" xmlns:v="urn:schemas-microsoft-com:vml" xmlns:wp14="http://schemas.microsoft.com/office/word/2010/wordprocessingDrawing" xmlns:wp="http://schemas.openxmlformats.org/drawingml/2006/wordprocessingDrawing" xmlns:w10="urn:schemas-microsoft-com:office:word" xmlns:w="http://schemas.openxmlformats.org/wordprocessingml/2006/main" xmlns:w14="http://schemas.microsoft.com/office/word/2010/wordml" xmlns:w15="http://schemas.microsoft.com/office/word/2012/wordml" xmlns:w16cex="http://schemas.microsoft.com/office/word/2018/wordml/cex" xmlns:w16cid="http://schemas.microsoft.com/office/word/2016/wordml/cid" xmlns:w16="http://schemas.microsoft.com/office/word/2018/wordml" xmlns:w16se="http://schemas.microsoft.com/office/word/2015/wordml/symex" xmlns:wpg="http://schemas.microsoft.com/office/word/2010/wordprocessingGroup" xmlns:wpi="http://schemas.microsoft.com/office/word/2010/wordprocessingInk" xmlns:wne="http://schemas.microsoft.com/office/word/2006/wordml" xmlns:wps="http://schemas.microsoft.com/office/word/2010/wordprocessingShape" mc:Ignorable="w14 w15 w16se w16cid w16 w16cex wp14">
   <w:p>
     <w:pPr>
       <w:rPr>
@@ -1873,7 +5506,7 @@
             </wp:anchor>
           </w:drawing>
         </mc:Choice>
-        <mc:Fallback xmlns:w16="http://schemas.microsoft.com/office/word/2018/wordml" xmlns:w16cex="http://schemas.microsoft.com/office/word/2018/wordml/cex">
+        <mc:Fallback>
           <w:pict>
             <v:line w14:anchorId="344132FE" id="Line 2" o:spid="_x0000_s1026" style="position:absolute;z-index:251661312;visibility:visible;mso-wrap-style:square;mso-width-percent:0;mso-height-percent:0;mso-wrap-distance-left:9pt;mso-wrap-distance-top:-6e-5mm;mso-wrap-distance-right:9pt;mso-wrap-distance-bottom:-6e-5mm;mso-position-horizontal:absolute;mso-position-horizontal-relative:text;mso-position-vertical:absolute;mso-position-vertical-relative:text;mso-width-percent:0;mso-height-percent:0;mso-width-relative:page;mso-height-relative:page" from="-.75pt,2.25pt" to="521.25pt,2.25pt" o:gfxdata="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"/>
           </w:pict>
@@ -2138,7 +5771,7 @@
 </file>
 
 <file path=word/footnotes.xml><?xml version="1.0" encoding="utf-8"?>
-<w:footnotes xmlns:wpc="http://schemas.microsoft.com/office/word/2010/wordprocessingCanvas" xmlns:cx="http://schemas.microsoft.com/office/drawing/2014/chartex" xmlns:cx1="http://schemas.microsoft.com/office/drawing/2015/9/8/chartex" xmlns:cx2="http://schemas.microsoft.com/office/drawing/2015/10/21/chartex" xmlns:cx3="http://schemas.microsoft.com/office/drawing/2016/5/9/chartex" xmlns:cx4="http://schemas.microsoft.com/office/drawing/2016/5/10/chartex" xmlns:cx5="http://schemas.microsoft.com/office/drawing/2016/5/11/chartex" xmlns:cx6="http://schemas.microsoft.com/office/drawing/2016/5/12/chartex" xmlns:cx7="http://schemas.microsoft.com/office/drawing/2016/5/13/chartex" xmlns:cx8="http://schemas.microsoft.com/office/drawing/2016/5/14/chartex" xmlns:mc="http://schemas.openxmlformats.org/markup-compatibility/2006" xmlns:aink="http://schemas.microsoft.com/office/drawing/2016/ink" xmlns:am3d="http://schemas.microsoft.com/office/drawing/2017/model3d" xmlns:o="urn:schemas-microsoft-com:office:office" xmlns:r="http://schemas.openxmlformats.org/officeDocument/2006/relationships" xmlns:m="http://schemas.openxmlformats.org/officeDocument/2006/math" xmlns:v="urn:schemas-microsoft-com:vml" xmlns:wp14="http://schemas.microsoft.com/office/word/2010/wordprocessingDrawing" xmlns:wp="http://schemas.openxmlformats.org/drawingml/2006/wordprocessingDrawing" xmlns:w10="urn:schemas-microsoft-com:office:word" xmlns:w="http://schemas.openxmlformats.org/wordprocessingml/2006/main" xmlns:w14="http://schemas.microsoft.com/office/word/2010/wordml" xmlns:w15="http://schemas.microsoft.com/office/word/2012/wordml" xmlns:w16cid="http://schemas.microsoft.com/office/word/2016/wordml/cid" xmlns:w16se="http://schemas.microsoft.com/office/word/2015/wordml/symex" xmlns:wpg="http://schemas.microsoft.com/office/word/2010/wordprocessingGroup" xmlns:wpi="http://schemas.microsoft.com/office/word/2010/wordprocessingInk" xmlns:wne="http://schemas.microsoft.com/office/word/2006/wordml" xmlns:wps="http://schemas.microsoft.com/office/word/2010/wordprocessingShape" mc:Ignorable="w14 w15 w16se w16cid wp14">
+<w:footnotes xmlns:wpc="http://schemas.microsoft.com/office/word/2010/wordprocessingCanvas" xmlns:cx="http://schemas.microsoft.com/office/drawing/2014/chartex" xmlns:cx1="http://schemas.microsoft.com/office/drawing/2015/9/8/chartex" xmlns:cx2="http://schemas.microsoft.com/office/drawing/2015/10/21/chartex" xmlns:cx3="http://schemas.microsoft.com/office/drawing/2016/5/9/chartex" xmlns:cx4="http://schemas.microsoft.com/office/drawing/2016/5/10/chartex" xmlns:cx5="http://schemas.microsoft.com/office/drawing/2016/5/11/chartex" xmlns:cx6="http://schemas.microsoft.com/office/drawing/2016/5/12/chartex" xmlns:cx7="http://schemas.microsoft.com/office/drawing/2016/5/13/chartex" xmlns:cx8="http://schemas.microsoft.com/office/drawing/2016/5/14/chartex" xmlns:mc="http://schemas.openxmlformats.org/markup-compatibility/2006" xmlns:aink="http://schemas.microsoft.com/office/drawing/2016/ink" xmlns:am3d="http://schemas.microsoft.com/office/drawing/2017/model3d" xmlns:o="urn:schemas-microsoft-com:office:office" xmlns:r="http://schemas.openxmlformats.org/officeDocument/2006/relationships" xmlns:m="http://schemas.openxmlformats.org/officeDocument/2006/math" xmlns:v="urn:schemas-microsoft-com:vml" xmlns:wp14="http://schemas.microsoft.com/office/word/2010/wordprocessingDrawing" xmlns:wp="http://schemas.openxmlformats.org/drawingml/2006/wordprocessingDrawing" xmlns:w10="urn:schemas-microsoft-com:office:word" xmlns:w="http://schemas.openxmlformats.org/wordprocessingml/2006/main" xmlns:w14="http://schemas.microsoft.com/office/word/2010/wordml" xmlns:w15="http://schemas.microsoft.com/office/word/2012/wordml" xmlns:w16cex="http://schemas.microsoft.com/office/word/2018/wordml/cex" xmlns:w16cid="http://schemas.microsoft.com/office/word/2016/wordml/cid" xmlns:w16="http://schemas.microsoft.com/office/word/2018/wordml" xmlns:w16se="http://schemas.microsoft.com/office/word/2015/wordml/symex" xmlns:wpg="http://schemas.microsoft.com/office/word/2010/wordprocessingGroup" xmlns:wpi="http://schemas.microsoft.com/office/word/2010/wordprocessingInk" xmlns:wne="http://schemas.microsoft.com/office/word/2006/wordml" xmlns:wps="http://schemas.microsoft.com/office/word/2010/wordprocessingShape" mc:Ignorable="w14 w15 w16se w16cid w16 w16cex wp14">
   <w:footnote w:type="separator" w:id="-1">
     <w:p>
       <w:r>
@@ -2157,7 +5790,7 @@
 </file>
 
 <file path=word/header1.xml><?xml version="1.0" encoding="utf-8"?>
-<w:hdr xmlns:wpc="http://schemas.microsoft.com/office/word/2010/wordprocessingCanvas" xmlns:cx="http://schemas.microsoft.com/office/drawing/2014/chartex" xmlns:cx1="http://schemas.microsoft.com/office/drawing/2015/9/8/chartex" xmlns:cx2="http://schemas.microsoft.com/office/drawing/2015/10/21/chartex" xmlns:cx3="http://schemas.microsoft.com/office/drawing/2016/5/9/chartex" xmlns:cx4="http://schemas.microsoft.com/office/drawing/2016/5/10/chartex" xmlns:cx5="http://schemas.microsoft.com/office/drawing/2016/5/11/chartex" xmlns:cx6="http://schemas.microsoft.com/office/drawing/2016/5/12/chartex" xmlns:cx7="http://schemas.microsoft.com/office/drawing/2016/5/13/chartex" xmlns:cx8="http://schemas.microsoft.com/office/drawing/2016/5/14/chartex" xmlns:mc="http://schemas.openxmlformats.org/markup-compatibility/2006" xmlns:aink="http://schemas.microsoft.com/office/drawing/2016/ink" xmlns:am3d="http://schemas.microsoft.com/office/drawing/2017/model3d" xmlns:o="urn:schemas-microsoft-com:office:office" xmlns:r="http://schemas.openxmlformats.org/officeDocument/2006/relationships" xmlns:m="http://schemas.openxmlformats.org/officeDocument/2006/math" xmlns:v="urn:schemas-microsoft-com:vml" xmlns:wp14="http://schemas.microsoft.com/office/word/2010/wordprocessingDrawing" xmlns:wp="http://schemas.openxmlformats.org/drawingml/2006/wordprocessingDrawing" xmlns:w10="urn:schemas-microsoft-com:office:word" xmlns:w="http://schemas.openxmlformats.org/wordprocessingml/2006/main" xmlns:w14="http://schemas.microsoft.com/office/word/2010/wordml" xmlns:w15="http://schemas.microsoft.com/office/word/2012/wordml" xmlns:w16cid="http://schemas.microsoft.com/office/word/2016/wordml/cid" xmlns:w16se="http://schemas.microsoft.com/office/word/2015/wordml/symex" xmlns:wpg="http://schemas.microsoft.com/office/word/2010/wordprocessingGroup" xmlns:wpi="http://schemas.microsoft.com/office/word/2010/wordprocessingInk" xmlns:wne="http://schemas.microsoft.com/office/word/2006/wordml" xmlns:wps="http://schemas.microsoft.com/office/word/2010/wordprocessingShape" mc:Ignorable="w14 w15 w16se w16cid wp14">
+<w:hdr xmlns:wpc="http://schemas.microsoft.com/office/word/2010/wordprocessingCanvas" xmlns:cx="http://schemas.microsoft.com/office/drawing/2014/chartex" xmlns:cx1="http://schemas.microsoft.com/office/drawing/2015/9/8/chartex" xmlns:cx2="http://schemas.microsoft.com/office/drawing/2015/10/21/chartex" xmlns:cx3="http://schemas.microsoft.com/office/drawing/2016/5/9/chartex" xmlns:cx4="http://schemas.microsoft.com/office/drawing/2016/5/10/chartex" xmlns:cx5="http://schemas.microsoft.com/office/drawing/2016/5/11/chartex" xmlns:cx6="http://schemas.microsoft.com/office/drawing/2016/5/12/chartex" xmlns:cx7="http://schemas.microsoft.com/office/drawing/2016/5/13/chartex" xmlns:cx8="http://schemas.microsoft.com/office/drawing/2016/5/14/chartex" xmlns:mc="http://schemas.openxmlformats.org/markup-compatibility/2006" xmlns:aink="http://schemas.microsoft.com/office/drawing/2016/ink" xmlns:am3d="http://schemas.microsoft.com/office/drawing/2017/model3d" xmlns:o="urn:schemas-microsoft-com:office:office" xmlns:r="http://schemas.openxmlformats.org/officeDocument/2006/relationships" xmlns:m="http://schemas.openxmlformats.org/officeDocument/2006/math" xmlns:v="urn:schemas-microsoft-com:vml" xmlns:wp14="http://schemas.microsoft.com/office/word/2010/wordprocessingDrawing" xmlns:wp="http://schemas.openxmlformats.org/drawingml/2006/wordprocessingDrawing" xmlns:w10="urn:schemas-microsoft-com:office:word" xmlns:w="http://schemas.openxmlformats.org/wordprocessingml/2006/main" xmlns:w14="http://schemas.microsoft.com/office/word/2010/wordml" xmlns:w15="http://schemas.microsoft.com/office/word/2012/wordml" xmlns:w16cex="http://schemas.microsoft.com/office/word/2018/wordml/cex" xmlns:w16cid="http://schemas.microsoft.com/office/word/2016/wordml/cid" xmlns:w16="http://schemas.microsoft.com/office/word/2018/wordml" xmlns:w16se="http://schemas.microsoft.com/office/word/2015/wordml/symex" xmlns:wpg="http://schemas.microsoft.com/office/word/2010/wordprocessingGroup" xmlns:wpi="http://schemas.microsoft.com/office/word/2010/wordprocessingInk" xmlns:wne="http://schemas.microsoft.com/office/word/2006/wordml" xmlns:wps="http://schemas.microsoft.com/office/word/2010/wordprocessingShape" mc:Ignorable="w14 w15 w16se w16cid w16 w16cex wp14">
   <w:tbl>
     <w:tblPr>
       <w:tblStyle w:val="TableGrid"/>
@@ -2235,7 +5868,7 @@
 </file>
 
 <file path=word/header2.xml><?xml version="1.0" encoding="utf-8"?>
-<w:hdr xmlns:wpc="http://schemas.microsoft.com/office/word/2010/wordprocessingCanvas" xmlns:cx="http://schemas.microsoft.com/office/drawing/2014/chartex" xmlns:cx1="http://schemas.microsoft.com/office/drawing/2015/9/8/chartex" xmlns:cx2="http://schemas.microsoft.com/office/drawing/2015/10/21/chartex" xmlns:cx3="http://schemas.microsoft.com/office/drawing/2016/5/9/chartex" xmlns:cx4="http://schemas.microsoft.com/office/drawing/2016/5/10/chartex" xmlns:cx5="http://schemas.microsoft.com/office/drawing/2016/5/11/chartex" xmlns:cx6="http://schemas.microsoft.com/office/drawing/2016/5/12/chartex" xmlns:cx7="http://schemas.microsoft.com/office/drawing/2016/5/13/chartex" xmlns:cx8="http://schemas.microsoft.com/office/drawing/2016/5/14/chartex" xmlns:mc="http://schemas.openxmlformats.org/markup-compatibility/2006" xmlns:aink="http://schemas.microsoft.com/office/drawing/2016/ink" xmlns:am3d="http://schemas.microsoft.com/office/drawing/2017/model3d" xmlns:o="urn:schemas-microsoft-com:office:office" xmlns:r="http://schemas.openxmlformats.org/officeDocument/2006/relationships" xmlns:m="http://schemas.openxmlformats.org/officeDocument/2006/math" xmlns:v="urn:schemas-microsoft-com:vml" xmlns:wp14="http://schemas.microsoft.com/office/word/2010/wordprocessingDrawing" xmlns:wp="http://schemas.openxmlformats.org/drawingml/2006/wordprocessingDrawing" xmlns:w10="urn:schemas-microsoft-com:office:word" xmlns:w="http://schemas.openxmlformats.org/wordprocessingml/2006/main" xmlns:w14="http://schemas.microsoft.com/office/word/2010/wordml" xmlns:w15="http://schemas.microsoft.com/office/word/2012/wordml" xmlns:w16cid="http://schemas.microsoft.com/office/word/2016/wordml/cid" xmlns:w16se="http://schemas.microsoft.com/office/word/2015/wordml/symex" xmlns:wpg="http://schemas.microsoft.com/office/word/2010/wordprocessingGroup" xmlns:wpi="http://schemas.microsoft.com/office/word/2010/wordprocessingInk" xmlns:wne="http://schemas.microsoft.com/office/word/2006/wordml" xmlns:wps="http://schemas.microsoft.com/office/word/2010/wordprocessingShape" mc:Ignorable="w14 w15 w16se w16cid wp14">
+<w:hdr xmlns:wpc="http://schemas.microsoft.com/office/word/2010/wordprocessingCanvas" xmlns:cx="http://schemas.microsoft.com/office/drawing/2014/chartex" xmlns:cx1="http://schemas.microsoft.com/office/drawing/2015/9/8/chartex" xmlns:cx2="http://schemas.microsoft.com/office/drawing/2015/10/21/chartex" xmlns:cx3="http://schemas.microsoft.com/office/drawing/2016/5/9/chartex" xmlns:cx4="http://schemas.microsoft.com/office/drawing/2016/5/10/chartex" xmlns:cx5="http://schemas.microsoft.com/office/drawing/2016/5/11/chartex" xmlns:cx6="http://schemas.microsoft.com/office/drawing/2016/5/12/chartex" xmlns:cx7="http://schemas.microsoft.com/office/drawing/2016/5/13/chartex" xmlns:cx8="http://schemas.microsoft.com/office/drawing/2016/5/14/chartex" xmlns:mc="http://schemas.openxmlformats.org/markup-compatibility/2006" xmlns:aink="http://schemas.microsoft.com/office/drawing/2016/ink" xmlns:am3d="http://schemas.microsoft.com/office/drawing/2017/model3d" xmlns:o="urn:schemas-microsoft-com:office:office" xmlns:r="http://schemas.openxmlformats.org/officeDocument/2006/relationships" xmlns:m="http://schemas.openxmlformats.org/officeDocument/2006/math" xmlns:v="urn:schemas-microsoft-com:vml" xmlns:wp14="http://schemas.microsoft.com/office/word/2010/wordprocessingDrawing" xmlns:wp="http://schemas.openxmlformats.org/drawingml/2006/wordprocessingDrawing" xmlns:w10="urn:schemas-microsoft-com:office:word" xmlns:w="http://schemas.openxmlformats.org/wordprocessingml/2006/main" xmlns:w14="http://schemas.microsoft.com/office/word/2010/wordml" xmlns:w15="http://schemas.microsoft.com/office/word/2012/wordml" xmlns:w16cex="http://schemas.microsoft.com/office/word/2018/wordml/cex" xmlns:w16cid="http://schemas.microsoft.com/office/word/2016/wordml/cid" xmlns:w16="http://schemas.microsoft.com/office/word/2018/wordml" xmlns:w16se="http://schemas.microsoft.com/office/word/2015/wordml/symex" xmlns:wpg="http://schemas.microsoft.com/office/word/2010/wordprocessingGroup" xmlns:wpi="http://schemas.microsoft.com/office/word/2010/wordprocessingInk" xmlns:wne="http://schemas.microsoft.com/office/word/2006/wordml" xmlns:wps="http://schemas.microsoft.com/office/word/2010/wordprocessingShape" mc:Ignorable="w14 w15 w16se w16cid w16 w16cex wp14">
   <w:p>
     <w:pPr>
       <w:pStyle w:val="Header"/>
@@ -2250,7 +5883,15 @@
         <w:sz w:val="20"/>
         <w:lang w:val="id-ID"/>
       </w:rPr>
-      <w:t>ddmmyy/&lt;Initial&gt;/&lt;Subject Code1[-Subject Code2]&gt;/&lt;Soal99[-99]X&gt;</w:t>
+      <w:t xml:space="preserve">ddmmyy/&lt;Initial&gt;/&lt;Subject </w:t>
+    </w:r>
+    <w:r>
+      <w:rPr>
+        <w:b/>
+        <w:sz w:val="20"/>
+        <w:lang w:val="id-ID"/>
+      </w:rPr>
+      <w:t>Code1[-Subject Code2]&gt;/&lt;Soal99[-99]X&gt;</w:t>
     </w:r>
     <w:r>
       <w:rPr>
@@ -2281,7 +5922,7 @@
 </file>
 
 <file path=word/numbering.xml><?xml version="1.0" encoding="utf-8"?>
-<w:numbering xmlns:wpc="http://schemas.microsoft.com/office/word/2010/wordprocessingCanvas" xmlns:cx="http://schemas.microsoft.com/office/drawing/2014/chartex" xmlns:cx1="http://schemas.microsoft.com/office/drawing/2015/9/8/chartex" xmlns:cx2="http://schemas.microsoft.com/office/drawing/2015/10/21/chartex" xmlns:cx3="http://schemas.microsoft.com/office/drawing/2016/5/9/chartex" xmlns:cx4="http://schemas.microsoft.com/office/drawing/2016/5/10/chartex" xmlns:cx5="http://schemas.microsoft.com/office/drawing/2016/5/11/chartex" xmlns:cx6="http://schemas.microsoft.com/office/drawing/2016/5/12/chartex" xmlns:cx7="http://schemas.microsoft.com/office/drawing/2016/5/13/chartex" xmlns:cx8="http://schemas.microsoft.com/office/drawing/2016/5/14/chartex" xmlns:mc="http://schemas.openxmlformats.org/markup-compatibility/2006" xmlns:aink="http://schemas.microsoft.com/office/drawing/2016/ink" xmlns:am3d="http://schemas.microsoft.com/office/drawing/2017/model3d" xmlns:o="urn:schemas-microsoft-com:office:office" xmlns:r="http://schemas.openxmlformats.org/officeDocument/2006/relationships" xmlns:m="http://schemas.openxmlformats.org/officeDocument/2006/math" xmlns:v="urn:schemas-microsoft-com:vml" xmlns:wp14="http://schemas.microsoft.com/office/word/2010/wordprocessingDrawing" xmlns:wp="http://schemas.openxmlformats.org/drawingml/2006/wordprocessingDrawing" xmlns:w10="urn:schemas-microsoft-com:office:word" xmlns:w="http://schemas.openxmlformats.org/wordprocessingml/2006/main" xmlns:w14="http://schemas.microsoft.com/office/word/2010/wordml" xmlns:w15="http://schemas.microsoft.com/office/word/2012/wordml" xmlns:w16cid="http://schemas.microsoft.com/office/word/2016/wordml/cid" xmlns:w16se="http://schemas.microsoft.com/office/word/2015/wordml/symex" xmlns:wpg="http://schemas.microsoft.com/office/word/2010/wordprocessingGroup" xmlns:wpi="http://schemas.microsoft.com/office/word/2010/wordprocessingInk" xmlns:wne="http://schemas.microsoft.com/office/word/2006/wordml" xmlns:wps="http://schemas.microsoft.com/office/word/2010/wordprocessingShape" mc:Ignorable="w14 w15 w16se w16cid wp14">
+<w:numbering xmlns:wpc="http://schemas.microsoft.com/office/word/2010/wordprocessingCanvas" xmlns:cx="http://schemas.microsoft.com/office/drawing/2014/chartex" xmlns:cx1="http://schemas.microsoft.com/office/drawing/2015/9/8/chartex" xmlns:cx2="http://schemas.microsoft.com/office/drawing/2015/10/21/chartex" xmlns:cx3="http://schemas.microsoft.com/office/drawing/2016/5/9/chartex" xmlns:cx4="http://schemas.microsoft.com/office/drawing/2016/5/10/chartex" xmlns:cx5="http://schemas.microsoft.com/office/drawing/2016/5/11/chartex" xmlns:cx6="http://schemas.microsoft.com/office/drawing/2016/5/12/chartex" xmlns:cx7="http://schemas.microsoft.com/office/drawing/2016/5/13/chartex" xmlns:cx8="http://schemas.microsoft.com/office/drawing/2016/5/14/chartex" xmlns:mc="http://schemas.openxmlformats.org/markup-compatibility/2006" xmlns:aink="http://schemas.microsoft.com/office/drawing/2016/ink" xmlns:am3d="http://schemas.microsoft.com/office/drawing/2017/model3d" xmlns:o="urn:schemas-microsoft-com:office:office" xmlns:r="http://schemas.openxmlformats.org/officeDocument/2006/relationships" xmlns:m="http://schemas.openxmlformats.org/officeDocument/2006/math" xmlns:v="urn:schemas-microsoft-com:vml" xmlns:wp14="http://schemas.microsoft.com/office/word/2010/wordprocessingDrawing" xmlns:wp="http://schemas.openxmlformats.org/drawingml/2006/wordprocessingDrawing" xmlns:w10="urn:schemas-microsoft-com:office:word" xmlns:w="http://schemas.openxmlformats.org/wordprocessingml/2006/main" xmlns:w14="http://schemas.microsoft.com/office/word/2010/wordml" xmlns:w15="http://schemas.microsoft.com/office/word/2012/wordml" xmlns:w16cex="http://schemas.microsoft.com/office/word/2018/wordml/cex" xmlns:w16cid="http://schemas.microsoft.com/office/word/2016/wordml/cid" xmlns:w16="http://schemas.microsoft.com/office/word/2018/wordml" xmlns:w16se="http://schemas.microsoft.com/office/word/2015/wordml/symex" xmlns:wpg="http://schemas.microsoft.com/office/word/2010/wordprocessingGroup" xmlns:wpi="http://schemas.microsoft.com/office/word/2010/wordprocessingInk" xmlns:wne="http://schemas.microsoft.com/office/word/2006/wordml" xmlns:wps="http://schemas.microsoft.com/office/word/2010/wordprocessingShape" mc:Ignorable="w14 w15 w16se w16cid w16 w16cex wp14">
   <w:abstractNum w:abstractNumId="0" w15:restartNumberingAfterBreak="0">
     <w:nsid w:val="02D71FB7"/>
     <w:multiLevelType w:val="hybridMultilevel"/>
@@ -2789,6 +6430,95 @@
     </w:lvl>
   </w:abstractNum>
   <w:abstractNum w:abstractNumId="4" w15:restartNumberingAfterBreak="0">
+    <w:nsid w:val="17DE5357"/>
+    <w:multiLevelType w:val="hybridMultilevel"/>
+    <w:tmpl w:val="B344E52C"/>
+    <w:lvl w:ilvl="0" w:tplc="F64A2DAE">
+      <w:start w:val="1"/>
+      <w:numFmt w:val="decimal"/>
+      <w:lvlText w:val="%1."/>
+      <w:lvlJc w:val="left"/>
+      <w:pPr>
+        <w:ind w:left="1080" w:hanging="360"/>
+      </w:pPr>
+      <w:rPr>
+        <w:rFonts w:hint="default"/>
+      </w:rPr>
+    </w:lvl>
+    <w:lvl w:ilvl="1" w:tplc="38090019" w:tentative="1">
+      <w:start w:val="1"/>
+      <w:numFmt w:val="lowerLetter"/>
+      <w:lvlText w:val="%2."/>
+      <w:lvlJc w:val="left"/>
+      <w:pPr>
+        <w:ind w:left="1800" w:hanging="360"/>
+      </w:pPr>
+    </w:lvl>
+    <w:lvl w:ilvl="2" w:tplc="3809001B" w:tentative="1">
+      <w:start w:val="1"/>
+      <w:numFmt w:val="lowerRoman"/>
+      <w:lvlText w:val="%3."/>
+      <w:lvlJc w:val="right"/>
+      <w:pPr>
+        <w:ind w:left="2520" w:hanging="180"/>
+      </w:pPr>
+    </w:lvl>
+    <w:lvl w:ilvl="3" w:tplc="3809000F" w:tentative="1">
+      <w:start w:val="1"/>
+      <w:numFmt w:val="decimal"/>
+      <w:lvlText w:val="%4."/>
+      <w:lvlJc w:val="left"/>
+      <w:pPr>
+        <w:ind w:left="3240" w:hanging="360"/>
+      </w:pPr>
+    </w:lvl>
+    <w:lvl w:ilvl="4" w:tplc="38090019" w:tentative="1">
+      <w:start w:val="1"/>
+      <w:numFmt w:val="lowerLetter"/>
+      <w:lvlText w:val="%5."/>
+      <w:lvlJc w:val="left"/>
+      <w:pPr>
+        <w:ind w:left="3960" w:hanging="360"/>
+      </w:pPr>
+    </w:lvl>
+    <w:lvl w:ilvl="5" w:tplc="3809001B" w:tentative="1">
+      <w:start w:val="1"/>
+      <w:numFmt w:val="lowerRoman"/>
+      <w:lvlText w:val="%6."/>
+      <w:lvlJc w:val="right"/>
+      <w:pPr>
+        <w:ind w:left="4680" w:hanging="180"/>
+      </w:pPr>
+    </w:lvl>
+    <w:lvl w:ilvl="6" w:tplc="3809000F" w:tentative="1">
+      <w:start w:val="1"/>
+      <w:numFmt w:val="decimal"/>
+      <w:lvlText w:val="%7."/>
+      <w:lvlJc w:val="left"/>
+      <w:pPr>
+        <w:ind w:left="5400" w:hanging="360"/>
+      </w:pPr>
+    </w:lvl>
+    <w:lvl w:ilvl="7" w:tplc="38090019" w:tentative="1">
+      <w:start w:val="1"/>
+      <w:numFmt w:val="lowerLetter"/>
+      <w:lvlText w:val="%8."/>
+      <w:lvlJc w:val="left"/>
+      <w:pPr>
+        <w:ind w:left="6120" w:hanging="360"/>
+      </w:pPr>
+    </w:lvl>
+    <w:lvl w:ilvl="8" w:tplc="3809001B" w:tentative="1">
+      <w:start w:val="1"/>
+      <w:numFmt w:val="lowerRoman"/>
+      <w:lvlText w:val="%9."/>
+      <w:lvlJc w:val="right"/>
+      <w:pPr>
+        <w:ind w:left="6840" w:hanging="180"/>
+      </w:pPr>
+    </w:lvl>
+  </w:abstractNum>
+  <w:abstractNum w:abstractNumId="5" w15:restartNumberingAfterBreak="0">
     <w:nsid w:val="1B611DEF"/>
     <w:multiLevelType w:val="hybridMultilevel"/>
     <w:tmpl w:val="835E2D1A"/>
@@ -2904,7 +6634,7 @@
       </w:pPr>
     </w:lvl>
   </w:abstractNum>
-  <w:abstractNum w:abstractNumId="5" w15:restartNumberingAfterBreak="0">
+  <w:abstractNum w:abstractNumId="6" w15:restartNumberingAfterBreak="0">
     <w:nsid w:val="1CCD171E"/>
     <w:multiLevelType w:val="hybridMultilevel"/>
     <w:tmpl w:val="8124C4A6"/>
@@ -3017,7 +6747,7 @@
       </w:rPr>
     </w:lvl>
   </w:abstractNum>
-  <w:abstractNum w:abstractNumId="6" w15:restartNumberingAfterBreak="0">
+  <w:abstractNum w:abstractNumId="7" w15:restartNumberingAfterBreak="0">
     <w:nsid w:val="209D584B"/>
     <w:multiLevelType w:val="hybridMultilevel"/>
     <w:tmpl w:val="9B081E28"/>
@@ -3130,7 +6860,7 @@
       </w:rPr>
     </w:lvl>
   </w:abstractNum>
-  <w:abstractNum w:abstractNumId="7" w15:restartNumberingAfterBreak="0">
+  <w:abstractNum w:abstractNumId="8" w15:restartNumberingAfterBreak="0">
     <w:nsid w:val="24631EC8"/>
     <w:multiLevelType w:val="hybridMultilevel"/>
     <w:tmpl w:val="CA0EFF0C"/>
@@ -3219,7 +6949,7 @@
       </w:pPr>
     </w:lvl>
   </w:abstractNum>
-  <w:abstractNum w:abstractNumId="8" w15:restartNumberingAfterBreak="0">
+  <w:abstractNum w:abstractNumId="9" w15:restartNumberingAfterBreak="0">
     <w:nsid w:val="28C1310E"/>
     <w:multiLevelType w:val="hybridMultilevel"/>
     <w:tmpl w:val="4A503C0C"/>
@@ -3332,7 +7062,7 @@
       </w:rPr>
     </w:lvl>
   </w:abstractNum>
-  <w:abstractNum w:abstractNumId="9" w15:restartNumberingAfterBreak="0">
+  <w:abstractNum w:abstractNumId="10" w15:restartNumberingAfterBreak="0">
     <w:nsid w:val="28CF42B9"/>
     <w:multiLevelType w:val="hybridMultilevel"/>
     <w:tmpl w:val="D0504998"/>
@@ -3445,7 +7175,7 @@
       </w:rPr>
     </w:lvl>
   </w:abstractNum>
-  <w:abstractNum w:abstractNumId="10" w15:restartNumberingAfterBreak="0">
+  <w:abstractNum w:abstractNumId="11" w15:restartNumberingAfterBreak="0">
     <w:nsid w:val="28FB6CF6"/>
     <w:multiLevelType w:val="hybridMultilevel"/>
     <w:tmpl w:val="9FEEF866"/>
@@ -3534,7 +7264,96 @@
       </w:pPr>
     </w:lvl>
   </w:abstractNum>
-  <w:abstractNum w:abstractNumId="11" w15:restartNumberingAfterBreak="0">
+  <w:abstractNum w:abstractNumId="12" w15:restartNumberingAfterBreak="0">
+    <w:nsid w:val="302C33FD"/>
+    <w:multiLevelType w:val="hybridMultilevel"/>
+    <w:tmpl w:val="4384A428"/>
+    <w:lvl w:ilvl="0" w:tplc="739EDF76">
+      <w:start w:val="1"/>
+      <w:numFmt w:val="lowerLetter"/>
+      <w:lvlText w:val="%1."/>
+      <w:lvlJc w:val="left"/>
+      <w:pPr>
+        <w:ind w:left="1440" w:hanging="360"/>
+      </w:pPr>
+      <w:rPr>
+        <w:rFonts w:hint="default"/>
+      </w:rPr>
+    </w:lvl>
+    <w:lvl w:ilvl="1" w:tplc="38090019" w:tentative="1">
+      <w:start w:val="1"/>
+      <w:numFmt w:val="lowerLetter"/>
+      <w:lvlText w:val="%2."/>
+      <w:lvlJc w:val="left"/>
+      <w:pPr>
+        <w:ind w:left="2160" w:hanging="360"/>
+      </w:pPr>
+    </w:lvl>
+    <w:lvl w:ilvl="2" w:tplc="3809001B" w:tentative="1">
+      <w:start w:val="1"/>
+      <w:numFmt w:val="lowerRoman"/>
+      <w:lvlText w:val="%3."/>
+      <w:lvlJc w:val="right"/>
+      <w:pPr>
+        <w:ind w:left="2880" w:hanging="180"/>
+      </w:pPr>
+    </w:lvl>
+    <w:lvl w:ilvl="3" w:tplc="3809000F" w:tentative="1">
+      <w:start w:val="1"/>
+      <w:numFmt w:val="decimal"/>
+      <w:lvlText w:val="%4."/>
+      <w:lvlJc w:val="left"/>
+      <w:pPr>
+        <w:ind w:left="3600" w:hanging="360"/>
+      </w:pPr>
+    </w:lvl>
+    <w:lvl w:ilvl="4" w:tplc="38090019" w:tentative="1">
+      <w:start w:val="1"/>
+      <w:numFmt w:val="lowerLetter"/>
+      <w:lvlText w:val="%5."/>
+      <w:lvlJc w:val="left"/>
+      <w:pPr>
+        <w:ind w:left="4320" w:hanging="360"/>
+      </w:pPr>
+    </w:lvl>
+    <w:lvl w:ilvl="5" w:tplc="3809001B" w:tentative="1">
+      <w:start w:val="1"/>
+      <w:numFmt w:val="lowerRoman"/>
+      <w:lvlText w:val="%6."/>
+      <w:lvlJc w:val="right"/>
+      <w:pPr>
+        <w:ind w:left="5040" w:hanging="180"/>
+      </w:pPr>
+    </w:lvl>
+    <w:lvl w:ilvl="6" w:tplc="3809000F" w:tentative="1">
+      <w:start w:val="1"/>
+      <w:numFmt w:val="decimal"/>
+      <w:lvlText w:val="%7."/>
+      <w:lvlJc w:val="left"/>
+      <w:pPr>
+        <w:ind w:left="5760" w:hanging="360"/>
+      </w:pPr>
+    </w:lvl>
+    <w:lvl w:ilvl="7" w:tplc="38090019" w:tentative="1">
+      <w:start w:val="1"/>
+      <w:numFmt w:val="lowerLetter"/>
+      <w:lvlText w:val="%8."/>
+      <w:lvlJc w:val="left"/>
+      <w:pPr>
+        <w:ind w:left="6480" w:hanging="360"/>
+      </w:pPr>
+    </w:lvl>
+    <w:lvl w:ilvl="8" w:tplc="3809001B" w:tentative="1">
+      <w:start w:val="1"/>
+      <w:numFmt w:val="lowerRoman"/>
+      <w:lvlText w:val="%9."/>
+      <w:lvlJc w:val="right"/>
+      <w:pPr>
+        <w:ind w:left="7200" w:hanging="180"/>
+      </w:pPr>
+    </w:lvl>
+  </w:abstractNum>
+  <w:abstractNum w:abstractNumId="13" w15:restartNumberingAfterBreak="0">
     <w:nsid w:val="31CB6DAA"/>
     <w:multiLevelType w:val="multilevel"/>
     <w:tmpl w:val="C734A456"/>
@@ -3674,7 +7493,7 @@
       </w:rPr>
     </w:lvl>
   </w:abstractNum>
-  <w:abstractNum w:abstractNumId="12" w15:restartNumberingAfterBreak="0">
+  <w:abstractNum w:abstractNumId="14" w15:restartNumberingAfterBreak="0">
     <w:nsid w:val="320D55A8"/>
     <w:multiLevelType w:val="multilevel"/>
     <w:tmpl w:val="CB5AF02C"/>
@@ -3814,7 +7633,7 @@
       </w:rPr>
     </w:lvl>
   </w:abstractNum>
-  <w:abstractNum w:abstractNumId="13" w15:restartNumberingAfterBreak="0">
+  <w:abstractNum w:abstractNumId="15" w15:restartNumberingAfterBreak="0">
     <w:nsid w:val="48581883"/>
     <w:multiLevelType w:val="hybridMultilevel"/>
     <w:tmpl w:val="2A8470A6"/>
@@ -3903,7 +7722,7 @@
       </w:pPr>
     </w:lvl>
   </w:abstractNum>
-  <w:abstractNum w:abstractNumId="14" w15:restartNumberingAfterBreak="0">
+  <w:abstractNum w:abstractNumId="16" w15:restartNumberingAfterBreak="0">
     <w:nsid w:val="57C86BC1"/>
     <w:multiLevelType w:val="hybridMultilevel"/>
     <w:tmpl w:val="1E62E2FE"/>
@@ -4043,7 +7862,7 @@
       </w:rPr>
     </w:lvl>
   </w:abstractNum>
-  <w:abstractNum w:abstractNumId="15" w15:restartNumberingAfterBreak="0">
+  <w:abstractNum w:abstractNumId="17" w15:restartNumberingAfterBreak="0">
     <w:nsid w:val="592F3052"/>
     <w:multiLevelType w:val="multilevel"/>
     <w:tmpl w:val="FF808A3E"/>
@@ -4183,7 +8002,7 @@
       </w:rPr>
     </w:lvl>
   </w:abstractNum>
-  <w:abstractNum w:abstractNumId="16" w15:restartNumberingAfterBreak="0">
+  <w:abstractNum w:abstractNumId="18" w15:restartNumberingAfterBreak="0">
     <w:nsid w:val="61CF006D"/>
     <w:multiLevelType w:val="hybridMultilevel"/>
     <w:tmpl w:val="94F4CD86"/>
@@ -4272,7 +8091,7 @@
       </w:pPr>
     </w:lvl>
   </w:abstractNum>
-  <w:abstractNum w:abstractNumId="17" w15:restartNumberingAfterBreak="0">
+  <w:abstractNum w:abstractNumId="19" w15:restartNumberingAfterBreak="0">
     <w:nsid w:val="631A3315"/>
     <w:multiLevelType w:val="hybridMultilevel"/>
     <w:tmpl w:val="AFF0FD74"/>
@@ -4385,7 +8204,7 @@
       </w:rPr>
     </w:lvl>
   </w:abstractNum>
-  <w:abstractNum w:abstractNumId="18" w15:restartNumberingAfterBreak="0">
+  <w:abstractNum w:abstractNumId="20" w15:restartNumberingAfterBreak="0">
     <w:nsid w:val="64C823BF"/>
     <w:multiLevelType w:val="hybridMultilevel"/>
     <w:tmpl w:val="06DA52D8"/>
@@ -4498,7 +8317,7 @@
       </w:rPr>
     </w:lvl>
   </w:abstractNum>
-  <w:abstractNum w:abstractNumId="19" w15:restartNumberingAfterBreak="0">
+  <w:abstractNum w:abstractNumId="21" w15:restartNumberingAfterBreak="0">
     <w:nsid w:val="7027553E"/>
     <w:multiLevelType w:val="hybridMultilevel"/>
     <w:tmpl w:val="BD7CE750"/>
@@ -4588,7 +8407,7 @@
       </w:pPr>
     </w:lvl>
   </w:abstractNum>
-  <w:abstractNum w:abstractNumId="20" w15:restartNumberingAfterBreak="0">
+  <w:abstractNum w:abstractNumId="22" w15:restartNumberingAfterBreak="0">
     <w:nsid w:val="7135458A"/>
     <w:multiLevelType w:val="hybridMultilevel"/>
     <w:tmpl w:val="E8A4992C"/>
@@ -4701,7 +8520,7 @@
       </w:rPr>
     </w:lvl>
   </w:abstractNum>
-  <w:abstractNum w:abstractNumId="21" w15:restartNumberingAfterBreak="0">
+  <w:abstractNum w:abstractNumId="23" w15:restartNumberingAfterBreak="0">
     <w:nsid w:val="75272850"/>
     <w:multiLevelType w:val="hybridMultilevel"/>
     <w:tmpl w:val="E3D402EE"/>
@@ -4841,7 +8660,7 @@
       </w:rPr>
     </w:lvl>
   </w:abstractNum>
-  <w:abstractNum w:abstractNumId="22" w15:restartNumberingAfterBreak="0">
+  <w:abstractNum w:abstractNumId="24" w15:restartNumberingAfterBreak="0">
     <w:nsid w:val="763767C0"/>
     <w:multiLevelType w:val="hybridMultilevel"/>
     <w:tmpl w:val="B3BE086A"/>
@@ -4981,7 +8800,7 @@
       </w:rPr>
     </w:lvl>
   </w:abstractNum>
-  <w:abstractNum w:abstractNumId="23" w15:restartNumberingAfterBreak="0">
+  <w:abstractNum w:abstractNumId="25" w15:restartNumberingAfterBreak="0">
     <w:nsid w:val="768D51FC"/>
     <w:multiLevelType w:val="hybridMultilevel"/>
     <w:tmpl w:val="DAC07698"/>
@@ -5104,31 +8923,31 @@
     <w:abstractNumId w:val="2"/>
   </w:num>
   <w:num w:numId="2">
-    <w:abstractNumId w:val="11"/>
+    <w:abstractNumId w:val="13"/>
   </w:num>
   <w:num w:numId="3">
-    <w:abstractNumId w:val="15"/>
+    <w:abstractNumId w:val="17"/>
   </w:num>
   <w:num w:numId="4">
-    <w:abstractNumId w:val="12"/>
+    <w:abstractNumId w:val="14"/>
   </w:num>
   <w:num w:numId="5">
-    <w:abstractNumId w:val="21"/>
+    <w:abstractNumId w:val="23"/>
   </w:num>
   <w:num w:numId="6">
-    <w:abstractNumId w:val="14"/>
+    <w:abstractNumId w:val="16"/>
   </w:num>
   <w:num w:numId="7">
-    <w:abstractNumId w:val="22"/>
+    <w:abstractNumId w:val="24"/>
   </w:num>
   <w:num w:numId="8">
     <w:abstractNumId w:val="0"/>
   </w:num>
   <w:num w:numId="9">
-    <w:abstractNumId w:val="4"/>
+    <w:abstractNumId w:val="5"/>
   </w:num>
   <w:num w:numId="10">
-    <w:abstractNumId w:val="4"/>
+    <w:abstractNumId w:val="5"/>
     <w:lvlOverride w:ilvl="0">
       <w:startOverride w:val="1"/>
     </w:lvlOverride>
@@ -5156,7 +8975,7 @@
     </w:lvlOverride>
   </w:num>
   <w:num w:numId="11">
-    <w:abstractNumId w:val="23"/>
+    <w:abstractNumId w:val="25"/>
     <w:lvlOverride w:ilvl="0">
       <w:startOverride w:val="1"/>
     </w:lvlOverride>
@@ -5182,7 +9001,7 @@
     </w:lvlOverride>
   </w:num>
   <w:num w:numId="12">
-    <w:abstractNumId w:val="7"/>
+    <w:abstractNumId w:val="8"/>
     <w:lvlOverride w:ilvl="0"/>
     <w:lvlOverride w:ilvl="1">
       <w:startOverride w:val="1"/>
@@ -5210,49 +9029,55 @@
     </w:lvlOverride>
   </w:num>
   <w:num w:numId="13">
-    <w:abstractNumId w:val="18"/>
+    <w:abstractNumId w:val="20"/>
   </w:num>
   <w:num w:numId="14">
-    <w:abstractNumId w:val="6"/>
+    <w:abstractNumId w:val="7"/>
   </w:num>
   <w:num w:numId="15">
     <w:abstractNumId w:val="3"/>
   </w:num>
   <w:num w:numId="16">
-    <w:abstractNumId w:val="20"/>
+    <w:abstractNumId w:val="22"/>
   </w:num>
   <w:num w:numId="17">
     <w:abstractNumId w:val="1"/>
   </w:num>
   <w:num w:numId="18">
-    <w:abstractNumId w:val="17"/>
+    <w:abstractNumId w:val="19"/>
   </w:num>
   <w:num w:numId="19">
-    <w:abstractNumId w:val="5"/>
+    <w:abstractNumId w:val="6"/>
   </w:num>
   <w:num w:numId="20">
-    <w:abstractNumId w:val="19"/>
+    <w:abstractNumId w:val="21"/>
   </w:num>
   <w:num w:numId="21">
+    <w:abstractNumId w:val="10"/>
+  </w:num>
+  <w:num w:numId="22">
     <w:abstractNumId w:val="9"/>
   </w:num>
-  <w:num w:numId="22">
-    <w:abstractNumId w:val="8"/>
-  </w:num>
   <w:num w:numId="23">
-    <w:abstractNumId w:val="16"/>
+    <w:abstractNumId w:val="18"/>
   </w:num>
   <w:num w:numId="24">
-    <w:abstractNumId w:val="10"/>
+    <w:abstractNumId w:val="11"/>
   </w:num>
   <w:num w:numId="25">
-    <w:abstractNumId w:val="13"/>
+    <w:abstractNumId w:val="15"/>
+  </w:num>
+  <w:num w:numId="26">
+    <w:abstractNumId w:val="4"/>
+  </w:num>
+  <w:num w:numId="27">
+    <w:abstractNumId w:val="12"/>
   </w:num>
 </w:numbering>
 </file>
 
 <file path=word/styles.xml><?xml version="1.0" encoding="utf-8"?>
-<w:styles xmlns:mc="http://schemas.openxmlformats.org/markup-compatibility/2006" xmlns:r="http://schemas.openxmlformats.org/officeDocument/2006/relationships" xmlns:w="http://schemas.openxmlformats.org/wordprocessingml/2006/main" xmlns:w14="http://schemas.microsoft.com/office/word/2010/wordml" xmlns:w15="http://schemas.microsoft.com/office/word/2012/wordml" xmlns:w16cid="http://schemas.microsoft.com/office/word/2016/wordml/cid" xmlns:w16se="http://schemas.microsoft.com/office/word/2015/wordml/symex" mc:Ignorable="w14 w15 w16se w16cid">
+<w:styles xmlns:mc="http://schemas.openxmlformats.org/markup-compatibility/2006" xmlns:r="http://schemas.openxmlformats.org/officeDocument/2006/relationships" xmlns:w="http://schemas.openxmlformats.org/wordprocessingml/2006/main" xmlns:w14="http://schemas.microsoft.com/office/word/2010/wordml" xmlns:w15="http://schemas.microsoft.com/office/word/2012/wordml" xmlns:w16cex="http://schemas.microsoft.com/office/word/2018/wordml/cex" xmlns:w16cid="http://schemas.microsoft.com/office/word/2016/wordml/cid" xmlns:w16="http://schemas.microsoft.com/office/word/2018/wordml" xmlns:w16se="http://schemas.microsoft.com/office/word/2015/wordml/symex" mc:Ignorable="w14 w15 w16se w16cid w16 w16cex">
   <w:docDefaults>
     <w:rPrDefault>
       <w:rPr>
@@ -5756,7 +9581,6 @@
   <w:style w:type="character" w:default="1" w:styleId="DefaultParagraphFont">
     <w:name w:val="Default Paragraph Font"/>
     <w:uiPriority w:val="1"/>
-    <w:semiHidden/>
     <w:unhideWhenUsed/>
   </w:style>
   <w:style w:type="table" w:default="1" w:styleId="TableNormal">

</xml_diff>

<commit_message>
fix documentation for Search Product
</commit_message>
<xml_diff>
--- a/Dokumentasi Eksternal.docx
+++ b/Dokumentasi Eksternal.docx
@@ -878,6 +878,9 @@
         <w:ind w:left="1080"/>
       </w:pPr>
       <w:r>
+        <w:rPr>
+          <w:noProof/>
+        </w:rPr>
         <w:drawing>
           <wp:inline distT="0" distB="0" distL="0" distR="0" wp14:anchorId="393BC0DD" wp14:editId="70138867">
             <wp:extent cx="2897505" cy="2181225"/>
@@ -929,6 +932,9 @@
         <w:ind w:left="1080"/>
       </w:pPr>
       <w:r>
+        <w:rPr>
+          <w:noProof/>
+        </w:rPr>
         <w:lastRenderedPageBreak/>
         <w:drawing>
           <wp:inline distT="0" distB="0" distL="0" distR="0" wp14:anchorId="30E8CD21" wp14:editId="7C4A34CE">
@@ -1116,6 +1122,9 @@
         <w:ind w:left="1080"/>
       </w:pPr>
       <w:r>
+        <w:rPr>
+          <w:noProof/>
+        </w:rPr>
         <w:drawing>
           <wp:inline distT="0" distB="0" distL="0" distR="0" wp14:anchorId="26DDF5D2" wp14:editId="01ABAB3B">
             <wp:extent cx="3790950" cy="5143467"/>
@@ -1503,6 +1512,9 @@
         <w:ind w:left="1440"/>
       </w:pPr>
       <w:r>
+        <w:rPr>
+          <w:noProof/>
+        </w:rPr>
         <w:drawing>
           <wp:inline distT="0" distB="0" distL="0" distR="0" wp14:anchorId="7419EA22" wp14:editId="0A694B1D">
             <wp:extent cx="2621280" cy="3577876"/>
@@ -1547,6 +1559,9 @@
         </w:drawing>
       </w:r>
       <w:r>
+        <w:rPr>
+          <w:noProof/>
+        </w:rPr>
         <w:drawing>
           <wp:inline distT="0" distB="0" distL="0" distR="0" wp14:anchorId="0AA9A26D" wp14:editId="6892326C">
             <wp:extent cx="2613660" cy="3583026"/>
@@ -1591,6 +1606,9 @@
         <w:ind w:left="1440"/>
       </w:pPr>
       <w:r>
+        <w:rPr>
+          <w:noProof/>
+        </w:rPr>
         <w:lastRenderedPageBreak/>
         <w:drawing>
           <wp:inline distT="0" distB="0" distL="0" distR="0" wp14:anchorId="2BDEB2EF" wp14:editId="5CA58B46">
@@ -1636,6 +1654,9 @@
         </w:drawing>
       </w:r>
       <w:r>
+        <w:rPr>
+          <w:noProof/>
+        </w:rPr>
         <w:drawing>
           <wp:inline distT="0" distB="0" distL="0" distR="0" wp14:anchorId="3491BD72" wp14:editId="04CA650C">
             <wp:extent cx="2671504" cy="3612451"/>
@@ -1734,6 +1755,9 @@
         <w:ind w:left="1440"/>
       </w:pPr>
       <w:r>
+        <w:rPr>
+          <w:noProof/>
+        </w:rPr>
         <w:lastRenderedPageBreak/>
         <w:drawing>
           <wp:inline distT="0" distB="0" distL="0" distR="0" wp14:anchorId="2A847CD0" wp14:editId="28A6C912">
@@ -1826,6 +1850,9 @@
         <w:ind w:left="1440"/>
       </w:pPr>
       <w:r>
+        <w:rPr>
+          <w:noProof/>
+        </w:rPr>
         <w:drawing>
           <wp:inline distT="0" distB="0" distL="0" distR="0" wp14:anchorId="2AF02C43" wp14:editId="3245852F">
             <wp:extent cx="3535994" cy="4848225"/>
@@ -1936,6 +1963,9 @@
         <w:ind w:left="1440"/>
       </w:pPr>
       <w:r>
+        <w:rPr>
+          <w:noProof/>
+        </w:rPr>
         <w:drawing>
           <wp:inline distT="0" distB="0" distL="0" distR="0" wp14:anchorId="2EFA7B10" wp14:editId="2F51CADB">
             <wp:extent cx="3495612" cy="4752975"/>
@@ -2024,6 +2054,9 @@
         <w:ind w:left="1440"/>
       </w:pPr>
       <w:r>
+        <w:rPr>
+          <w:noProof/>
+        </w:rPr>
         <w:drawing>
           <wp:inline distT="0" distB="0" distL="0" distR="0" wp14:anchorId="4E75AF1F" wp14:editId="6C1F029C">
             <wp:extent cx="3464356" cy="4714875"/>
@@ -2205,6 +2238,9 @@
         <w:ind w:left="1440"/>
       </w:pPr>
       <w:r>
+        <w:rPr>
+          <w:noProof/>
+        </w:rPr>
         <w:lastRenderedPageBreak/>
         <w:drawing>
           <wp:inline distT="0" distB="0" distL="0" distR="0" wp14:anchorId="5C64088B" wp14:editId="3D23A41F">
@@ -2243,6 +2279,9 @@
         </w:drawing>
       </w:r>
       <w:r>
+        <w:rPr>
+          <w:noProof/>
+        </w:rPr>
         <w:drawing>
           <wp:inline distT="0" distB="0" distL="0" distR="0" wp14:anchorId="0A410072" wp14:editId="2DBEFFD4">
             <wp:extent cx="2581275" cy="3523575"/>
@@ -2473,10 +2512,7 @@
         <w:t xml:space="preserve"> Create Product.</w:t>
       </w:r>
       <w:r>
-        <w:t xml:space="preserve"> </w:t>
-      </w:r>
-      <w:r>
-        <w:t xml:space="preserve">Jika </w:t>
+        <w:t xml:space="preserve"> Jika </w:t>
       </w:r>
       <w:proofErr w:type="spellStart"/>
       <w:r>
@@ -2596,6 +2632,9 @@
         <w:ind w:left="1080"/>
       </w:pPr>
       <w:r>
+        <w:rPr>
+          <w:noProof/>
+        </w:rPr>
         <w:lastRenderedPageBreak/>
         <w:drawing>
           <wp:inline distT="0" distB="0" distL="0" distR="0" wp14:anchorId="6EC31AB0" wp14:editId="7AA76557">
@@ -2641,6 +2680,9 @@
         </w:drawing>
       </w:r>
       <w:r>
+        <w:rPr>
+          <w:noProof/>
+        </w:rPr>
         <w:drawing>
           <wp:inline distT="0" distB="0" distL="0" distR="0" wp14:anchorId="265FAE05" wp14:editId="241B7D0C">
             <wp:extent cx="2724482" cy="3687445"/>
@@ -2975,6 +3017,9 @@
         <w:ind w:left="1080"/>
       </w:pPr>
       <w:r>
+        <w:rPr>
+          <w:noProof/>
+        </w:rPr>
         <w:lastRenderedPageBreak/>
         <w:drawing>
           <wp:inline distT="0" distB="0" distL="0" distR="0" wp14:anchorId="2BB1F9CE" wp14:editId="4D875134">
@@ -3159,6 +3204,9 @@
         </w:rPr>
       </w:pPr>
       <w:r>
+        <w:rPr>
+          <w:noProof/>
+        </w:rPr>
         <w:drawing>
           <wp:inline distT="0" distB="0" distL="0" distR="0" wp14:anchorId="78A4F0F3" wp14:editId="3ABB89AF">
             <wp:extent cx="2483279" cy="3371084"/>
@@ -3209,6 +3257,9 @@
         <w:t xml:space="preserve"> </w:t>
       </w:r>
       <w:r>
+        <w:rPr>
+          <w:noProof/>
+        </w:rPr>
         <w:drawing>
           <wp:inline distT="0" distB="0" distL="0" distR="0" wp14:anchorId="28478759" wp14:editId="500E1BC6">
             <wp:extent cx="2449070" cy="3320415"/>
@@ -3342,7 +3393,13 @@
         <w:rPr>
           <w:noProof/>
         </w:rPr>
-        <w:t xml:space="preserve"> potongan kata yang terdapat pada Product tersebut</w:t>
+        <w:t xml:space="preserve"> </w:t>
+      </w:r>
+      <w:r>
+        <w:rPr>
+          <w:noProof/>
+        </w:rPr>
+        <w:t>Product Id</w:t>
       </w:r>
       <w:r>
         <w:rPr>
@@ -3365,10 +3422,10 @@
       </w:pPr>
       <w:r>
         <w:drawing>
-          <wp:inline distT="0" distB="0" distL="0" distR="0" wp14:anchorId="4AF69BFB" wp14:editId="41B9526D">
-            <wp:extent cx="3095625" cy="4216917"/>
-            <wp:effectExtent l="0" t="0" r="0" b="0"/>
-            <wp:docPr id="38" name="Picture 38"/>
+          <wp:inline distT="0" distB="0" distL="0" distR="0" wp14:anchorId="0FB43F6E" wp14:editId="6A1578DC">
+            <wp:extent cx="3096535" cy="4191000"/>
+            <wp:effectExtent l="0" t="0" r="8890" b="0"/>
+            <wp:docPr id="5" name="Picture 5"/>
             <wp:cNvGraphicFramePr>
               <a:graphicFrameLocks xmlns:a="http://schemas.openxmlformats.org/drawingml/2006/main" noChangeAspect="1"/>
             </wp:cNvGraphicFramePr>
@@ -3379,20 +3436,27 @@
                     <pic:cNvPr id="1" name=""/>
                     <pic:cNvPicPr/>
                   </pic:nvPicPr>
-                  <pic:blipFill>
+                  <pic:blipFill rotWithShape="1">
                     <a:blip r:embed="rId27"/>
-                    <a:stretch>
-                      <a:fillRect/>
-                    </a:stretch>
+                    <a:srcRect l="515" t="504" r="-1" b="504"/>
+                    <a:stretch/>
                   </pic:blipFill>
-                  <pic:spPr>
+                  <pic:spPr bwMode="auto">
                     <a:xfrm>
                       <a:off x="0" y="0"/>
-                      <a:ext cx="3100046" cy="4222940"/>
+                      <a:ext cx="3105652" cy="4203339"/>
                     </a:xfrm>
                     <a:prstGeom prst="rect">
                       <a:avLst/>
                     </a:prstGeom>
+                    <a:ln>
+                      <a:noFill/>
+                    </a:ln>
+                    <a:extLst>
+                      <a:ext uri="{53640926-AAD7-44D8-BBD7-CCE9431645EC}">
+                        <a14:shadowObscured xmlns:a14="http://schemas.microsoft.com/office/drawing/2010/main"/>
+                      </a:ext>
+                    </a:extLst>
                   </pic:spPr>
                 </pic:pic>
               </a:graphicData>
@@ -5357,15 +5421,7 @@
             <w:szCs w:val="22"/>
             <w:lang w:val="id-ID"/>
           </w:rPr>
-          <w:t xml:space="preserve"> </w:t>
-        </w:r>
-        <w:r>
-          <w:rPr>
-            <w:sz w:val="22"/>
-            <w:szCs w:val="22"/>
-            <w:lang w:val="id-ID"/>
-          </w:rPr>
-          <w:t xml:space="preserve">of </w:t>
+          <w:t xml:space="preserve"> of </w:t>
         </w:r>
         <w:r>
           <w:rPr>
@@ -5883,15 +5939,7 @@
         <w:sz w:val="20"/>
         <w:lang w:val="id-ID"/>
       </w:rPr>
-      <w:t xml:space="preserve">ddmmyy/&lt;Initial&gt;/&lt;Subject </w:t>
-    </w:r>
-    <w:r>
-      <w:rPr>
-        <w:b/>
-        <w:sz w:val="20"/>
-        <w:lang w:val="id-ID"/>
-      </w:rPr>
-      <w:t>Code1[-Subject Code2]&gt;/&lt;Soal99[-99]X&gt;</w:t>
+      <w:t>ddmmyy/&lt;Initial&gt;/&lt;Subject Code1[-Subject Code2]&gt;/&lt;Soal99[-99]X&gt;</w:t>
     </w:r>
     <w:r>
       <w:rPr>
@@ -9581,6 +9629,7 @@
   <w:style w:type="character" w:default="1" w:styleId="DefaultParagraphFont">
     <w:name w:val="Default Paragraph Font"/>
     <w:uiPriority w:val="1"/>
+    <w:semiHidden/>
     <w:unhideWhenUsed/>
   </w:style>
   <w:style w:type="table" w:default="1" w:styleId="TableNormal">

</xml_diff>

<commit_message>
dokumentasi dan update transaction report view
</commit_message>
<xml_diff>
--- a/Dokumentasi Eksternal.docx
+++ b/Dokumentasi Eksternal.docx
@@ -462,71 +462,7 @@
         <w:ind w:firstLine="360"/>
       </w:pPr>
       <w:r>
-        <w:t xml:space="preserve">Note: </w:t>
-      </w:r>
-      <w:proofErr w:type="spellStart"/>
-      <w:r>
-        <w:t>Sebelum</w:t>
-      </w:r>
-      <w:proofErr w:type="spellEnd"/>
-      <w:r>
-        <w:t xml:space="preserve"> </w:t>
-      </w:r>
-      <w:proofErr w:type="spellStart"/>
-      <w:r>
-        <w:t>menjalankan</w:t>
-      </w:r>
-      <w:proofErr w:type="spellEnd"/>
-      <w:r>
-        <w:t xml:space="preserve"> di </w:t>
-      </w:r>
-      <w:proofErr w:type="spellStart"/>
-      <w:r>
-        <w:t>himbau</w:t>
-      </w:r>
-      <w:proofErr w:type="spellEnd"/>
-      <w:r>
-        <w:t xml:space="preserve"> </w:t>
-      </w:r>
-      <w:proofErr w:type="spellStart"/>
-      <w:r>
-        <w:t>untuk</w:t>
-      </w:r>
-      <w:proofErr w:type="spellEnd"/>
-      <w:r>
-        <w:t xml:space="preserve"> </w:t>
-      </w:r>
-      <w:proofErr w:type="spellStart"/>
-      <w:r>
-        <w:t>melihat</w:t>
-      </w:r>
-      <w:proofErr w:type="spellEnd"/>
-      <w:r>
-        <w:t xml:space="preserve"> </w:t>
-      </w:r>
-      <w:proofErr w:type="spellStart"/>
-      <w:r>
-        <w:t>panduan</w:t>
-      </w:r>
-      <w:proofErr w:type="spellEnd"/>
-      <w:r>
-        <w:t xml:space="preserve"> </w:t>
-      </w:r>
-      <w:proofErr w:type="spellStart"/>
-      <w:r>
-        <w:t>terlebih</w:t>
-      </w:r>
-      <w:proofErr w:type="spellEnd"/>
-      <w:r>
-        <w:t xml:space="preserve"> </w:t>
-      </w:r>
-      <w:proofErr w:type="spellStart"/>
-      <w:r>
-        <w:t>dahulu</w:t>
-      </w:r>
-      <w:proofErr w:type="spellEnd"/>
-      <w:r>
-        <w:t>.</w:t>
+        <w:t>Note: Sebelum menjalankan di himbau untuk melihat panduan terlebih dahulu.</w:t>
       </w:r>
     </w:p>
     <w:p>
@@ -539,101 +475,11 @@
         <w:spacing w:line="360" w:lineRule="auto"/>
         <w:jc w:val="both"/>
       </w:pPr>
-      <w:proofErr w:type="spellStart"/>
-      <w:r>
-        <w:t>Sebelum</w:t>
-      </w:r>
-      <w:proofErr w:type="spellEnd"/>
-      <w:r>
-        <w:t xml:space="preserve"> </w:t>
-      </w:r>
-      <w:proofErr w:type="spellStart"/>
-      <w:r>
-        <w:t>menjalankan</w:t>
-      </w:r>
-      <w:proofErr w:type="spellEnd"/>
-      <w:r>
-        <w:t xml:space="preserve"> java </w:t>
-      </w:r>
-      <w:proofErr w:type="spellStart"/>
-      <w:r>
-        <w:t>terlebih</w:t>
-      </w:r>
-      <w:proofErr w:type="spellEnd"/>
-      <w:r>
-        <w:t xml:space="preserve"> </w:t>
-      </w:r>
-      <w:proofErr w:type="spellStart"/>
-      <w:r>
-        <w:t>dahulu</w:t>
-      </w:r>
-      <w:proofErr w:type="spellEnd"/>
-      <w:r>
-        <w:t xml:space="preserve"> </w:t>
-      </w:r>
-      <w:proofErr w:type="spellStart"/>
-      <w:r>
-        <w:t>membuat</w:t>
-      </w:r>
-      <w:proofErr w:type="spellEnd"/>
-      <w:r>
-        <w:t xml:space="preserve"> database </w:t>
-      </w:r>
-      <w:proofErr w:type="spellStart"/>
-      <w:r>
-        <w:t>dengan</w:t>
-      </w:r>
-      <w:proofErr w:type="spellEnd"/>
-      <w:r>
-        <w:t xml:space="preserve"> </w:t>
-      </w:r>
-      <w:proofErr w:type="spellStart"/>
-      <w:r>
-        <w:t>nama</w:t>
-      </w:r>
-      <w:proofErr w:type="spellEnd"/>
-      <w:r>
-        <w:t xml:space="preserve"> “</w:t>
-      </w:r>
-      <w:proofErr w:type="spellStart"/>
-      <w:r>
-        <w:t>puplelane</w:t>
-      </w:r>
-      <w:proofErr w:type="spellEnd"/>
-      <w:r>
-        <w:t xml:space="preserve">” </w:t>
-      </w:r>
-      <w:proofErr w:type="spellStart"/>
-      <w:r>
-        <w:t>atau</w:t>
-      </w:r>
-      <w:proofErr w:type="spellEnd"/>
-      <w:r>
-        <w:t xml:space="preserve"> </w:t>
-      </w:r>
-      <w:proofErr w:type="spellStart"/>
-      <w:r>
-        <w:t>dapat</w:t>
-      </w:r>
-      <w:proofErr w:type="spellEnd"/>
-      <w:r>
-        <w:t xml:space="preserve"> </w:t>
-      </w:r>
-      <w:proofErr w:type="spellStart"/>
-      <w:r>
-        <w:t>mengubah</w:t>
-      </w:r>
-      <w:proofErr w:type="spellEnd"/>
-      <w:r>
-        <w:t xml:space="preserve"> </w:t>
-      </w:r>
-      <w:proofErr w:type="spellStart"/>
-      <w:r>
-        <w:t>nama</w:t>
-      </w:r>
-      <w:proofErr w:type="spellEnd"/>
-      <w:r>
-        <w:t xml:space="preserve"> table di Connect.java, </w:t>
+      <w:r>
+        <w:t xml:space="preserve">Sebelum menjalankan java terlebih dahulu </w:t>
+      </w:r>
+      <w:r>
+        <w:t xml:space="preserve">membuat database dengan nama “puplelane” atau dapat mengubah nama table di Connect.java, </w:t>
       </w:r>
     </w:p>
     <w:p>
@@ -646,69 +492,8 @@
         <w:spacing w:line="360" w:lineRule="auto"/>
         <w:jc w:val="both"/>
       </w:pPr>
-      <w:proofErr w:type="spellStart"/>
-      <w:r>
-        <w:t>Kemudia</w:t>
-      </w:r>
-      <w:proofErr w:type="spellEnd"/>
-      <w:r>
-        <w:t xml:space="preserve"> </w:t>
-      </w:r>
-      <w:proofErr w:type="spellStart"/>
-      <w:r>
-        <w:t>lakukan</w:t>
-      </w:r>
-      <w:proofErr w:type="spellEnd"/>
-      <w:r>
-        <w:t xml:space="preserve"> query </w:t>
-      </w:r>
-      <w:proofErr w:type="spellStart"/>
-      <w:r>
-        <w:t>dimana</w:t>
-      </w:r>
-      <w:proofErr w:type="spellEnd"/>
-      <w:r>
-        <w:t xml:space="preserve"> kami </w:t>
-      </w:r>
-      <w:proofErr w:type="spellStart"/>
-      <w:r>
-        <w:t>sudah</w:t>
-      </w:r>
-      <w:proofErr w:type="spellEnd"/>
-      <w:r>
-        <w:t xml:space="preserve"> </w:t>
-      </w:r>
-      <w:proofErr w:type="spellStart"/>
-      <w:r>
-        <w:t>menyediakan</w:t>
-      </w:r>
-      <w:proofErr w:type="spellEnd"/>
-      <w:r>
-        <w:t xml:space="preserve"> template </w:t>
-      </w:r>
-      <w:proofErr w:type="spellStart"/>
-      <w:r>
-        <w:t>untuk</w:t>
-      </w:r>
-      <w:proofErr w:type="spellEnd"/>
-      <w:r>
-        <w:t xml:space="preserve"> create dan insert yang </w:t>
-      </w:r>
-      <w:proofErr w:type="spellStart"/>
-      <w:r>
-        <w:t>terdapat</w:t>
-      </w:r>
-      <w:proofErr w:type="spellEnd"/>
-      <w:r>
-        <w:t xml:space="preserve"> di file </w:t>
-      </w:r>
-      <w:proofErr w:type="spellStart"/>
-      <w:r>
-        <w:t>query.sql</w:t>
-      </w:r>
-      <w:proofErr w:type="spellEnd"/>
-      <w:r>
-        <w:t>.</w:t>
+      <w:r>
+        <w:t>Kemudia lakukan query dimana kami sudah menyediakan template untuk create dan insert yang terdapat di file query.sql.</w:t>
       </w:r>
     </w:p>
     <w:p>
@@ -796,31 +581,7 @@
         <w:spacing w:line="360" w:lineRule="auto"/>
       </w:pPr>
       <w:r>
-        <w:t xml:space="preserve">Yang </w:t>
-      </w:r>
-      <w:proofErr w:type="spellStart"/>
-      <w:r>
-        <w:t>dapat</w:t>
-      </w:r>
-      <w:proofErr w:type="spellEnd"/>
-      <w:r>
-        <w:t xml:space="preserve"> </w:t>
-      </w:r>
-      <w:proofErr w:type="spellStart"/>
-      <w:r>
-        <w:t>dilakukan</w:t>
-      </w:r>
-      <w:proofErr w:type="spellEnd"/>
-      <w:r>
-        <w:t xml:space="preserve"> Admin </w:t>
-      </w:r>
-      <w:proofErr w:type="spellStart"/>
-      <w:r>
-        <w:t>adalah</w:t>
-      </w:r>
-      <w:proofErr w:type="spellEnd"/>
-      <w:r>
-        <w:t>:</w:t>
+        <w:t>Yang dapat dilakukan Admin adalah:</w:t>
       </w:r>
     </w:p>
     <w:p>
@@ -842,13 +603,8 @@
       <w:r>
         <w:t xml:space="preserve"> </w:t>
       </w:r>
-      <w:proofErr w:type="spellStart"/>
-      <w:r>
-        <w:t>dengan</w:t>
-      </w:r>
-      <w:proofErr w:type="spellEnd"/>
-      <w:r>
-        <w:t xml:space="preserve"> username: </w:t>
+      <w:r>
+        <w:t xml:space="preserve">dengan username: </w:t>
       </w:r>
       <w:r>
         <w:rPr>
@@ -996,102 +752,17 @@
         </w:numPr>
         <w:spacing w:line="360" w:lineRule="auto"/>
       </w:pPr>
-      <w:proofErr w:type="spellStart"/>
-      <w:r>
-        <w:t>Maka</w:t>
-      </w:r>
-      <w:proofErr w:type="spellEnd"/>
-      <w:r>
-        <w:t xml:space="preserve"> </w:t>
-      </w:r>
-      <w:proofErr w:type="spellStart"/>
-      <w:r>
-        <w:t>akan</w:t>
-      </w:r>
-      <w:proofErr w:type="spellEnd"/>
-      <w:r>
-        <w:t xml:space="preserve"> </w:t>
-      </w:r>
-      <w:proofErr w:type="spellStart"/>
-      <w:r>
-        <w:t>muncul</w:t>
-      </w:r>
-      <w:proofErr w:type="spellEnd"/>
-      <w:r>
-        <w:t xml:space="preserve"> </w:t>
-      </w:r>
-      <w:proofErr w:type="spellStart"/>
-      <w:r>
-        <w:t>halaman</w:t>
-      </w:r>
-      <w:proofErr w:type="spellEnd"/>
-      <w:r>
-        <w:t xml:space="preserve"> </w:t>
+      <w:r>
+        <w:t xml:space="preserve">Maka akan muncul halaman </w:t>
       </w:r>
       <w:r>
         <w:t>Ad</w:t>
       </w:r>
       <w:r>
-        <w:t xml:space="preserve">min </w:t>
-      </w:r>
-      <w:proofErr w:type="spellStart"/>
-      <w:r>
-        <w:t>seperti</w:t>
-      </w:r>
-      <w:proofErr w:type="spellEnd"/>
-      <w:r>
-        <w:t xml:space="preserve"> </w:t>
-      </w:r>
-      <w:proofErr w:type="spellStart"/>
-      <w:r>
-        <w:t>gambar</w:t>
-      </w:r>
-      <w:proofErr w:type="spellEnd"/>
-      <w:r>
-        <w:t xml:space="preserve"> </w:t>
-      </w:r>
-      <w:proofErr w:type="spellStart"/>
-      <w:r>
-        <w:t>dibawah</w:t>
-      </w:r>
-      <w:proofErr w:type="spellEnd"/>
-      <w:r>
-        <w:t>.</w:t>
-      </w:r>
-      <w:r>
-        <w:t xml:space="preserve"> Halaman </w:t>
-      </w:r>
-      <w:proofErr w:type="spellStart"/>
-      <w:r>
-        <w:t>ini</w:t>
-      </w:r>
-      <w:proofErr w:type="spellEnd"/>
-      <w:r>
-        <w:t xml:space="preserve"> </w:t>
-      </w:r>
-      <w:proofErr w:type="spellStart"/>
-      <w:r>
-        <w:t>digunakan</w:t>
-      </w:r>
-      <w:proofErr w:type="spellEnd"/>
-      <w:r>
-        <w:t xml:space="preserve"> Admin </w:t>
-      </w:r>
-      <w:proofErr w:type="spellStart"/>
-      <w:r>
-        <w:t>untuk</w:t>
-      </w:r>
-      <w:proofErr w:type="spellEnd"/>
-      <w:r>
-        <w:t xml:space="preserve"> </w:t>
-      </w:r>
-      <w:proofErr w:type="spellStart"/>
-      <w:r>
-        <w:t>membantu</w:t>
-      </w:r>
-      <w:proofErr w:type="spellEnd"/>
-      <w:r>
-        <w:t xml:space="preserve"> </w:t>
+        <w:t>min seperti gambar dibawah.</w:t>
+      </w:r>
+      <w:r>
+        <w:t xml:space="preserve"> Halaman ini digunakan Admin untuk membantu </w:t>
       </w:r>
       <w:r>
         <w:t>product yang pada Purple</w:t>
@@ -1214,254 +885,29 @@
         <w:ind w:left="1080"/>
       </w:pPr>
       <w:r>
-        <w:t xml:space="preserve">Admin </w:t>
-      </w:r>
-      <w:proofErr w:type="spellStart"/>
-      <w:r>
-        <w:t>dapat</w:t>
-      </w:r>
-      <w:proofErr w:type="spellEnd"/>
-      <w:r>
-        <w:t xml:space="preserve"> </w:t>
-      </w:r>
-      <w:proofErr w:type="spellStart"/>
-      <w:r>
-        <w:t>membuat</w:t>
-      </w:r>
-      <w:proofErr w:type="spellEnd"/>
-      <w:r>
-        <w:t>/</w:t>
-      </w:r>
-      <w:proofErr w:type="spellStart"/>
-      <w:r>
-        <w:t>memasukkan</w:t>
-      </w:r>
-      <w:proofErr w:type="spellEnd"/>
-      <w:r>
-        <w:t xml:space="preserve"> Product </w:t>
-      </w:r>
-      <w:proofErr w:type="spellStart"/>
-      <w:r>
-        <w:t>baru</w:t>
-      </w:r>
-      <w:proofErr w:type="spellEnd"/>
-      <w:r>
-        <w:t xml:space="preserve"> </w:t>
-      </w:r>
-      <w:proofErr w:type="spellStart"/>
-      <w:r>
-        <w:t>ke</w:t>
-      </w:r>
-      <w:proofErr w:type="spellEnd"/>
-      <w:r>
-        <w:t xml:space="preserve"> </w:t>
-      </w:r>
-      <w:proofErr w:type="spellStart"/>
-      <w:r>
-        <w:t>dalam</w:t>
-      </w:r>
-      <w:proofErr w:type="spellEnd"/>
-      <w:r>
-        <w:t xml:space="preserve"> database.</w:t>
-      </w:r>
-      <w:r>
-        <w:t xml:space="preserve"> </w:t>
-      </w:r>
-      <w:proofErr w:type="spellStart"/>
-      <w:r>
-        <w:t>Untuk</w:t>
-      </w:r>
-      <w:proofErr w:type="spellEnd"/>
-      <w:r>
-        <w:t xml:space="preserve"> </w:t>
-      </w:r>
-      <w:proofErr w:type="spellStart"/>
-      <w:r>
-        <w:t>melakukannya</w:t>
-      </w:r>
-      <w:proofErr w:type="spellEnd"/>
-      <w:r>
-        <w:t xml:space="preserve">, Admin </w:t>
-      </w:r>
-      <w:proofErr w:type="spellStart"/>
-      <w:r>
-        <w:t>harus</w:t>
-      </w:r>
-      <w:proofErr w:type="spellEnd"/>
-      <w:r>
-        <w:t xml:space="preserve"> </w:t>
-      </w:r>
-      <w:proofErr w:type="spellStart"/>
-      <w:r>
-        <w:t>mengisi</w:t>
-      </w:r>
-      <w:proofErr w:type="spellEnd"/>
-      <w:r>
-        <w:t xml:space="preserve"> </w:t>
-      </w:r>
-      <w:proofErr w:type="spellStart"/>
-      <w:r>
-        <w:t>semua</w:t>
-      </w:r>
-      <w:proofErr w:type="spellEnd"/>
-      <w:r>
-        <w:t xml:space="preserve"> </w:t>
-      </w:r>
-      <w:proofErr w:type="spellStart"/>
-      <w:r>
-        <w:t>kolom</w:t>
-      </w:r>
-      <w:proofErr w:type="spellEnd"/>
-      <w:r>
-        <w:t xml:space="preserve"> yang </w:t>
-      </w:r>
-      <w:proofErr w:type="spellStart"/>
-      <w:r>
-        <w:t>ada</w:t>
-      </w:r>
-      <w:proofErr w:type="spellEnd"/>
-      <w:r>
-        <w:t xml:space="preserve"> (</w:t>
-      </w:r>
-      <w:proofErr w:type="spellStart"/>
-      <w:r>
-        <w:t>kecuali</w:t>
-      </w:r>
-      <w:proofErr w:type="spellEnd"/>
-      <w:r>
-        <w:t xml:space="preserve"> </w:t>
-      </w:r>
-      <w:proofErr w:type="spellStart"/>
-      <w:r>
-        <w:t>kolom</w:t>
-      </w:r>
-      <w:proofErr w:type="spellEnd"/>
-      <w:r>
-        <w:t xml:space="preserve"> Search). </w:t>
-      </w:r>
-      <w:proofErr w:type="spellStart"/>
-      <w:r>
-        <w:t>ProductId</w:t>
-      </w:r>
-      <w:proofErr w:type="spellEnd"/>
-      <w:r>
-        <w:t xml:space="preserve"> </w:t>
-      </w:r>
-      <w:proofErr w:type="spellStart"/>
-      <w:r>
-        <w:t>akan</w:t>
-      </w:r>
-      <w:proofErr w:type="spellEnd"/>
-      <w:r>
-        <w:t xml:space="preserve"> </w:t>
-      </w:r>
-      <w:proofErr w:type="spellStart"/>
-      <w:r>
-        <w:t>bertambah</w:t>
-      </w:r>
-      <w:proofErr w:type="spellEnd"/>
-      <w:r>
-        <w:t xml:space="preserve"> </w:t>
-      </w:r>
-      <w:proofErr w:type="spellStart"/>
-      <w:r>
-        <w:t>sendiri</w:t>
-      </w:r>
-      <w:proofErr w:type="spellEnd"/>
-      <w:r>
-        <w:t xml:space="preserve">, </w:t>
-      </w:r>
-      <w:proofErr w:type="spellStart"/>
-      <w:r>
-        <w:t>tanpa</w:t>
-      </w:r>
-      <w:proofErr w:type="spellEnd"/>
-      <w:r>
-        <w:t xml:space="preserve"> </w:t>
-      </w:r>
-      <w:proofErr w:type="spellStart"/>
-      <w:r>
-        <w:t>harus</w:t>
-      </w:r>
-      <w:proofErr w:type="spellEnd"/>
-      <w:r>
-        <w:t xml:space="preserve"> </w:t>
-      </w:r>
-      <w:proofErr w:type="spellStart"/>
-      <w:r>
-        <w:t>diisi</w:t>
-      </w:r>
-      <w:proofErr w:type="spellEnd"/>
-      <w:r>
-        <w:t xml:space="preserve">, </w:t>
-      </w:r>
-      <w:proofErr w:type="spellStart"/>
-      <w:r>
-        <w:t>karena</w:t>
-      </w:r>
-      <w:proofErr w:type="spellEnd"/>
-      <w:r>
-        <w:t xml:space="preserve"> </w:t>
-      </w:r>
-      <w:proofErr w:type="spellStart"/>
-      <w:r>
-        <w:t>sudah</w:t>
-      </w:r>
-      <w:proofErr w:type="spellEnd"/>
-      <w:r>
-        <w:t xml:space="preserve"> </w:t>
-      </w:r>
-      <w:proofErr w:type="spellStart"/>
-      <w:r>
-        <w:t>diatur</w:t>
-      </w:r>
-      <w:proofErr w:type="spellEnd"/>
-      <w:r>
-        <w:t xml:space="preserve"> </w:t>
-      </w:r>
-      <w:proofErr w:type="spellStart"/>
-      <w:r>
-        <w:t>untuk</w:t>
-      </w:r>
-      <w:proofErr w:type="spellEnd"/>
-      <w:r>
-        <w:t xml:space="preserve"> </w:t>
-      </w:r>
-      <w:proofErr w:type="spellStart"/>
-      <w:r>
-        <w:t>melakukan</w:t>
-      </w:r>
-      <w:proofErr w:type="spellEnd"/>
-      <w:r>
-        <w:t xml:space="preserve"> AUTO_INCREMENT.</w:t>
-      </w:r>
-      <w:r>
-        <w:t xml:space="preserve"> </w:t>
-      </w:r>
-      <w:proofErr w:type="spellStart"/>
-      <w:r>
-        <w:t>Berikut</w:t>
-      </w:r>
-      <w:proofErr w:type="spellEnd"/>
-      <w:r>
-        <w:t xml:space="preserve"> </w:t>
-      </w:r>
-      <w:proofErr w:type="spellStart"/>
-      <w:r>
-        <w:t>validasi</w:t>
-      </w:r>
-      <w:proofErr w:type="spellEnd"/>
+        <w:t>Admin dapat membuat</w:t>
+      </w:r>
+      <w:r>
+        <w:t>/memasukkan</w:t>
+      </w:r>
+      <w:r>
+        <w:t xml:space="preserve"> Product baru </w:t>
+      </w:r>
+      <w:r>
+        <w:t>ke dalam database.</w:t>
+      </w:r>
+      <w:r>
+        <w:t xml:space="preserve"> Untuk melakukannya, Admin harus mengisi semua kolom yang ada (kecuali kolom Search). ProductId akan bertambah sendiri, tanpa harus diisi, karena sudah diatur untuk melakukan AUTO_INCREMENT.</w:t>
+      </w:r>
+      <w:r>
+        <w:t xml:space="preserve"> Berikut validasi</w:t>
+      </w:r>
       <w:r>
         <w:t xml:space="preserve"> pada</w:t>
       </w:r>
       <w:r>
-        <w:t xml:space="preserve"> </w:t>
-      </w:r>
-      <w:proofErr w:type="spellStart"/>
-      <w:r>
-        <w:t>aktivitas</w:t>
-      </w:r>
-      <w:proofErr w:type="spellEnd"/>
+        <w:t xml:space="preserve"> aktivitas</w:t>
+      </w:r>
       <w:r>
         <w:t xml:space="preserve"> Create New Product:</w:t>
       </w:r>
@@ -1475,35 +921,9 @@
         </w:numPr>
         <w:spacing w:line="360" w:lineRule="auto"/>
       </w:pPr>
-      <w:proofErr w:type="spellStart"/>
-      <w:r>
-        <w:t>Pengisian</w:t>
-      </w:r>
-      <w:proofErr w:type="spellEnd"/>
-      <w:r>
-        <w:t xml:space="preserve"> </w:t>
-      </w:r>
-      <w:proofErr w:type="spellStart"/>
-      <w:r>
-        <w:t>kolom</w:t>
-      </w:r>
-      <w:proofErr w:type="spellEnd"/>
-      <w:r>
-        <w:t xml:space="preserve"> yang </w:t>
-      </w:r>
-      <w:proofErr w:type="spellStart"/>
-      <w:r>
-        <w:t>tidak</w:t>
-      </w:r>
-      <w:proofErr w:type="spellEnd"/>
-      <w:r>
-        <w:t xml:space="preserve"> </w:t>
-      </w:r>
-      <w:proofErr w:type="spellStart"/>
-      <w:r>
-        <w:t>lengkap</w:t>
-      </w:r>
-      <w:proofErr w:type="spellEnd"/>
+      <w:r>
+        <w:t>Pengisian kolom yang tidak lengkap</w:t>
+      </w:r>
     </w:p>
     <w:p>
       <w:pPr>
@@ -1718,34 +1138,10 @@
         <w:spacing w:line="360" w:lineRule="auto"/>
       </w:pPr>
       <w:r>
-        <w:t xml:space="preserve">Product Price </w:t>
-      </w:r>
-      <w:proofErr w:type="spellStart"/>
-      <w:r>
-        <w:t>tidak</w:t>
-      </w:r>
-      <w:proofErr w:type="spellEnd"/>
-      <w:r>
-        <w:t xml:space="preserve"> numeric</w:t>
-      </w:r>
-      <w:r>
-        <w:t xml:space="preserve"> (</w:t>
-      </w:r>
-      <w:proofErr w:type="spellStart"/>
-      <w:r>
-        <w:t>bukan</w:t>
-      </w:r>
-      <w:proofErr w:type="spellEnd"/>
-      <w:r>
-        <w:t xml:space="preserve"> </w:t>
-      </w:r>
-      <w:proofErr w:type="spellStart"/>
-      <w:r>
-        <w:t>angka</w:t>
-      </w:r>
-      <w:proofErr w:type="spellEnd"/>
-      <w:r>
-        <w:t>)</w:t>
+        <w:t>Product Price tidak numeric</w:t>
+      </w:r>
+      <w:r>
+        <w:t xml:space="preserve"> (bukan angka)</w:t>
       </w:r>
     </w:p>
     <w:p>
@@ -1832,15 +1228,7 @@
         <w:t>Product Price</w:t>
       </w:r>
       <w:r>
-        <w:t xml:space="preserve"> </w:t>
-      </w:r>
-      <w:proofErr w:type="spellStart"/>
-      <w:r>
-        <w:t>bernilai</w:t>
-      </w:r>
-      <w:proofErr w:type="spellEnd"/>
-      <w:r>
-        <w:t xml:space="preserve"> 0</w:t>
+        <w:t xml:space="preserve"> bernilai 0</w:t>
       </w:r>
     </w:p>
     <w:p>
@@ -1926,34 +1314,10 @@
         <w:t>Product Stock</w:t>
       </w:r>
       <w:r>
-        <w:t xml:space="preserve"> </w:t>
-      </w:r>
-      <w:proofErr w:type="spellStart"/>
-      <w:r>
-        <w:t>tidak</w:t>
-      </w:r>
-      <w:proofErr w:type="spellEnd"/>
-      <w:r>
-        <w:t xml:space="preserve"> numeric</w:t>
-      </w:r>
-      <w:r>
-        <w:t xml:space="preserve"> (</w:t>
-      </w:r>
-      <w:proofErr w:type="spellStart"/>
-      <w:r>
-        <w:t>bukan</w:t>
-      </w:r>
-      <w:proofErr w:type="spellEnd"/>
-      <w:r>
-        <w:t xml:space="preserve"> </w:t>
-      </w:r>
-      <w:proofErr w:type="spellStart"/>
-      <w:r>
-        <w:t>angka</w:t>
-      </w:r>
-      <w:proofErr w:type="spellEnd"/>
-      <w:r>
-        <w:t>)</w:t>
+        <w:t xml:space="preserve"> tidak numeric</w:t>
+      </w:r>
+      <w:r>
+        <w:t xml:space="preserve"> (bukan angka)</w:t>
       </w:r>
     </w:p>
     <w:p>
@@ -2038,13 +1402,8 @@
         <w:lastRenderedPageBreak/>
         <w:t xml:space="preserve">Product Stock </w:t>
       </w:r>
-      <w:proofErr w:type="spellStart"/>
-      <w:r>
-        <w:t>bernilai</w:t>
-      </w:r>
-      <w:proofErr w:type="spellEnd"/>
-      <w:r>
-        <w:t xml:space="preserve"> 0</w:t>
+      <w:r>
+        <w:t>bernilai 0</w:t>
       </w:r>
     </w:p>
     <w:p>
@@ -2108,125 +1467,11 @@
         <w:ind w:left="1440"/>
       </w:pPr>
       <w:r>
-        <w:t xml:space="preserve">Jika </w:t>
-      </w:r>
-      <w:proofErr w:type="spellStart"/>
-      <w:r>
-        <w:t>berhasil</w:t>
-      </w:r>
-      <w:proofErr w:type="spellEnd"/>
-      <w:r>
-        <w:t xml:space="preserve">, </w:t>
-      </w:r>
-      <w:proofErr w:type="spellStart"/>
-      <w:r>
-        <w:t>maka</w:t>
-      </w:r>
-      <w:proofErr w:type="spellEnd"/>
-      <w:r>
-        <w:t xml:space="preserve"> </w:t>
-      </w:r>
-      <w:proofErr w:type="spellStart"/>
-      <w:r>
-        <w:t>akan</w:t>
-      </w:r>
-      <w:proofErr w:type="spellEnd"/>
-      <w:r>
-        <w:t xml:space="preserve"> </w:t>
-      </w:r>
-      <w:proofErr w:type="spellStart"/>
-      <w:r>
-        <w:t>muncul</w:t>
-      </w:r>
-      <w:proofErr w:type="spellEnd"/>
-      <w:r>
-        <w:t xml:space="preserve"> </w:t>
-      </w:r>
-      <w:proofErr w:type="spellStart"/>
-      <w:r>
-        <w:t>sebuah</w:t>
-      </w:r>
-      <w:proofErr w:type="spellEnd"/>
-      <w:r>
-        <w:t xml:space="preserve"> alert yang </w:t>
-      </w:r>
-      <w:proofErr w:type="spellStart"/>
-      <w:r>
-        <w:t>menunjukkan</w:t>
-      </w:r>
-      <w:proofErr w:type="spellEnd"/>
-      <w:r>
-        <w:t xml:space="preserve"> </w:t>
-      </w:r>
-      <w:proofErr w:type="spellStart"/>
-      <w:r>
-        <w:t>bahwa</w:t>
-      </w:r>
-      <w:proofErr w:type="spellEnd"/>
-      <w:r>
-        <w:t xml:space="preserve"> Admin </w:t>
-      </w:r>
-      <w:proofErr w:type="spellStart"/>
-      <w:r>
-        <w:t>berhasil</w:t>
-      </w:r>
-      <w:proofErr w:type="spellEnd"/>
-      <w:r>
-        <w:t xml:space="preserve"> </w:t>
-      </w:r>
-      <w:proofErr w:type="spellStart"/>
-      <w:r>
-        <w:t>menambahkan</w:t>
-      </w:r>
-      <w:proofErr w:type="spellEnd"/>
-      <w:r>
-        <w:t xml:space="preserve"> Product </w:t>
-      </w:r>
-      <w:proofErr w:type="spellStart"/>
-      <w:r>
-        <w:t>baru</w:t>
-      </w:r>
-      <w:proofErr w:type="spellEnd"/>
-      <w:r>
-        <w:t xml:space="preserve">, dan </w:t>
-      </w:r>
-      <w:proofErr w:type="spellStart"/>
-      <w:r>
-        <w:t>tabel</w:t>
-      </w:r>
-      <w:proofErr w:type="spellEnd"/>
-      <w:r>
-        <w:t xml:space="preserve"> </w:t>
-      </w:r>
-      <w:proofErr w:type="spellStart"/>
-      <w:r>
-        <w:t>akan</w:t>
-      </w:r>
-      <w:proofErr w:type="spellEnd"/>
-      <w:r>
-        <w:t xml:space="preserve"> </w:t>
-      </w:r>
-      <w:proofErr w:type="spellStart"/>
-      <w:r>
-        <w:t>secara</w:t>
-      </w:r>
-      <w:proofErr w:type="spellEnd"/>
-      <w:r>
-        <w:t xml:space="preserve"> </w:t>
-      </w:r>
-      <w:proofErr w:type="spellStart"/>
-      <w:r>
-        <w:t>otomatis</w:t>
-      </w:r>
-      <w:proofErr w:type="spellEnd"/>
-      <w:r>
-        <w:t xml:space="preserve"> </w:t>
-      </w:r>
-      <w:proofErr w:type="spellStart"/>
-      <w:r>
-        <w:t>diperbaharui</w:t>
-      </w:r>
-      <w:proofErr w:type="spellEnd"/>
+        <w:t>Jika berhasil, maka akan muncul sebuah alert yang menunjukkan bahwa Admin berhasil menambahkan Product baru</w:t>
+      </w:r>
+      <w:r>
+        <w:t>, dan tabel akan secara otomatis diperbaharui</w:t>
+      </w:r>
       <w:r>
         <w:t>.</w:t>
       </w:r>
@@ -2357,270 +1602,17 @@
         <w:ind w:left="1080"/>
       </w:pPr>
       <w:r>
-        <w:t xml:space="preserve">Admin </w:t>
-      </w:r>
-      <w:proofErr w:type="spellStart"/>
-      <w:r>
-        <w:t>dapat</w:t>
-      </w:r>
-      <w:proofErr w:type="spellEnd"/>
-      <w:r>
-        <w:t xml:space="preserve"> meng-update product yang </w:t>
-      </w:r>
-      <w:proofErr w:type="spellStart"/>
-      <w:r>
-        <w:t>sudah</w:t>
-      </w:r>
-      <w:proofErr w:type="spellEnd"/>
-      <w:r>
-        <w:t xml:space="preserve"> </w:t>
-      </w:r>
-      <w:proofErr w:type="spellStart"/>
-      <w:r>
-        <w:t>ada</w:t>
-      </w:r>
-      <w:proofErr w:type="spellEnd"/>
-      <w:r>
-        <w:t xml:space="preserve">. </w:t>
-      </w:r>
-      <w:proofErr w:type="spellStart"/>
-      <w:r>
-        <w:t>Setiap</w:t>
-      </w:r>
-      <w:proofErr w:type="spellEnd"/>
-      <w:r>
-        <w:t xml:space="preserve"> </w:t>
-      </w:r>
-      <w:proofErr w:type="spellStart"/>
-      <w:r>
-        <w:t>kolom</w:t>
-      </w:r>
-      <w:proofErr w:type="spellEnd"/>
-      <w:r>
-        <w:t xml:space="preserve"> pada </w:t>
-      </w:r>
-      <w:proofErr w:type="spellStart"/>
-      <w:r>
-        <w:t>halaman</w:t>
-      </w:r>
-      <w:proofErr w:type="spellEnd"/>
-      <w:r>
-        <w:t xml:space="preserve"> </w:t>
-      </w:r>
-      <w:proofErr w:type="spellStart"/>
-      <w:r>
-        <w:t>harus</w:t>
-      </w:r>
-      <w:proofErr w:type="spellEnd"/>
-      <w:r>
-        <w:t xml:space="preserve"> </w:t>
-      </w:r>
-      <w:proofErr w:type="spellStart"/>
-      <w:r>
-        <w:t>diisi</w:t>
-      </w:r>
-      <w:proofErr w:type="spellEnd"/>
-      <w:r>
-        <w:t xml:space="preserve"> (</w:t>
-      </w:r>
-      <w:proofErr w:type="spellStart"/>
-      <w:r>
-        <w:t>kecuali</w:t>
-      </w:r>
-      <w:proofErr w:type="spellEnd"/>
-      <w:r>
-        <w:t xml:space="preserve"> </w:t>
-      </w:r>
-      <w:proofErr w:type="spellStart"/>
-      <w:r>
-        <w:t>kolom</w:t>
-      </w:r>
-      <w:proofErr w:type="spellEnd"/>
-      <w:r>
-        <w:t xml:space="preserve"> Search) </w:t>
-      </w:r>
-      <w:proofErr w:type="spellStart"/>
-      <w:r>
-        <w:t>untuk</w:t>
-      </w:r>
-      <w:proofErr w:type="spellEnd"/>
-      <w:r>
-        <w:t xml:space="preserve"> </w:t>
-      </w:r>
-      <w:proofErr w:type="spellStart"/>
-      <w:r>
-        <w:t>melakukan</w:t>
-      </w:r>
-      <w:proofErr w:type="spellEnd"/>
-      <w:r>
-        <w:t xml:space="preserve"> Update Product. </w:t>
-      </w:r>
-      <w:proofErr w:type="spellStart"/>
-      <w:r>
-        <w:t>Validasi</w:t>
-      </w:r>
-      <w:proofErr w:type="spellEnd"/>
-      <w:r>
-        <w:t xml:space="preserve"> </w:t>
-      </w:r>
-      <w:proofErr w:type="spellStart"/>
-      <w:r>
-        <w:t>untuk</w:t>
-      </w:r>
-      <w:proofErr w:type="spellEnd"/>
-      <w:r>
-        <w:t xml:space="preserve"> </w:t>
-      </w:r>
-      <w:proofErr w:type="spellStart"/>
-      <w:r>
-        <w:t>aktivitas</w:t>
-      </w:r>
-      <w:proofErr w:type="spellEnd"/>
-      <w:r>
-        <w:t xml:space="preserve"> </w:t>
-      </w:r>
-      <w:proofErr w:type="spellStart"/>
-      <w:r>
-        <w:t>ini</w:t>
-      </w:r>
-      <w:proofErr w:type="spellEnd"/>
-      <w:r>
-        <w:t xml:space="preserve">, </w:t>
-      </w:r>
-      <w:proofErr w:type="spellStart"/>
-      <w:r>
-        <w:t>sama</w:t>
-      </w:r>
-      <w:proofErr w:type="spellEnd"/>
-      <w:r>
-        <w:t xml:space="preserve"> </w:t>
-      </w:r>
-      <w:proofErr w:type="spellStart"/>
-      <w:r>
-        <w:t>dengan</w:t>
-      </w:r>
-      <w:proofErr w:type="spellEnd"/>
-      <w:r>
-        <w:t xml:space="preserve"> </w:t>
-      </w:r>
-      <w:proofErr w:type="spellStart"/>
-      <w:r>
-        <w:t>aktivitas</w:t>
-      </w:r>
-      <w:proofErr w:type="spellEnd"/>
-      <w:r>
-        <w:t xml:space="preserve"> Create Product.</w:t>
-      </w:r>
-      <w:r>
-        <w:t xml:space="preserve"> Jika </w:t>
-      </w:r>
-      <w:proofErr w:type="spellStart"/>
-      <w:r>
-        <w:t>berhasil</w:t>
-      </w:r>
-      <w:proofErr w:type="spellEnd"/>
-      <w:r>
-        <w:t xml:space="preserve">, </w:t>
-      </w:r>
-      <w:proofErr w:type="spellStart"/>
-      <w:r>
-        <w:t>maka</w:t>
-      </w:r>
-      <w:proofErr w:type="spellEnd"/>
-      <w:r>
-        <w:t xml:space="preserve"> </w:t>
-      </w:r>
-      <w:proofErr w:type="spellStart"/>
-      <w:r>
-        <w:t>akan</w:t>
-      </w:r>
-      <w:proofErr w:type="spellEnd"/>
-      <w:r>
-        <w:t xml:space="preserve"> </w:t>
-      </w:r>
-      <w:proofErr w:type="spellStart"/>
-      <w:r>
-        <w:t>muncul</w:t>
-      </w:r>
-      <w:proofErr w:type="spellEnd"/>
-      <w:r>
-        <w:t xml:space="preserve"> </w:t>
-      </w:r>
-      <w:proofErr w:type="spellStart"/>
-      <w:r>
-        <w:t>sebuah</w:t>
-      </w:r>
-      <w:proofErr w:type="spellEnd"/>
-      <w:r>
-        <w:t xml:space="preserve"> alert yang </w:t>
-      </w:r>
-      <w:proofErr w:type="spellStart"/>
-      <w:r>
-        <w:t>menunjukkan</w:t>
-      </w:r>
-      <w:proofErr w:type="spellEnd"/>
-      <w:r>
-        <w:t xml:space="preserve"> </w:t>
-      </w:r>
-      <w:proofErr w:type="spellStart"/>
-      <w:r>
-        <w:t>bahwa</w:t>
-      </w:r>
-      <w:proofErr w:type="spellEnd"/>
-      <w:r>
-        <w:t xml:space="preserve"> Admin </w:t>
-      </w:r>
-      <w:proofErr w:type="spellStart"/>
-      <w:r>
-        <w:t>berhasil</w:t>
-      </w:r>
-      <w:proofErr w:type="spellEnd"/>
-      <w:r>
-        <w:t xml:space="preserve"> </w:t>
+        <w:t>Admin dapat meng-update product yang sudah ada. Setiap kolom pada halaman harus diisi (kecuali kolom Search) untuk melakukan Update Product. Validasi untuk aktivitas ini, sama dengan aktivitas Create Product.</w:t>
+      </w:r>
+      <w:r>
+        <w:t xml:space="preserve"> Jika berhasil, maka akan muncul sebuah alert yang menunjukkan bahwa Admin berhasil </w:t>
       </w:r>
       <w:r>
         <w:t>meng-update Product</w:t>
       </w:r>
       <w:r>
-        <w:t xml:space="preserve">, dan </w:t>
-      </w:r>
-      <w:proofErr w:type="spellStart"/>
-      <w:r>
-        <w:t>tabel</w:t>
-      </w:r>
-      <w:proofErr w:type="spellEnd"/>
-      <w:r>
-        <w:t xml:space="preserve"> </w:t>
-      </w:r>
-      <w:proofErr w:type="spellStart"/>
-      <w:r>
-        <w:t>akan</w:t>
-      </w:r>
-      <w:proofErr w:type="spellEnd"/>
-      <w:r>
-        <w:t xml:space="preserve"> </w:t>
-      </w:r>
-      <w:proofErr w:type="spellStart"/>
-      <w:r>
-        <w:t>secara</w:t>
-      </w:r>
-      <w:proofErr w:type="spellEnd"/>
-      <w:r>
-        <w:t xml:space="preserve"> </w:t>
-      </w:r>
-      <w:proofErr w:type="spellStart"/>
-      <w:r>
-        <w:t>otomatis</w:t>
-      </w:r>
-      <w:proofErr w:type="spellEnd"/>
-      <w:r>
-        <w:t xml:space="preserve"> </w:t>
-      </w:r>
-      <w:proofErr w:type="spellStart"/>
-      <w:r>
-        <w:t>diperbaharui</w:t>
-      </w:r>
-      <w:proofErr w:type="spellEnd"/>
+        <w:t>, dan tabel akan secara otomatis diperbaharui</w:t>
+      </w:r>
       <w:r>
         <w:t>.</w:t>
       </w:r>
@@ -2751,263 +1743,10 @@
         <w:ind w:left="1080"/>
       </w:pPr>
       <w:r>
-        <w:t xml:space="preserve">Admin </w:t>
-      </w:r>
-      <w:proofErr w:type="spellStart"/>
-      <w:r>
-        <w:t>dapat</w:t>
-      </w:r>
-      <w:proofErr w:type="spellEnd"/>
-      <w:r>
-        <w:t xml:space="preserve"> </w:t>
-      </w:r>
-      <w:proofErr w:type="spellStart"/>
-      <w:r>
-        <w:t>menghapus</w:t>
-      </w:r>
-      <w:proofErr w:type="spellEnd"/>
-      <w:r>
-        <w:t xml:space="preserve"> product yang </w:t>
-      </w:r>
-      <w:proofErr w:type="spellStart"/>
-      <w:r>
-        <w:t>ada</w:t>
-      </w:r>
-      <w:proofErr w:type="spellEnd"/>
-      <w:r>
-        <w:t xml:space="preserve">. Pada </w:t>
-      </w:r>
-      <w:proofErr w:type="spellStart"/>
-      <w:r>
-        <w:t>aktivitas</w:t>
-      </w:r>
-      <w:proofErr w:type="spellEnd"/>
-      <w:r>
-        <w:t xml:space="preserve">, </w:t>
-      </w:r>
-      <w:proofErr w:type="spellStart"/>
-      <w:r>
-        <w:t>kolom</w:t>
-      </w:r>
-      <w:proofErr w:type="spellEnd"/>
-      <w:r>
-        <w:t xml:space="preserve"> yang </w:t>
-      </w:r>
-      <w:proofErr w:type="spellStart"/>
-      <w:r>
-        <w:t>harus</w:t>
-      </w:r>
-      <w:proofErr w:type="spellEnd"/>
-      <w:r>
-        <w:t xml:space="preserve"> </w:t>
-      </w:r>
-      <w:proofErr w:type="spellStart"/>
-      <w:r>
-        <w:t>diisi</w:t>
-      </w:r>
-      <w:proofErr w:type="spellEnd"/>
-      <w:r>
-        <w:t xml:space="preserve"> </w:t>
-      </w:r>
-      <w:proofErr w:type="spellStart"/>
-      <w:r>
-        <w:t>hanya</w:t>
-      </w:r>
-      <w:proofErr w:type="spellEnd"/>
-      <w:r>
-        <w:t xml:space="preserve"> </w:t>
-      </w:r>
-      <w:proofErr w:type="spellStart"/>
-      <w:r>
-        <w:t>kolom</w:t>
-      </w:r>
-      <w:proofErr w:type="spellEnd"/>
-      <w:r>
-        <w:t xml:space="preserve"> </w:t>
-      </w:r>
-      <w:proofErr w:type="spellStart"/>
-      <w:r>
-        <w:t>ProductId</w:t>
-      </w:r>
-      <w:proofErr w:type="spellEnd"/>
-      <w:r>
-        <w:t xml:space="preserve">. Karena </w:t>
-      </w:r>
-      <w:proofErr w:type="spellStart"/>
-      <w:r>
-        <w:t>ProductId</w:t>
-      </w:r>
-      <w:proofErr w:type="spellEnd"/>
-      <w:r>
-        <w:t xml:space="preserve"> </w:t>
-      </w:r>
-      <w:proofErr w:type="spellStart"/>
-      <w:r>
-        <w:t>tidak</w:t>
-      </w:r>
-      <w:proofErr w:type="spellEnd"/>
-      <w:r>
-        <w:t xml:space="preserve"> </w:t>
-      </w:r>
-      <w:proofErr w:type="spellStart"/>
-      <w:r>
-        <w:t>memiliki</w:t>
-      </w:r>
-      <w:proofErr w:type="spellEnd"/>
-      <w:r>
-        <w:t xml:space="preserve"> </w:t>
-      </w:r>
-      <w:proofErr w:type="spellStart"/>
-      <w:r>
-        <w:t>JTextField</w:t>
-      </w:r>
-      <w:proofErr w:type="spellEnd"/>
-      <w:r>
-        <w:t xml:space="preserve">, </w:t>
-      </w:r>
-      <w:proofErr w:type="spellStart"/>
-      <w:r>
-        <w:t>kolom</w:t>
-      </w:r>
-      <w:proofErr w:type="spellEnd"/>
-      <w:r>
-        <w:t xml:space="preserve"> </w:t>
-      </w:r>
-      <w:proofErr w:type="spellStart"/>
-      <w:r>
-        <w:t>tersebut</w:t>
-      </w:r>
-      <w:proofErr w:type="spellEnd"/>
-      <w:r>
-        <w:t xml:space="preserve"> </w:t>
-      </w:r>
-      <w:proofErr w:type="spellStart"/>
-      <w:r>
-        <w:t>dapat</w:t>
-      </w:r>
-      <w:proofErr w:type="spellEnd"/>
-      <w:r>
-        <w:t xml:space="preserve"> </w:t>
-      </w:r>
-      <w:proofErr w:type="spellStart"/>
-      <w:r>
-        <w:t>diisi</w:t>
-      </w:r>
-      <w:proofErr w:type="spellEnd"/>
-      <w:r>
-        <w:t xml:space="preserve"> </w:t>
-      </w:r>
-      <w:proofErr w:type="spellStart"/>
-      <w:r>
-        <w:t>dengan</w:t>
-      </w:r>
-      <w:proofErr w:type="spellEnd"/>
-      <w:r>
-        <w:t xml:space="preserve"> </w:t>
-      </w:r>
-      <w:proofErr w:type="spellStart"/>
-      <w:r>
-        <w:t>cara</w:t>
-      </w:r>
-      <w:proofErr w:type="spellEnd"/>
-      <w:r>
-        <w:t xml:space="preserve"> </w:t>
-      </w:r>
-      <w:proofErr w:type="spellStart"/>
-      <w:r>
-        <w:t>memilih</w:t>
-      </w:r>
-      <w:proofErr w:type="spellEnd"/>
-      <w:r>
-        <w:t xml:space="preserve"> Product yang </w:t>
-      </w:r>
-      <w:proofErr w:type="spellStart"/>
-      <w:r>
-        <w:t>akan</w:t>
-      </w:r>
-      <w:proofErr w:type="spellEnd"/>
-      <w:r>
-        <w:t xml:space="preserve"> </w:t>
-      </w:r>
-      <w:proofErr w:type="spellStart"/>
-      <w:r>
-        <w:t>dihapus</w:t>
-      </w:r>
-      <w:proofErr w:type="spellEnd"/>
-      <w:r>
-        <w:t xml:space="preserve"> pada </w:t>
-      </w:r>
-      <w:proofErr w:type="spellStart"/>
-      <w:r>
-        <w:t>tabel</w:t>
-      </w:r>
-      <w:proofErr w:type="spellEnd"/>
-      <w:r>
-        <w:t xml:space="preserve">. </w:t>
-      </w:r>
-      <w:proofErr w:type="spellStart"/>
-      <w:r>
-        <w:t>Validasi</w:t>
-      </w:r>
-      <w:proofErr w:type="spellEnd"/>
-      <w:r>
-        <w:t xml:space="preserve"> </w:t>
-      </w:r>
-      <w:proofErr w:type="spellStart"/>
-      <w:r>
-        <w:t>hanya</w:t>
-      </w:r>
-      <w:proofErr w:type="spellEnd"/>
-      <w:r>
-        <w:t xml:space="preserve"> </w:t>
-      </w:r>
-      <w:proofErr w:type="spellStart"/>
-      <w:r>
-        <w:t>terdapat</w:t>
-      </w:r>
-      <w:proofErr w:type="spellEnd"/>
-      <w:r>
-        <w:t xml:space="preserve"> pada </w:t>
-      </w:r>
-      <w:proofErr w:type="spellStart"/>
-      <w:r>
-        <w:t>ProductId</w:t>
-      </w:r>
-      <w:proofErr w:type="spellEnd"/>
-      <w:r>
-        <w:t xml:space="preserve"> yang </w:t>
-      </w:r>
-      <w:proofErr w:type="spellStart"/>
-      <w:r>
-        <w:t>kosong</w:t>
-      </w:r>
-      <w:proofErr w:type="spellEnd"/>
-      <w:r>
-        <w:t xml:space="preserve">, </w:t>
-      </w:r>
-      <w:proofErr w:type="spellStart"/>
-      <w:r>
-        <w:t>seperti</w:t>
-      </w:r>
-      <w:proofErr w:type="spellEnd"/>
-      <w:r>
-        <w:t xml:space="preserve"> </w:t>
-      </w:r>
-      <w:proofErr w:type="spellStart"/>
-      <w:r>
-        <w:t>gambar</w:t>
-      </w:r>
-      <w:proofErr w:type="spellEnd"/>
-      <w:r>
-        <w:t xml:space="preserve"> </w:t>
-      </w:r>
-      <w:proofErr w:type="spellStart"/>
-      <w:r>
-        <w:t>berikut</w:t>
-      </w:r>
-      <w:proofErr w:type="spellEnd"/>
-      <w:r>
-        <w:t>:</w:t>
+        <w:t xml:space="preserve">Admin dapat menghapus product yang ada. Pada aktivitas, kolom yang harus diisi hanya kolom ProductId. Karena ProductId tidak memiliki JTextField, kolom tersebut dapat diisi dengan cara memilih Product yang akan dihapus pada tabel. </w:t>
+      </w:r>
+      <w:r>
+        <w:t>Validasi hanya terdapat pada ProductId yang kosong, seperti gambar berikut:</w:t>
       </w:r>
     </w:p>
     <w:p>
@@ -3079,117 +1818,14 @@
         <w:ind w:left="1080"/>
       </w:pPr>
       <w:r>
-        <w:t xml:space="preserve">Jika </w:t>
-      </w:r>
-      <w:proofErr w:type="spellStart"/>
-      <w:r>
-        <w:t>berhasil</w:t>
-      </w:r>
-      <w:proofErr w:type="spellEnd"/>
-      <w:r>
-        <w:t xml:space="preserve">, </w:t>
-      </w:r>
-      <w:proofErr w:type="spellStart"/>
-      <w:r>
-        <w:t>maka</w:t>
-      </w:r>
-      <w:proofErr w:type="spellEnd"/>
-      <w:r>
-        <w:t xml:space="preserve"> </w:t>
-      </w:r>
-      <w:proofErr w:type="spellStart"/>
-      <w:r>
-        <w:t>akan</w:t>
-      </w:r>
-      <w:proofErr w:type="spellEnd"/>
-      <w:r>
-        <w:t xml:space="preserve"> </w:t>
-      </w:r>
-      <w:proofErr w:type="spellStart"/>
-      <w:r>
-        <w:t>muncul</w:t>
-      </w:r>
-      <w:proofErr w:type="spellEnd"/>
-      <w:r>
-        <w:t xml:space="preserve"> </w:t>
-      </w:r>
-      <w:proofErr w:type="spellStart"/>
-      <w:r>
-        <w:t>sebuah</w:t>
-      </w:r>
-      <w:proofErr w:type="spellEnd"/>
-      <w:r>
-        <w:t xml:space="preserve"> alert yang </w:t>
-      </w:r>
-      <w:proofErr w:type="spellStart"/>
-      <w:r>
-        <w:t>menunjukkan</w:t>
-      </w:r>
-      <w:proofErr w:type="spellEnd"/>
-      <w:r>
-        <w:t xml:space="preserve"> </w:t>
-      </w:r>
-      <w:proofErr w:type="spellStart"/>
-      <w:r>
-        <w:t>bahwa</w:t>
-      </w:r>
-      <w:proofErr w:type="spellEnd"/>
-      <w:r>
-        <w:t xml:space="preserve"> Admin </w:t>
-      </w:r>
-      <w:proofErr w:type="spellStart"/>
-      <w:r>
-        <w:t>berhasil</w:t>
-      </w:r>
-      <w:proofErr w:type="spellEnd"/>
-      <w:r>
-        <w:t xml:space="preserve"> </w:t>
-      </w:r>
-      <w:proofErr w:type="spellStart"/>
+        <w:t xml:space="preserve">Jika berhasil, maka akan muncul sebuah alert yang menunjukkan bahwa Admin berhasil </w:t>
+      </w:r>
       <w:r>
         <w:t>menghapus</w:t>
       </w:r>
-      <w:proofErr w:type="spellEnd"/>
-      <w:r>
-        <w:t xml:space="preserve"> Product, dan </w:t>
-      </w:r>
-      <w:proofErr w:type="spellStart"/>
-      <w:r>
-        <w:t>tabel</w:t>
-      </w:r>
-      <w:proofErr w:type="spellEnd"/>
-      <w:r>
-        <w:t xml:space="preserve"> </w:t>
-      </w:r>
-      <w:proofErr w:type="spellStart"/>
-      <w:r>
-        <w:t>akan</w:t>
-      </w:r>
-      <w:proofErr w:type="spellEnd"/>
-      <w:r>
-        <w:t xml:space="preserve"> </w:t>
-      </w:r>
-      <w:proofErr w:type="spellStart"/>
-      <w:r>
-        <w:t>secara</w:t>
-      </w:r>
-      <w:proofErr w:type="spellEnd"/>
-      <w:r>
-        <w:t xml:space="preserve"> </w:t>
-      </w:r>
-      <w:proofErr w:type="spellStart"/>
-      <w:r>
-        <w:t>otomatis</w:t>
-      </w:r>
-      <w:proofErr w:type="spellEnd"/>
-      <w:r>
-        <w:t xml:space="preserve"> </w:t>
-      </w:r>
-      <w:proofErr w:type="spellStart"/>
-      <w:r>
-        <w:t>diperbaharui</w:t>
-      </w:r>
-      <w:proofErr w:type="spellEnd"/>
+      <w:r>
+        <w:t xml:space="preserve"> Product, dan tabel akan secara otomatis diperbaharui</w:t>
+      </w:r>
       <w:r>
         <w:t>.</w:t>
       </w:r>
@@ -3421,6 +2057,9 @@
         <w:ind w:left="1080"/>
       </w:pPr>
       <w:r>
+        <w:rPr>
+          <w:noProof/>
+        </w:rPr>
         <w:drawing>
           <wp:inline distT="0" distB="0" distL="0" distR="0" wp14:anchorId="0FB43F6E" wp14:editId="6A1578DC">
             <wp:extent cx="3096535" cy="4191000"/>
@@ -3496,114 +2135,13 @@
         <w:ind w:left="1080"/>
       </w:pPr>
       <w:r>
-        <w:t xml:space="preserve">Admin </w:t>
-      </w:r>
-      <w:proofErr w:type="spellStart"/>
-      <w:r>
-        <w:t>dapat</w:t>
-      </w:r>
-      <w:proofErr w:type="spellEnd"/>
-      <w:r>
-        <w:t xml:space="preserve"> </w:t>
-      </w:r>
-      <w:proofErr w:type="spellStart"/>
-      <w:r>
-        <w:t>melakukan</w:t>
-      </w:r>
-      <w:proofErr w:type="spellEnd"/>
-      <w:r>
-        <w:t xml:space="preserve"> logout </w:t>
-      </w:r>
-      <w:proofErr w:type="spellStart"/>
-      <w:r>
-        <w:t>dari</w:t>
-      </w:r>
-      <w:proofErr w:type="spellEnd"/>
-      <w:r>
-        <w:t xml:space="preserve"> </w:t>
-      </w:r>
-      <w:proofErr w:type="spellStart"/>
-      <w:r>
-        <w:t>halaman</w:t>
-      </w:r>
-      <w:proofErr w:type="spellEnd"/>
-      <w:r>
-        <w:t xml:space="preserve"> Admin </w:t>
-      </w:r>
-      <w:proofErr w:type="spellStart"/>
-      <w:r>
-        <w:t>dengan</w:t>
-      </w:r>
-      <w:proofErr w:type="spellEnd"/>
-      <w:r>
-        <w:t xml:space="preserve"> </w:t>
-      </w:r>
-      <w:proofErr w:type="spellStart"/>
-      <w:r>
-        <w:t>cara</w:t>
-      </w:r>
-      <w:proofErr w:type="spellEnd"/>
-      <w:r>
-        <w:t xml:space="preserve"> </w:t>
-      </w:r>
-      <w:proofErr w:type="spellStart"/>
-      <w:r>
-        <w:t>menekan</w:t>
-      </w:r>
-      <w:proofErr w:type="spellEnd"/>
-      <w:r>
-        <w:t xml:space="preserve"> </w:t>
-      </w:r>
-      <w:proofErr w:type="spellStart"/>
-      <w:r>
-        <w:t>opsi</w:t>
-      </w:r>
-      <w:proofErr w:type="spellEnd"/>
-      <w:r>
-        <w:t xml:space="preserve"> “Logout” yang </w:t>
-      </w:r>
-      <w:proofErr w:type="spellStart"/>
-      <w:r>
-        <w:t>terdapat</w:t>
-      </w:r>
-      <w:proofErr w:type="spellEnd"/>
-      <w:r>
-        <w:t xml:space="preserve"> pada </w:t>
-      </w:r>
-      <w:r>
-        <w:t>menu (</w:t>
-      </w:r>
-      <w:proofErr w:type="spellStart"/>
-      <w:r>
-        <w:t>pojok</w:t>
-      </w:r>
-      <w:proofErr w:type="spellEnd"/>
-      <w:r>
-        <w:t xml:space="preserve"> </w:t>
-      </w:r>
-      <w:proofErr w:type="spellStart"/>
-      <w:r>
-        <w:t>kiri</w:t>
-      </w:r>
-      <w:proofErr w:type="spellEnd"/>
-      <w:r>
-        <w:t xml:space="preserve"> </w:t>
-      </w:r>
-      <w:proofErr w:type="spellStart"/>
-      <w:r>
-        <w:t>atas</w:t>
-      </w:r>
-      <w:proofErr w:type="spellEnd"/>
-      <w:r>
-        <w:t xml:space="preserve"> </w:t>
-      </w:r>
-      <w:proofErr w:type="spellStart"/>
-      <w:r>
-        <w:t>halaman</w:t>
-      </w:r>
-      <w:proofErr w:type="spellEnd"/>
-      <w:r>
-        <w:t>).</w:t>
+        <w:t xml:space="preserve">Admin dapat melakukan logout dari </w:t>
+      </w:r>
+      <w:r>
+        <w:t xml:space="preserve">halaman Admin dengan cara menekan opsi “Logout” yang terdapat pada </w:t>
+      </w:r>
+      <w:r>
+        <w:t>menu (pojok kiri atas halaman).</w:t>
       </w:r>
     </w:p>
     <w:p>
@@ -3643,31 +2181,7 @@
         <w:spacing w:line="360" w:lineRule="auto"/>
       </w:pPr>
       <w:r>
-        <w:t xml:space="preserve">Yang </w:t>
-      </w:r>
-      <w:proofErr w:type="spellStart"/>
-      <w:r>
-        <w:t>dapat</w:t>
-      </w:r>
-      <w:proofErr w:type="spellEnd"/>
-      <w:r>
-        <w:t xml:space="preserve"> </w:t>
-      </w:r>
-      <w:proofErr w:type="spellStart"/>
-      <w:r>
-        <w:t>dilakukan</w:t>
-      </w:r>
-      <w:proofErr w:type="spellEnd"/>
-      <w:r>
-        <w:t xml:space="preserve"> Promotion Team </w:t>
-      </w:r>
-      <w:proofErr w:type="spellStart"/>
-      <w:r>
-        <w:t>adalah</w:t>
-      </w:r>
-      <w:proofErr w:type="spellEnd"/>
-      <w:r>
-        <w:t>:</w:t>
+        <w:t>Yang dapat dilakukan Promotion Team adalah:</w:t>
       </w:r>
     </w:p>
     <w:p>
@@ -3680,15 +2194,7 @@
         <w:spacing w:line="360" w:lineRule="auto"/>
       </w:pPr>
       <w:r>
-        <w:t xml:space="preserve">Login </w:t>
-      </w:r>
-      <w:proofErr w:type="spellStart"/>
-      <w:r>
-        <w:t>dengan</w:t>
-      </w:r>
-      <w:proofErr w:type="spellEnd"/>
-      <w:r>
-        <w:t xml:space="preserve"> username: promotion, password: promotion.</w:t>
+        <w:t>Login dengan username: promotion, password: promotion.</w:t>
       </w:r>
     </w:p>
     <w:p>
@@ -3749,59 +2255,9 @@
         </w:numPr>
         <w:spacing w:line="360" w:lineRule="auto"/>
       </w:pPr>
-      <w:proofErr w:type="spellStart"/>
-      <w:r>
-        <w:t>Maka</w:t>
-      </w:r>
-      <w:proofErr w:type="spellEnd"/>
-      <w:r>
-        <w:t xml:space="preserve"> </w:t>
-      </w:r>
-      <w:proofErr w:type="spellStart"/>
-      <w:r>
-        <w:t>akan</w:t>
-      </w:r>
-      <w:proofErr w:type="spellEnd"/>
-      <w:r>
-        <w:t xml:space="preserve"> </w:t>
-      </w:r>
-      <w:proofErr w:type="spellStart"/>
-      <w:r>
-        <w:t>muncul</w:t>
-      </w:r>
-      <w:proofErr w:type="spellEnd"/>
-      <w:r>
-        <w:t xml:space="preserve"> </w:t>
-      </w:r>
-      <w:proofErr w:type="spellStart"/>
-      <w:r>
-        <w:t>tampilan</w:t>
-      </w:r>
-      <w:proofErr w:type="spellEnd"/>
-      <w:r>
-        <w:t xml:space="preserve"> home </w:t>
-      </w:r>
-      <w:proofErr w:type="spellStart"/>
-      <w:r>
-        <w:t>seperti</w:t>
-      </w:r>
-      <w:proofErr w:type="spellEnd"/>
-      <w:r>
-        <w:t xml:space="preserve"> </w:t>
-      </w:r>
-      <w:proofErr w:type="spellStart"/>
-      <w:r>
-        <w:t>gambar</w:t>
-      </w:r>
-      <w:proofErr w:type="spellEnd"/>
-      <w:r>
-        <w:t xml:space="preserve"> </w:t>
-      </w:r>
-      <w:proofErr w:type="spellStart"/>
-      <w:r>
-        <w:t>dibawah</w:t>
-      </w:r>
-      <w:proofErr w:type="spellEnd"/>
+      <w:r>
+        <w:t>Maka akan muncul tampilan home seperti gambar dibawah</w:t>
+      </w:r>
     </w:p>
     <w:p>
       <w:pPr>
@@ -3886,47 +2342,7 @@
         <w:t>CREATE</w:t>
       </w:r>
       <w:r>
-        <w:t xml:space="preserve">, Promotion Team </w:t>
-      </w:r>
-      <w:proofErr w:type="spellStart"/>
-      <w:r>
-        <w:t>dapat</w:t>
-      </w:r>
-      <w:proofErr w:type="spellEnd"/>
-      <w:r>
-        <w:t xml:space="preserve"> </w:t>
-      </w:r>
-      <w:proofErr w:type="spellStart"/>
-      <w:r>
-        <w:t>membuat</w:t>
-      </w:r>
-      <w:proofErr w:type="spellEnd"/>
-      <w:r>
-        <w:t xml:space="preserve"> Promo Code </w:t>
-      </w:r>
-      <w:proofErr w:type="spellStart"/>
-      <w:r>
-        <w:t>seperti</w:t>
-      </w:r>
-      <w:proofErr w:type="spellEnd"/>
-      <w:r>
-        <w:t xml:space="preserve"> </w:t>
-      </w:r>
-      <w:proofErr w:type="spellStart"/>
-      <w:r>
-        <w:t>gambar</w:t>
-      </w:r>
-      <w:proofErr w:type="spellEnd"/>
-      <w:r>
-        <w:t xml:space="preserve"> </w:t>
-      </w:r>
-      <w:proofErr w:type="spellStart"/>
-      <w:r>
-        <w:t>dibawah</w:t>
-      </w:r>
-      <w:proofErr w:type="spellEnd"/>
-      <w:r>
-        <w:t>.</w:t>
+        <w:t>, Promotion Team dapat membuat Promo Code seperti gambar dibawah.</w:t>
       </w:r>
     </w:p>
     <w:p>
@@ -3985,119 +2401,7 @@
         <w:ind w:left="1080"/>
       </w:pPr>
       <w:r>
-        <w:t xml:space="preserve">Promotion Team </w:t>
-      </w:r>
-      <w:proofErr w:type="spellStart"/>
-      <w:r>
-        <w:t>harus</w:t>
-      </w:r>
-      <w:proofErr w:type="spellEnd"/>
-      <w:r>
-        <w:t xml:space="preserve"> </w:t>
-      </w:r>
-      <w:proofErr w:type="spellStart"/>
-      <w:r>
-        <w:t>menginput</w:t>
-      </w:r>
-      <w:proofErr w:type="spellEnd"/>
-      <w:r>
-        <w:t xml:space="preserve"> Promo Code, Promo Discount dan Promo Note. Promo Id </w:t>
-      </w:r>
-      <w:proofErr w:type="spellStart"/>
-      <w:r>
-        <w:t>akan</w:t>
-      </w:r>
-      <w:proofErr w:type="spellEnd"/>
-      <w:r>
-        <w:t xml:space="preserve"> </w:t>
-      </w:r>
-      <w:proofErr w:type="spellStart"/>
-      <w:r>
-        <w:t>digenerate</w:t>
-      </w:r>
-      <w:proofErr w:type="spellEnd"/>
-      <w:r>
-        <w:t xml:space="preserve"> </w:t>
-      </w:r>
-      <w:proofErr w:type="spellStart"/>
-      <w:r>
-        <w:t>sendiri</w:t>
-      </w:r>
-      <w:proofErr w:type="spellEnd"/>
-      <w:r>
-        <w:t xml:space="preserve"> oleh system. </w:t>
-      </w:r>
-      <w:proofErr w:type="spellStart"/>
-      <w:r>
-        <w:t>Apabila</w:t>
-      </w:r>
-      <w:proofErr w:type="spellEnd"/>
-      <w:r>
-        <w:t xml:space="preserve"> user </w:t>
-      </w:r>
-      <w:proofErr w:type="spellStart"/>
-      <w:r>
-        <w:t>ingin</w:t>
-      </w:r>
-      <w:proofErr w:type="spellEnd"/>
-      <w:r>
-        <w:t xml:space="preserve"> </w:t>
-      </w:r>
-      <w:proofErr w:type="spellStart"/>
-      <w:r>
-        <w:t>kembali</w:t>
-      </w:r>
-      <w:proofErr w:type="spellEnd"/>
-      <w:r>
-        <w:t xml:space="preserve"> </w:t>
-      </w:r>
-      <w:proofErr w:type="spellStart"/>
-      <w:r>
-        <w:t>ke</w:t>
-      </w:r>
-      <w:proofErr w:type="spellEnd"/>
-      <w:r>
-        <w:t xml:space="preserve"> menu </w:t>
-      </w:r>
-      <w:proofErr w:type="spellStart"/>
-      <w:r>
-        <w:t>dapat</w:t>
-      </w:r>
-      <w:proofErr w:type="spellEnd"/>
-      <w:r>
-        <w:t xml:space="preserve"> </w:t>
-      </w:r>
-      <w:proofErr w:type="spellStart"/>
-      <w:r>
-        <w:t>menekan</w:t>
-      </w:r>
-      <w:proofErr w:type="spellEnd"/>
-      <w:r>
-        <w:t xml:space="preserve"> </w:t>
-      </w:r>
-      <w:proofErr w:type="spellStart"/>
-      <w:r>
-        <w:t>tombol</w:t>
-      </w:r>
-      <w:proofErr w:type="spellEnd"/>
-      <w:r>
-        <w:t xml:space="preserve"> Back to Menu </w:t>
-      </w:r>
-      <w:proofErr w:type="spellStart"/>
-      <w:r>
-        <w:t>atau</w:t>
-      </w:r>
-      <w:proofErr w:type="spellEnd"/>
-      <w:r>
-        <w:t xml:space="preserve"> </w:t>
-      </w:r>
-      <w:proofErr w:type="spellStart"/>
-      <w:r>
-        <w:t>tombol</w:t>
-      </w:r>
-      <w:proofErr w:type="spellEnd"/>
-      <w:r>
-        <w:t xml:space="preserve"> home pada menu Home.</w:t>
+        <w:t>Promotion Team harus menginput Promo Code, Promo Discount dan Promo Note. Promo Id akan digenerate sendiri oleh system. Apabila user ingin kembali ke menu dapat menekan tombol Back to Menu atau tombol home pada menu Home.</w:t>
       </w:r>
     </w:p>
     <w:p>
@@ -4106,29 +2410,8 @@
         <w:spacing w:line="360" w:lineRule="auto"/>
         <w:ind w:left="1080"/>
       </w:pPr>
-      <w:proofErr w:type="spellStart"/>
-      <w:r>
-        <w:t>Terdapat</w:t>
-      </w:r>
-      <w:proofErr w:type="spellEnd"/>
-      <w:r>
-        <w:t xml:space="preserve"> </w:t>
-      </w:r>
-      <w:proofErr w:type="spellStart"/>
-      <w:r>
-        <w:t>beberapa</w:t>
-      </w:r>
-      <w:proofErr w:type="spellEnd"/>
-      <w:r>
-        <w:t xml:space="preserve"> </w:t>
-      </w:r>
-      <w:proofErr w:type="spellStart"/>
-      <w:r>
-        <w:t>validasi</w:t>
-      </w:r>
-      <w:proofErr w:type="spellEnd"/>
-      <w:r>
-        <w:t>:</w:t>
+      <w:r>
+        <w:t>Terdapat beberapa validasi:</w:t>
       </w:r>
     </w:p>
     <w:p>
@@ -4140,37 +2423,11 @@
         </w:numPr>
         <w:spacing w:line="360" w:lineRule="auto"/>
       </w:pPr>
-      <w:proofErr w:type="spellStart"/>
-      <w:r>
-        <w:t>Tidak</w:t>
-      </w:r>
-      <w:proofErr w:type="spellEnd"/>
-      <w:r>
-        <w:t xml:space="preserve"> </w:t>
-      </w:r>
-      <w:proofErr w:type="spellStart"/>
-      <w:r>
-        <w:t>mengisi</w:t>
-      </w:r>
-      <w:proofErr w:type="spellEnd"/>
-      <w:r>
-        <w:t xml:space="preserve"> </w:t>
-      </w:r>
-      <w:proofErr w:type="spellStart"/>
-      <w:r>
-        <w:t>textfield</w:t>
-      </w:r>
-      <w:proofErr w:type="spellEnd"/>
-      <w:r>
-        <w:t xml:space="preserve"> dan </w:t>
-      </w:r>
-      <w:proofErr w:type="spellStart"/>
-      <w:r>
-        <w:t>langsung</w:t>
-      </w:r>
-      <w:proofErr w:type="spellEnd"/>
-      <w:r>
-        <w:t xml:space="preserve"> submit</w:t>
+      <w:r>
+        <w:t xml:space="preserve">Tidak mengisi </w:t>
+      </w:r>
+      <w:r>
+        <w:t>textfield dan langsung submit</w:t>
       </w:r>
     </w:p>
     <w:p>
@@ -4232,15 +2489,7 @@
         <w:spacing w:line="360" w:lineRule="auto"/>
       </w:pPr>
       <w:r>
-        <w:t xml:space="preserve">Promo Code </w:t>
-      </w:r>
-      <w:proofErr w:type="spellStart"/>
-      <w:r>
-        <w:t>tidak</w:t>
-      </w:r>
-      <w:proofErr w:type="spellEnd"/>
-      <w:r>
-        <w:t xml:space="preserve"> Unique</w:t>
+        <w:t>Promo Code tidak Unique</w:t>
       </w:r>
     </w:p>
     <w:p>
@@ -4302,15 +2551,7 @@
         <w:spacing w:line="360" w:lineRule="auto"/>
       </w:pPr>
       <w:r>
-        <w:t xml:space="preserve">Promo Discount </w:t>
-      </w:r>
-      <w:proofErr w:type="spellStart"/>
-      <w:r>
-        <w:t>bukan</w:t>
-      </w:r>
-      <w:proofErr w:type="spellEnd"/>
-      <w:r>
-        <w:t xml:space="preserve"> numeric</w:t>
+        <w:t>Promo Discount bukan numeric</w:t>
       </w:r>
     </w:p>
     <w:p>
@@ -4372,31 +2613,7 @@
         <w:spacing w:line="360" w:lineRule="auto"/>
       </w:pPr>
       <w:r>
-        <w:t xml:space="preserve">Promo Discount </w:t>
-      </w:r>
-      <w:proofErr w:type="spellStart"/>
-      <w:r>
-        <w:t>lebih</w:t>
-      </w:r>
-      <w:proofErr w:type="spellEnd"/>
-      <w:r>
-        <w:t xml:space="preserve"> </w:t>
-      </w:r>
-      <w:proofErr w:type="spellStart"/>
-      <w:r>
-        <w:t>kecil</w:t>
-      </w:r>
-      <w:proofErr w:type="spellEnd"/>
-      <w:r>
-        <w:t xml:space="preserve"> </w:t>
-      </w:r>
-      <w:proofErr w:type="spellStart"/>
-      <w:r>
-        <w:t>dari</w:t>
-      </w:r>
-      <w:proofErr w:type="spellEnd"/>
-      <w:r>
-        <w:t xml:space="preserve"> 15000</w:t>
+        <w:t>Promo Discount lebih kecil dari 15000</w:t>
       </w:r>
     </w:p>
     <w:p>
@@ -4465,23 +2682,7 @@
         <w:t xml:space="preserve">UPDATE, </w:t>
       </w:r>
       <w:r>
-        <w:t xml:space="preserve">Promotion team juga </w:t>
-      </w:r>
-      <w:proofErr w:type="spellStart"/>
-      <w:r>
-        <w:t>dapat</w:t>
-      </w:r>
-      <w:proofErr w:type="spellEnd"/>
-      <w:r>
-        <w:t xml:space="preserve"> </w:t>
-      </w:r>
-      <w:proofErr w:type="spellStart"/>
-      <w:r>
-        <w:t>melakukan</w:t>
-      </w:r>
-      <w:proofErr w:type="spellEnd"/>
-      <w:r>
-        <w:t xml:space="preserve"> update pada Promo.</w:t>
+        <w:t>Promotion team juga dapat melakukan update pada Promo.</w:t>
       </w:r>
     </w:p>
     <w:p>
@@ -4540,95 +2741,7 @@
         <w:ind w:left="1080"/>
       </w:pPr>
       <w:r>
-        <w:t xml:space="preserve">User </w:t>
-      </w:r>
-      <w:proofErr w:type="spellStart"/>
-      <w:r>
-        <w:t>harus</w:t>
-      </w:r>
-      <w:proofErr w:type="spellEnd"/>
-      <w:r>
-        <w:t xml:space="preserve"> </w:t>
-      </w:r>
-      <w:proofErr w:type="spellStart"/>
-      <w:r>
-        <w:t>memilih</w:t>
-      </w:r>
-      <w:proofErr w:type="spellEnd"/>
-      <w:r>
-        <w:t xml:space="preserve"> promo mana yang </w:t>
-      </w:r>
-      <w:proofErr w:type="spellStart"/>
-      <w:r>
-        <w:t>ingin</w:t>
-      </w:r>
-      <w:proofErr w:type="spellEnd"/>
-      <w:r>
-        <w:t xml:space="preserve"> di update agar promo Id </w:t>
-      </w:r>
-      <w:proofErr w:type="spellStart"/>
-      <w:r>
-        <w:t>akan</w:t>
-      </w:r>
-      <w:proofErr w:type="spellEnd"/>
-      <w:r>
-        <w:t xml:space="preserve"> di </w:t>
-      </w:r>
-      <w:proofErr w:type="spellStart"/>
-      <w:r>
-        <w:t>isi</w:t>
-      </w:r>
-      <w:proofErr w:type="spellEnd"/>
-      <w:r>
-        <w:t xml:space="preserve"> </w:t>
-      </w:r>
-      <w:proofErr w:type="spellStart"/>
-      <w:r>
-        <w:t>sendiri</w:t>
-      </w:r>
-      <w:proofErr w:type="spellEnd"/>
-      <w:r>
-        <w:t xml:space="preserve">. Dan pada update </w:t>
-      </w:r>
-      <w:proofErr w:type="spellStart"/>
-      <w:r>
-        <w:t>terdapat</w:t>
-      </w:r>
-      <w:proofErr w:type="spellEnd"/>
-      <w:r>
-        <w:t xml:space="preserve"> </w:t>
-      </w:r>
-      <w:proofErr w:type="spellStart"/>
-      <w:r>
-        <w:t>validasi</w:t>
-      </w:r>
-      <w:proofErr w:type="spellEnd"/>
-      <w:r>
-        <w:t xml:space="preserve"> yang </w:t>
-      </w:r>
-      <w:proofErr w:type="spellStart"/>
-      <w:r>
-        <w:t>sama</w:t>
-      </w:r>
-      <w:proofErr w:type="spellEnd"/>
-      <w:r>
-        <w:t xml:space="preserve"> </w:t>
-      </w:r>
-      <w:proofErr w:type="spellStart"/>
-      <w:r>
-        <w:t>dengan</w:t>
-      </w:r>
-      <w:proofErr w:type="spellEnd"/>
-      <w:r>
-        <w:t xml:space="preserve"> Create di </w:t>
-      </w:r>
-      <w:proofErr w:type="spellStart"/>
-      <w:r>
-        <w:t>atas</w:t>
-      </w:r>
-      <w:proofErr w:type="spellEnd"/>
-      <w:r>
-        <w:t>.</w:t>
+        <w:t>User harus memilih promo mana yang ingin di update agar promo Id akan di isi sendiri. Dan pada update terdapat validasi yang sama dengan Create di atas.</w:t>
       </w:r>
     </w:p>
     <w:p>
@@ -4655,39 +2768,7 @@
         <w:t>DELETE,</w:t>
       </w:r>
       <w:r>
-        <w:t xml:space="preserve"> user juga </w:t>
-      </w:r>
-      <w:proofErr w:type="spellStart"/>
-      <w:r>
-        <w:t>dapat</w:t>
-      </w:r>
-      <w:proofErr w:type="spellEnd"/>
-      <w:r>
-        <w:t xml:space="preserve"> </w:t>
-      </w:r>
-      <w:proofErr w:type="spellStart"/>
-      <w:r>
-        <w:t>melakukan</w:t>
-      </w:r>
-      <w:proofErr w:type="spellEnd"/>
-      <w:r>
-        <w:t xml:space="preserve"> delete pada promo yang </w:t>
-      </w:r>
-      <w:proofErr w:type="spellStart"/>
-      <w:r>
-        <w:t>sedang</w:t>
-      </w:r>
-      <w:proofErr w:type="spellEnd"/>
-      <w:r>
-        <w:t xml:space="preserve"> </w:t>
-      </w:r>
-      <w:proofErr w:type="spellStart"/>
-      <w:r>
-        <w:t>aktif</w:t>
-      </w:r>
-      <w:proofErr w:type="spellEnd"/>
-      <w:r>
-        <w:t>.</w:t>
+        <w:t xml:space="preserve"> user juga dapat melakukan delete pada promo yang sedang aktif.</w:t>
       </w:r>
     </w:p>
     <w:p>
@@ -4745,69 +2826,8 @@
         <w:spacing w:line="360" w:lineRule="auto"/>
         <w:ind w:left="1080"/>
       </w:pPr>
-      <w:proofErr w:type="spellStart"/>
-      <w:r>
-        <w:t>Tetapi</w:t>
-      </w:r>
-      <w:proofErr w:type="spellEnd"/>
-      <w:r>
-        <w:t xml:space="preserve"> user </w:t>
-      </w:r>
-      <w:proofErr w:type="spellStart"/>
-      <w:r>
-        <w:t>harus</w:t>
-      </w:r>
-      <w:proofErr w:type="spellEnd"/>
-      <w:r>
-        <w:t xml:space="preserve"> </w:t>
-      </w:r>
-      <w:proofErr w:type="spellStart"/>
-      <w:r>
-        <w:t>memilih</w:t>
-      </w:r>
-      <w:proofErr w:type="spellEnd"/>
-      <w:r>
-        <w:t xml:space="preserve"> promo mana yang </w:t>
-      </w:r>
-      <w:proofErr w:type="spellStart"/>
-      <w:r>
-        <w:t>ingin</w:t>
-      </w:r>
-      <w:proofErr w:type="spellEnd"/>
-      <w:r>
-        <w:t xml:space="preserve"> </w:t>
-      </w:r>
-      <w:proofErr w:type="spellStart"/>
-      <w:r>
-        <w:t>didelete</w:t>
-      </w:r>
-      <w:proofErr w:type="spellEnd"/>
-      <w:r>
-        <w:t xml:space="preserve"> dan </w:t>
-      </w:r>
-      <w:proofErr w:type="spellStart"/>
-      <w:r>
-        <w:t>terdapat</w:t>
-      </w:r>
-      <w:proofErr w:type="spellEnd"/>
-      <w:r>
-        <w:t xml:space="preserve"> </w:t>
-      </w:r>
-      <w:proofErr w:type="spellStart"/>
-      <w:r>
-        <w:t>validasi</w:t>
-      </w:r>
-      <w:proofErr w:type="spellEnd"/>
-      <w:r>
-        <w:t xml:space="preserve"> </w:t>
-      </w:r>
-      <w:proofErr w:type="spellStart"/>
-      <w:r>
-        <w:t>didalamnya</w:t>
-      </w:r>
-      <w:proofErr w:type="spellEnd"/>
-      <w:r>
-        <w:t>.</w:t>
+      <w:r>
+        <w:t>Tetapi user harus memilih promo mana yang ingin didelete dan terdapat validasi didalamnya.</w:t>
       </w:r>
     </w:p>
     <w:p>
@@ -4834,47 +2854,7 @@
         <w:t xml:space="preserve">VIEW, </w:t>
       </w:r>
       <w:r>
-        <w:t xml:space="preserve">Promotion Team </w:t>
-      </w:r>
-      <w:proofErr w:type="spellStart"/>
-      <w:r>
-        <w:t>dapat</w:t>
-      </w:r>
-      <w:proofErr w:type="spellEnd"/>
-      <w:r>
-        <w:t xml:space="preserve"> </w:t>
-      </w:r>
-      <w:proofErr w:type="spellStart"/>
-      <w:r>
-        <w:t>melihat</w:t>
-      </w:r>
-      <w:proofErr w:type="spellEnd"/>
-      <w:r>
-        <w:t xml:space="preserve"> </w:t>
-      </w:r>
-      <w:proofErr w:type="spellStart"/>
-      <w:r>
-        <w:t>semua</w:t>
-      </w:r>
-      <w:proofErr w:type="spellEnd"/>
-      <w:r>
-        <w:t xml:space="preserve"> Promo yang </w:t>
-      </w:r>
-      <w:proofErr w:type="spellStart"/>
-      <w:r>
-        <w:t>sedang</w:t>
-      </w:r>
-      <w:proofErr w:type="spellEnd"/>
-      <w:r>
-        <w:t xml:space="preserve"> </w:t>
-      </w:r>
-      <w:proofErr w:type="spellStart"/>
-      <w:r>
-        <w:t>aktif</w:t>
-      </w:r>
-      <w:proofErr w:type="spellEnd"/>
-      <w:r>
-        <w:t>.</w:t>
+        <w:t>Promotion Team dapat melihat semua Promo yang sedang aktif.</w:t>
       </w:r>
     </w:p>
     <w:p>
@@ -4947,63 +2927,7 @@
         <w:t>LOGOUT</w:t>
       </w:r>
       <w:r>
-        <w:t xml:space="preserve">, </w:t>
-      </w:r>
-      <w:proofErr w:type="spellStart"/>
-      <w:r>
-        <w:t>Terakhir</w:t>
-      </w:r>
-      <w:proofErr w:type="spellEnd"/>
-      <w:r>
-        <w:t xml:space="preserve"> user </w:t>
-      </w:r>
-      <w:proofErr w:type="spellStart"/>
-      <w:r>
-        <w:t>dapat</w:t>
-      </w:r>
-      <w:proofErr w:type="spellEnd"/>
-      <w:r>
-        <w:t xml:space="preserve"> </w:t>
-      </w:r>
-      <w:proofErr w:type="spellStart"/>
-      <w:r>
-        <w:t>melakukan</w:t>
-      </w:r>
-      <w:proofErr w:type="spellEnd"/>
-      <w:r>
-        <w:t xml:space="preserve"> logout </w:t>
-      </w:r>
-      <w:proofErr w:type="spellStart"/>
-      <w:r>
-        <w:t>apabila</w:t>
-      </w:r>
-      <w:proofErr w:type="spellEnd"/>
-      <w:r>
-        <w:t xml:space="preserve"> </w:t>
-      </w:r>
-      <w:proofErr w:type="spellStart"/>
-      <w:r>
-        <w:t>ingin</w:t>
-      </w:r>
-      <w:proofErr w:type="spellEnd"/>
-      <w:r>
-        <w:t xml:space="preserve"> </w:t>
-      </w:r>
-      <w:proofErr w:type="spellStart"/>
-      <w:r>
-        <w:t>keluar</w:t>
-      </w:r>
-      <w:proofErr w:type="spellEnd"/>
-      <w:r>
-        <w:t xml:space="preserve"> </w:t>
-      </w:r>
-      <w:proofErr w:type="spellStart"/>
-      <w:r>
-        <w:t>dari</w:t>
-      </w:r>
-      <w:proofErr w:type="spellEnd"/>
-      <w:r>
-        <w:t xml:space="preserve"> menu</w:t>
+        <w:t>, Terakhir user dapat melakukan logout apabila ingin keluar dari menu</w:t>
       </w:r>
     </w:p>
     <w:p>
@@ -5036,6 +2960,1069 @@
           <w:bCs/>
         </w:rPr>
         <w:t>MANAGER</w:t>
+      </w:r>
+    </w:p>
+    <w:p>
+      <w:pPr>
+        <w:pStyle w:val="ListParagraph"/>
+        <w:spacing w:line="360" w:lineRule="auto"/>
+      </w:pPr>
+      <w:r>
+        <w:t>Yang dapat dilakukan Manager adalah:</w:t>
+      </w:r>
+    </w:p>
+    <w:p>
+      <w:pPr>
+        <w:pStyle w:val="ListParagraph"/>
+        <w:numPr>
+          <w:ilvl w:val="0"/>
+          <w:numId w:val="28"/>
+        </w:numPr>
+        <w:spacing w:line="360" w:lineRule="auto"/>
+      </w:pPr>
+      <w:r>
+        <w:t>Login dengan username manager, password, manager</w:t>
+      </w:r>
+    </w:p>
+    <w:p>
+      <w:pPr>
+        <w:pStyle w:val="ListParagraph"/>
+        <w:spacing w:line="360" w:lineRule="auto"/>
+        <w:ind w:left="2520" w:firstLine="360"/>
+      </w:pPr>
+      <w:r>
+        <w:rPr>
+          <w:noProof/>
+        </w:rPr>
+        <w:lastRenderedPageBreak/>
+        <w:drawing>
+          <wp:inline distT="0" distB="0" distL="0" distR="0" wp14:anchorId="6BF31314" wp14:editId="29F4A4F3">
+            <wp:extent cx="2865120" cy="2202180"/>
+            <wp:effectExtent l="0" t="0" r="0" b="7620"/>
+            <wp:docPr id="16" name="Picture 16"/>
+            <wp:cNvGraphicFramePr>
+              <a:graphicFrameLocks xmlns:a="http://schemas.openxmlformats.org/drawingml/2006/main" noChangeAspect="1"/>
+            </wp:cNvGraphicFramePr>
+            <a:graphic xmlns:a="http://schemas.openxmlformats.org/drawingml/2006/main">
+              <a:graphicData uri="http://schemas.openxmlformats.org/drawingml/2006/picture">
+                <pic:pic xmlns:pic="http://schemas.openxmlformats.org/drawingml/2006/picture">
+                  <pic:nvPicPr>
+                    <pic:cNvPr id="0" name="Picture 2"/>
+                    <pic:cNvPicPr>
+                      <a:picLocks noChangeAspect="1" noChangeArrowheads="1"/>
+                    </pic:cNvPicPr>
+                  </pic:nvPicPr>
+                  <pic:blipFill>
+                    <a:blip r:embed="rId38">
+                      <a:extLst>
+                        <a:ext uri="{28A0092B-C50C-407E-A947-70E740481C1C}">
+                          <a14:useLocalDpi xmlns:a14="http://schemas.microsoft.com/office/drawing/2010/main" val="0"/>
+                        </a:ext>
+                      </a:extLst>
+                    </a:blip>
+                    <a:srcRect/>
+                    <a:stretch>
+                      <a:fillRect/>
+                    </a:stretch>
+                  </pic:blipFill>
+                  <pic:spPr bwMode="auto">
+                    <a:xfrm>
+                      <a:off x="0" y="0"/>
+                      <a:ext cx="2865120" cy="2202180"/>
+                    </a:xfrm>
+                    <a:prstGeom prst="rect">
+                      <a:avLst/>
+                    </a:prstGeom>
+                    <a:noFill/>
+                    <a:ln>
+                      <a:noFill/>
+                    </a:ln>
+                  </pic:spPr>
+                </pic:pic>
+              </a:graphicData>
+            </a:graphic>
+          </wp:inline>
+        </w:drawing>
+      </w:r>
+    </w:p>
+    <w:p>
+      <w:pPr>
+        <w:pStyle w:val="ListParagraph"/>
+        <w:numPr>
+          <w:ilvl w:val="0"/>
+          <w:numId w:val="28"/>
+        </w:numPr>
+        <w:spacing w:line="360" w:lineRule="auto"/>
+      </w:pPr>
+      <w:r>
+        <w:t>Maka akan muncul tampilan dibawah</w:t>
+      </w:r>
+    </w:p>
+    <w:p>
+      <w:pPr>
+        <w:pStyle w:val="ListParagraph"/>
+        <w:spacing w:line="360" w:lineRule="auto"/>
+        <w:ind w:left="1080"/>
+      </w:pPr>
+      <w:r>
+        <w:rPr>
+          <w:noProof/>
+        </w:rPr>
+        <w:drawing>
+          <wp:inline distT="0" distB="0" distL="0" distR="0" wp14:anchorId="2841BCDA" wp14:editId="772124C4">
+            <wp:extent cx="5074920" cy="3589578"/>
+            <wp:effectExtent l="0" t="0" r="0" b="0"/>
+            <wp:docPr id="17" name="Picture 17"/>
+            <wp:cNvGraphicFramePr>
+              <a:graphicFrameLocks xmlns:a="http://schemas.openxmlformats.org/drawingml/2006/main" noChangeAspect="1"/>
+            </wp:cNvGraphicFramePr>
+            <a:graphic xmlns:a="http://schemas.openxmlformats.org/drawingml/2006/main">
+              <a:graphicData uri="http://schemas.openxmlformats.org/drawingml/2006/picture">
+                <pic:pic xmlns:pic="http://schemas.openxmlformats.org/drawingml/2006/picture">
+                  <pic:nvPicPr>
+                    <pic:cNvPr id="0" name="Picture 3"/>
+                    <pic:cNvPicPr>
+                      <a:picLocks noChangeAspect="1" noChangeArrowheads="1"/>
+                    </pic:cNvPicPr>
+                  </pic:nvPicPr>
+                  <pic:blipFill>
+                    <a:blip r:embed="rId39">
+                      <a:extLst>
+                        <a:ext uri="{28A0092B-C50C-407E-A947-70E740481C1C}">
+                          <a14:useLocalDpi xmlns:a14="http://schemas.microsoft.com/office/drawing/2010/main" val="0"/>
+                        </a:ext>
+                      </a:extLst>
+                    </a:blip>
+                    <a:srcRect/>
+                    <a:stretch>
+                      <a:fillRect/>
+                    </a:stretch>
+                  </pic:blipFill>
+                  <pic:spPr bwMode="auto">
+                    <a:xfrm>
+                      <a:off x="0" y="0"/>
+                      <a:ext cx="5106062" cy="3611605"/>
+                    </a:xfrm>
+                    <a:prstGeom prst="rect">
+                      <a:avLst/>
+                    </a:prstGeom>
+                    <a:noFill/>
+                    <a:ln>
+                      <a:noFill/>
+                    </a:ln>
+                  </pic:spPr>
+                </pic:pic>
+              </a:graphicData>
+            </a:graphic>
+          </wp:inline>
+        </w:drawing>
+      </w:r>
+    </w:p>
+    <w:p>
+      <w:pPr>
+        <w:pStyle w:val="ListParagraph"/>
+        <w:numPr>
+          <w:ilvl w:val="0"/>
+          <w:numId w:val="28"/>
+        </w:numPr>
+        <w:spacing w:line="360" w:lineRule="auto"/>
+      </w:pPr>
+      <w:r>
+        <w:rPr>
+          <w:b/>
+          <w:bCs/>
+        </w:rPr>
+        <w:t>HIRE STAFF</w:t>
+      </w:r>
+      <w:r>
+        <w:t xml:space="preserve">, </w:t>
+      </w:r>
+      <w:r>
+        <w:t>Manager dapat menambahkan staff baru pada menu Hire Staff.</w:t>
+      </w:r>
+    </w:p>
+    <w:p>
+      <w:pPr>
+        <w:spacing w:line="360" w:lineRule="auto"/>
+        <w:ind w:left="1440" w:firstLine="720"/>
+      </w:pPr>
+      <w:r>
+        <w:rPr>
+          <w:noProof/>
+        </w:rPr>
+        <w:drawing>
+          <wp:inline distT="0" distB="0" distL="0" distR="0" wp14:anchorId="403D8150" wp14:editId="4461FA60">
+            <wp:extent cx="3680460" cy="1866900"/>
+            <wp:effectExtent l="0" t="0" r="0" b="0"/>
+            <wp:docPr id="35" name="Picture 35"/>
+            <wp:cNvGraphicFramePr>
+              <a:graphicFrameLocks xmlns:a="http://schemas.openxmlformats.org/drawingml/2006/main" noChangeAspect="1"/>
+            </wp:cNvGraphicFramePr>
+            <a:graphic xmlns:a="http://schemas.openxmlformats.org/drawingml/2006/main">
+              <a:graphicData uri="http://schemas.openxmlformats.org/drawingml/2006/picture">
+                <pic:pic xmlns:pic="http://schemas.openxmlformats.org/drawingml/2006/picture">
+                  <pic:nvPicPr>
+                    <pic:cNvPr id="0" name="Picture 5"/>
+                    <pic:cNvPicPr>
+                      <a:picLocks noChangeAspect="1" noChangeArrowheads="1"/>
+                    </pic:cNvPicPr>
+                  </pic:nvPicPr>
+                  <pic:blipFill>
+                    <a:blip r:embed="rId40">
+                      <a:extLst>
+                        <a:ext uri="{28A0092B-C50C-407E-A947-70E740481C1C}">
+                          <a14:useLocalDpi xmlns:a14="http://schemas.microsoft.com/office/drawing/2010/main" val="0"/>
+                        </a:ext>
+                      </a:extLst>
+                    </a:blip>
+                    <a:srcRect/>
+                    <a:stretch>
+                      <a:fillRect/>
+                    </a:stretch>
+                  </pic:blipFill>
+                  <pic:spPr bwMode="auto">
+                    <a:xfrm>
+                      <a:off x="0" y="0"/>
+                      <a:ext cx="3680460" cy="1866900"/>
+                    </a:xfrm>
+                    <a:prstGeom prst="rect">
+                      <a:avLst/>
+                    </a:prstGeom>
+                    <a:noFill/>
+                    <a:ln>
+                      <a:noFill/>
+                    </a:ln>
+                  </pic:spPr>
+                </pic:pic>
+              </a:graphicData>
+            </a:graphic>
+          </wp:inline>
+        </w:drawing>
+      </w:r>
+    </w:p>
+    <w:p>
+      <w:pPr>
+        <w:pStyle w:val="ListParagraph"/>
+        <w:numPr>
+          <w:ilvl w:val="0"/>
+          <w:numId w:val="29"/>
+        </w:numPr>
+        <w:spacing w:line="360" w:lineRule="auto"/>
+      </w:pPr>
+      <w:r>
+        <w:t xml:space="preserve">Tidak mengisi </w:t>
+      </w:r>
+      <w:r>
+        <w:t xml:space="preserve">salah satu </w:t>
+      </w:r>
+      <w:r>
+        <w:t>textfield dan langsung submi</w:t>
+      </w:r>
+      <w:r>
+        <w:t>t</w:t>
+      </w:r>
+    </w:p>
+    <w:p>
+      <w:pPr>
+        <w:pStyle w:val="ListParagraph"/>
+        <w:spacing w:line="360" w:lineRule="auto"/>
+        <w:ind w:left="1440" w:firstLine="720"/>
+      </w:pPr>
+      <w:r>
+        <w:rPr>
+          <w:noProof/>
+        </w:rPr>
+        <w:lastRenderedPageBreak/>
+        <w:drawing>
+          <wp:inline distT="0" distB="0" distL="0" distR="0" wp14:anchorId="0C078529" wp14:editId="178C35D0">
+            <wp:extent cx="3672840" cy="1844040"/>
+            <wp:effectExtent l="0" t="0" r="3810" b="3810"/>
+            <wp:docPr id="38" name="Picture 38"/>
+            <wp:cNvGraphicFramePr>
+              <a:graphicFrameLocks xmlns:a="http://schemas.openxmlformats.org/drawingml/2006/main" noChangeAspect="1"/>
+            </wp:cNvGraphicFramePr>
+            <a:graphic xmlns:a="http://schemas.openxmlformats.org/drawingml/2006/main">
+              <a:graphicData uri="http://schemas.openxmlformats.org/drawingml/2006/picture">
+                <pic:pic xmlns:pic="http://schemas.openxmlformats.org/drawingml/2006/picture">
+                  <pic:nvPicPr>
+                    <pic:cNvPr id="0" name="Picture 6"/>
+                    <pic:cNvPicPr>
+                      <a:picLocks noChangeAspect="1" noChangeArrowheads="1"/>
+                    </pic:cNvPicPr>
+                  </pic:nvPicPr>
+                  <pic:blipFill>
+                    <a:blip r:embed="rId41">
+                      <a:extLst>
+                        <a:ext uri="{28A0092B-C50C-407E-A947-70E740481C1C}">
+                          <a14:useLocalDpi xmlns:a14="http://schemas.microsoft.com/office/drawing/2010/main" val="0"/>
+                        </a:ext>
+                      </a:extLst>
+                    </a:blip>
+                    <a:srcRect/>
+                    <a:stretch>
+                      <a:fillRect/>
+                    </a:stretch>
+                  </pic:blipFill>
+                  <pic:spPr bwMode="auto">
+                    <a:xfrm>
+                      <a:off x="0" y="0"/>
+                      <a:ext cx="3672840" cy="1844040"/>
+                    </a:xfrm>
+                    <a:prstGeom prst="rect">
+                      <a:avLst/>
+                    </a:prstGeom>
+                    <a:noFill/>
+                    <a:ln>
+                      <a:noFill/>
+                    </a:ln>
+                  </pic:spPr>
+                </pic:pic>
+              </a:graphicData>
+            </a:graphic>
+          </wp:inline>
+        </w:drawing>
+      </w:r>
+    </w:p>
+    <w:p>
+      <w:pPr>
+        <w:pStyle w:val="ListParagraph"/>
+        <w:spacing w:line="360" w:lineRule="auto"/>
+        <w:ind w:left="1440" w:firstLine="720"/>
+        <w:rPr>
+          <w:i/>
+          <w:iCs/>
+        </w:rPr>
+      </w:pPr>
+      <w:r>
+        <w:rPr>
+          <w:i/>
+          <w:iCs/>
+        </w:rPr>
+        <w:t>- tidak mengisi textfield username</w:t>
+      </w:r>
+    </w:p>
+    <w:p>
+      <w:pPr>
+        <w:pStyle w:val="ListParagraph"/>
+        <w:spacing w:line="360" w:lineRule="auto"/>
+        <w:ind w:left="1440" w:firstLine="720"/>
+      </w:pPr>
+      <w:r>
+        <w:rPr>
+          <w:noProof/>
+        </w:rPr>
+        <w:drawing>
+          <wp:inline distT="0" distB="0" distL="0" distR="0" wp14:anchorId="55CE04F5" wp14:editId="5BA12104">
+            <wp:extent cx="3680460" cy="1859280"/>
+            <wp:effectExtent l="0" t="0" r="0" b="7620"/>
+            <wp:docPr id="40" name="Picture 40"/>
+            <wp:cNvGraphicFramePr>
+              <a:graphicFrameLocks xmlns:a="http://schemas.openxmlformats.org/drawingml/2006/main" noChangeAspect="1"/>
+            </wp:cNvGraphicFramePr>
+            <a:graphic xmlns:a="http://schemas.openxmlformats.org/drawingml/2006/main">
+              <a:graphicData uri="http://schemas.openxmlformats.org/drawingml/2006/picture">
+                <pic:pic xmlns:pic="http://schemas.openxmlformats.org/drawingml/2006/picture">
+                  <pic:nvPicPr>
+                    <pic:cNvPr id="0" name="Picture 7"/>
+                    <pic:cNvPicPr>
+                      <a:picLocks noChangeAspect="1" noChangeArrowheads="1"/>
+                    </pic:cNvPicPr>
+                  </pic:nvPicPr>
+                  <pic:blipFill>
+                    <a:blip r:embed="rId42">
+                      <a:extLst>
+                        <a:ext uri="{28A0092B-C50C-407E-A947-70E740481C1C}">
+                          <a14:useLocalDpi xmlns:a14="http://schemas.microsoft.com/office/drawing/2010/main" val="0"/>
+                        </a:ext>
+                      </a:extLst>
+                    </a:blip>
+                    <a:srcRect/>
+                    <a:stretch>
+                      <a:fillRect/>
+                    </a:stretch>
+                  </pic:blipFill>
+                  <pic:spPr bwMode="auto">
+                    <a:xfrm>
+                      <a:off x="0" y="0"/>
+                      <a:ext cx="3680460" cy="1859280"/>
+                    </a:xfrm>
+                    <a:prstGeom prst="rect">
+                      <a:avLst/>
+                    </a:prstGeom>
+                    <a:noFill/>
+                    <a:ln>
+                      <a:noFill/>
+                    </a:ln>
+                  </pic:spPr>
+                </pic:pic>
+              </a:graphicData>
+            </a:graphic>
+          </wp:inline>
+        </w:drawing>
+      </w:r>
+    </w:p>
+    <w:p>
+      <w:pPr>
+        <w:pStyle w:val="ListParagraph"/>
+        <w:spacing w:line="360" w:lineRule="auto"/>
+        <w:ind w:left="1440" w:firstLine="720"/>
+        <w:rPr>
+          <w:i/>
+          <w:iCs/>
+        </w:rPr>
+      </w:pPr>
+      <w:r>
+        <w:rPr>
+          <w:i/>
+          <w:iCs/>
+        </w:rPr>
+        <w:t>- tidak mengisi textfield password</w:t>
+      </w:r>
+    </w:p>
+    <w:p>
+      <w:pPr>
+        <w:pStyle w:val="ListParagraph"/>
+        <w:numPr>
+          <w:ilvl w:val="0"/>
+          <w:numId w:val="29"/>
+        </w:numPr>
+        <w:spacing w:line="360" w:lineRule="auto"/>
+      </w:pPr>
+      <w:r>
+        <w:t>Saat berhasil mendaftarkan staff baru</w:t>
+      </w:r>
+    </w:p>
+    <w:p>
+      <w:pPr>
+        <w:pStyle w:val="ListParagraph"/>
+        <w:spacing w:line="360" w:lineRule="auto"/>
+        <w:ind w:left="1440" w:firstLine="720"/>
+      </w:pPr>
+      <w:r>
+        <w:rPr>
+          <w:noProof/>
+        </w:rPr>
+        <w:drawing>
+          <wp:inline distT="0" distB="0" distL="0" distR="0" wp14:anchorId="16874E0B" wp14:editId="40F05B24">
+            <wp:extent cx="3665220" cy="1859280"/>
+            <wp:effectExtent l="0" t="0" r="0" b="7620"/>
+            <wp:docPr id="41" name="Picture 41"/>
+            <wp:cNvGraphicFramePr>
+              <a:graphicFrameLocks xmlns:a="http://schemas.openxmlformats.org/drawingml/2006/main" noChangeAspect="1"/>
+            </wp:cNvGraphicFramePr>
+            <a:graphic xmlns:a="http://schemas.openxmlformats.org/drawingml/2006/main">
+              <a:graphicData uri="http://schemas.openxmlformats.org/drawingml/2006/picture">
+                <pic:pic xmlns:pic="http://schemas.openxmlformats.org/drawingml/2006/picture">
+                  <pic:nvPicPr>
+                    <pic:cNvPr id="0" name="Picture 8"/>
+                    <pic:cNvPicPr>
+                      <a:picLocks noChangeAspect="1" noChangeArrowheads="1"/>
+                    </pic:cNvPicPr>
+                  </pic:nvPicPr>
+                  <pic:blipFill>
+                    <a:blip r:embed="rId43">
+                      <a:extLst>
+                        <a:ext uri="{28A0092B-C50C-407E-A947-70E740481C1C}">
+                          <a14:useLocalDpi xmlns:a14="http://schemas.microsoft.com/office/drawing/2010/main" val="0"/>
+                        </a:ext>
+                      </a:extLst>
+                    </a:blip>
+                    <a:srcRect/>
+                    <a:stretch>
+                      <a:fillRect/>
+                    </a:stretch>
+                  </pic:blipFill>
+                  <pic:spPr bwMode="auto">
+                    <a:xfrm>
+                      <a:off x="0" y="0"/>
+                      <a:ext cx="3665220" cy="1859280"/>
+                    </a:xfrm>
+                    <a:prstGeom prst="rect">
+                      <a:avLst/>
+                    </a:prstGeom>
+                    <a:noFill/>
+                    <a:ln>
+                      <a:noFill/>
+                    </a:ln>
+                  </pic:spPr>
+                </pic:pic>
+              </a:graphicData>
+            </a:graphic>
+          </wp:inline>
+        </w:drawing>
+      </w:r>
+    </w:p>
+    <w:p>
+      <w:pPr>
+        <w:pStyle w:val="ListParagraph"/>
+        <w:numPr>
+          <w:ilvl w:val="0"/>
+          <w:numId w:val="28"/>
+        </w:numPr>
+        <w:spacing w:line="360" w:lineRule="auto"/>
+      </w:pPr>
+      <w:r>
+        <w:rPr>
+          <w:b/>
+          <w:bCs/>
+        </w:rPr>
+        <w:t>VIEW TRANSACTION REPORT</w:t>
+      </w:r>
+      <w:r>
+        <w:t>, Manager dapat melihat segala transaksi</w:t>
+      </w:r>
+      <w:r>
+        <w:t>.</w:t>
+      </w:r>
+    </w:p>
+    <w:p>
+      <w:pPr>
+        <w:pStyle w:val="ListParagraph"/>
+        <w:spacing w:line="360" w:lineRule="auto"/>
+        <w:ind w:left="2520" w:firstLine="360"/>
+      </w:pPr>
+      <w:r>
+        <w:rPr>
+          <w:noProof/>
+        </w:rPr>
+        <w:drawing>
+          <wp:inline distT="0" distB="0" distL="0" distR="0" wp14:anchorId="0EC1639E" wp14:editId="142ED5DB">
+            <wp:extent cx="2918460" cy="1836420"/>
+            <wp:effectExtent l="0" t="0" r="0" b="0"/>
+            <wp:docPr id="42" name="Picture 42"/>
+            <wp:cNvGraphicFramePr>
+              <a:graphicFrameLocks xmlns:a="http://schemas.openxmlformats.org/drawingml/2006/main" noChangeAspect="1"/>
+            </wp:cNvGraphicFramePr>
+            <a:graphic xmlns:a="http://schemas.openxmlformats.org/drawingml/2006/main">
+              <a:graphicData uri="http://schemas.openxmlformats.org/drawingml/2006/picture">
+                <pic:pic xmlns:pic="http://schemas.openxmlformats.org/drawingml/2006/picture">
+                  <pic:nvPicPr>
+                    <pic:cNvPr id="0" name="Picture 9"/>
+                    <pic:cNvPicPr>
+                      <a:picLocks noChangeAspect="1" noChangeArrowheads="1"/>
+                    </pic:cNvPicPr>
+                  </pic:nvPicPr>
+                  <pic:blipFill>
+                    <a:blip r:embed="rId44">
+                      <a:extLst>
+                        <a:ext uri="{28A0092B-C50C-407E-A947-70E740481C1C}">
+                          <a14:useLocalDpi xmlns:a14="http://schemas.microsoft.com/office/drawing/2010/main" val="0"/>
+                        </a:ext>
+                      </a:extLst>
+                    </a:blip>
+                    <a:srcRect/>
+                    <a:stretch>
+                      <a:fillRect/>
+                    </a:stretch>
+                  </pic:blipFill>
+                  <pic:spPr bwMode="auto">
+                    <a:xfrm>
+                      <a:off x="0" y="0"/>
+                      <a:ext cx="2918460" cy="1836420"/>
+                    </a:xfrm>
+                    <a:prstGeom prst="rect">
+                      <a:avLst/>
+                    </a:prstGeom>
+                    <a:noFill/>
+                    <a:ln>
+                      <a:noFill/>
+                    </a:ln>
+                  </pic:spPr>
+                </pic:pic>
+              </a:graphicData>
+            </a:graphic>
+          </wp:inline>
+        </w:drawing>
+      </w:r>
+    </w:p>
+    <w:p>
+      <w:pPr>
+        <w:pStyle w:val="ListParagraph"/>
+        <w:numPr>
+          <w:ilvl w:val="0"/>
+          <w:numId w:val="31"/>
+        </w:numPr>
+        <w:spacing w:line="360" w:lineRule="auto"/>
+        <w:ind w:left="1560"/>
+      </w:pPr>
+      <w:r>
+        <w:lastRenderedPageBreak/>
+        <w:t>Tidak mengisi textfield Year</w:t>
+      </w:r>
+    </w:p>
+    <w:p>
+      <w:pPr>
+        <w:pStyle w:val="ListParagraph"/>
+        <w:spacing w:line="360" w:lineRule="auto"/>
+        <w:ind w:left="2280" w:firstLine="600"/>
+      </w:pPr>
+      <w:r>
+        <w:rPr>
+          <w:noProof/>
+        </w:rPr>
+        <w:drawing>
+          <wp:inline distT="0" distB="0" distL="0" distR="0" wp14:anchorId="4F100ED4" wp14:editId="11827AB4">
+            <wp:extent cx="2948940" cy="1813560"/>
+            <wp:effectExtent l="0" t="0" r="3810" b="0"/>
+            <wp:docPr id="43" name="Picture 43"/>
+            <wp:cNvGraphicFramePr>
+              <a:graphicFrameLocks xmlns:a="http://schemas.openxmlformats.org/drawingml/2006/main" noChangeAspect="1"/>
+            </wp:cNvGraphicFramePr>
+            <a:graphic xmlns:a="http://schemas.openxmlformats.org/drawingml/2006/main">
+              <a:graphicData uri="http://schemas.openxmlformats.org/drawingml/2006/picture">
+                <pic:pic xmlns:pic="http://schemas.openxmlformats.org/drawingml/2006/picture">
+                  <pic:nvPicPr>
+                    <pic:cNvPr id="0" name="Picture 10"/>
+                    <pic:cNvPicPr>
+                      <a:picLocks noChangeAspect="1" noChangeArrowheads="1"/>
+                    </pic:cNvPicPr>
+                  </pic:nvPicPr>
+                  <pic:blipFill>
+                    <a:blip r:embed="rId45">
+                      <a:extLst>
+                        <a:ext uri="{28A0092B-C50C-407E-A947-70E740481C1C}">
+                          <a14:useLocalDpi xmlns:a14="http://schemas.microsoft.com/office/drawing/2010/main" val="0"/>
+                        </a:ext>
+                      </a:extLst>
+                    </a:blip>
+                    <a:srcRect/>
+                    <a:stretch>
+                      <a:fillRect/>
+                    </a:stretch>
+                  </pic:blipFill>
+                  <pic:spPr bwMode="auto">
+                    <a:xfrm>
+                      <a:off x="0" y="0"/>
+                      <a:ext cx="2948940" cy="1813560"/>
+                    </a:xfrm>
+                    <a:prstGeom prst="rect">
+                      <a:avLst/>
+                    </a:prstGeom>
+                    <a:noFill/>
+                    <a:ln>
+                      <a:noFill/>
+                    </a:ln>
+                  </pic:spPr>
+                </pic:pic>
+              </a:graphicData>
+            </a:graphic>
+          </wp:inline>
+        </w:drawing>
+      </w:r>
+    </w:p>
+    <w:p>
+      <w:pPr>
+        <w:pStyle w:val="ListParagraph"/>
+        <w:numPr>
+          <w:ilvl w:val="0"/>
+          <w:numId w:val="31"/>
+        </w:numPr>
+        <w:spacing w:line="360" w:lineRule="auto"/>
+        <w:ind w:left="1560"/>
+      </w:pPr>
+      <w:r>
+        <w:t>Tidak menemukan adanya transaksi di bulan dan tahun tertentu</w:t>
+      </w:r>
+    </w:p>
+    <w:p>
+      <w:pPr>
+        <w:pStyle w:val="ListParagraph"/>
+        <w:spacing w:line="360" w:lineRule="auto"/>
+        <w:ind w:left="2280" w:firstLine="600"/>
+      </w:pPr>
+      <w:r>
+        <w:rPr>
+          <w:noProof/>
+        </w:rPr>
+        <w:drawing>
+          <wp:inline distT="0" distB="0" distL="0" distR="0" wp14:anchorId="51F9136F" wp14:editId="588CACE0">
+            <wp:extent cx="2926080" cy="1859280"/>
+            <wp:effectExtent l="0" t="0" r="7620" b="7620"/>
+            <wp:docPr id="44" name="Picture 44"/>
+            <wp:cNvGraphicFramePr>
+              <a:graphicFrameLocks xmlns:a="http://schemas.openxmlformats.org/drawingml/2006/main" noChangeAspect="1"/>
+            </wp:cNvGraphicFramePr>
+            <a:graphic xmlns:a="http://schemas.openxmlformats.org/drawingml/2006/main">
+              <a:graphicData uri="http://schemas.openxmlformats.org/drawingml/2006/picture">
+                <pic:pic xmlns:pic="http://schemas.openxmlformats.org/drawingml/2006/picture">
+                  <pic:nvPicPr>
+                    <pic:cNvPr id="0" name="Picture 11"/>
+                    <pic:cNvPicPr>
+                      <a:picLocks noChangeAspect="1" noChangeArrowheads="1"/>
+                    </pic:cNvPicPr>
+                  </pic:nvPicPr>
+                  <pic:blipFill>
+                    <a:blip r:embed="rId46">
+                      <a:extLst>
+                        <a:ext uri="{28A0092B-C50C-407E-A947-70E740481C1C}">
+                          <a14:useLocalDpi xmlns:a14="http://schemas.microsoft.com/office/drawing/2010/main" val="0"/>
+                        </a:ext>
+                      </a:extLst>
+                    </a:blip>
+                    <a:srcRect/>
+                    <a:stretch>
+                      <a:fillRect/>
+                    </a:stretch>
+                  </pic:blipFill>
+                  <pic:spPr bwMode="auto">
+                    <a:xfrm>
+                      <a:off x="0" y="0"/>
+                      <a:ext cx="2926080" cy="1859280"/>
+                    </a:xfrm>
+                    <a:prstGeom prst="rect">
+                      <a:avLst/>
+                    </a:prstGeom>
+                    <a:noFill/>
+                    <a:ln>
+                      <a:noFill/>
+                    </a:ln>
+                  </pic:spPr>
+                </pic:pic>
+              </a:graphicData>
+            </a:graphic>
+          </wp:inline>
+        </w:drawing>
+      </w:r>
+    </w:p>
+    <w:p>
+      <w:pPr>
+        <w:pStyle w:val="ListParagraph"/>
+        <w:numPr>
+          <w:ilvl w:val="0"/>
+          <w:numId w:val="31"/>
+        </w:numPr>
+        <w:spacing w:line="360" w:lineRule="auto"/>
+        <w:ind w:left="1560"/>
+      </w:pPr>
+      <w:r>
+        <w:t>Berhasil menemukan transaksi</w:t>
+      </w:r>
+      <w:r>
+        <w:t>, maka akan menampilkan transaksi nya</w:t>
+      </w:r>
+    </w:p>
+    <w:p>
+      <w:pPr>
+        <w:pStyle w:val="ListParagraph"/>
+        <w:spacing w:line="360" w:lineRule="auto"/>
+        <w:ind w:left="1560"/>
+      </w:pPr>
+      <w:r>
+        <w:rPr>
+          <w:noProof/>
+        </w:rPr>
+        <w:drawing>
+          <wp:inline distT="0" distB="0" distL="0" distR="0" wp14:anchorId="7CD289EE" wp14:editId="2A20BA41">
+            <wp:extent cx="4610100" cy="3591850"/>
+            <wp:effectExtent l="0" t="0" r="0" b="8890"/>
+            <wp:docPr id="45" name="Picture 45"/>
+            <wp:cNvGraphicFramePr>
+              <a:graphicFrameLocks xmlns:a="http://schemas.openxmlformats.org/drawingml/2006/main" noChangeAspect="1"/>
+            </wp:cNvGraphicFramePr>
+            <a:graphic xmlns:a="http://schemas.openxmlformats.org/drawingml/2006/main">
+              <a:graphicData uri="http://schemas.openxmlformats.org/drawingml/2006/picture">
+                <pic:pic xmlns:pic="http://schemas.openxmlformats.org/drawingml/2006/picture">
+                  <pic:nvPicPr>
+                    <pic:cNvPr id="0" name="Picture 12"/>
+                    <pic:cNvPicPr>
+                      <a:picLocks noChangeAspect="1" noChangeArrowheads="1"/>
+                    </pic:cNvPicPr>
+                  </pic:nvPicPr>
+                  <pic:blipFill>
+                    <a:blip r:embed="rId47">
+                      <a:extLst>
+                        <a:ext uri="{28A0092B-C50C-407E-A947-70E740481C1C}">
+                          <a14:useLocalDpi xmlns:a14="http://schemas.microsoft.com/office/drawing/2010/main" val="0"/>
+                        </a:ext>
+                      </a:extLst>
+                    </a:blip>
+                    <a:srcRect/>
+                    <a:stretch>
+                      <a:fillRect/>
+                    </a:stretch>
+                  </pic:blipFill>
+                  <pic:spPr bwMode="auto">
+                    <a:xfrm>
+                      <a:off x="0" y="0"/>
+                      <a:ext cx="4624110" cy="3602766"/>
+                    </a:xfrm>
+                    <a:prstGeom prst="rect">
+                      <a:avLst/>
+                    </a:prstGeom>
+                    <a:noFill/>
+                    <a:ln>
+                      <a:noFill/>
+                    </a:ln>
+                  </pic:spPr>
+                </pic:pic>
+              </a:graphicData>
+            </a:graphic>
+          </wp:inline>
+        </w:drawing>
+      </w:r>
+    </w:p>
+    <w:p>
+      <w:pPr>
+        <w:pStyle w:val="ListParagraph"/>
+        <w:numPr>
+          <w:ilvl w:val="0"/>
+          <w:numId w:val="28"/>
+        </w:numPr>
+        <w:spacing w:line="360" w:lineRule="auto"/>
+      </w:pPr>
+      <w:r>
+        <w:rPr>
+          <w:b/>
+          <w:bCs/>
+        </w:rPr>
+        <w:lastRenderedPageBreak/>
+        <w:t>VIEW DETAIL TRANSACTION REPORT</w:t>
+      </w:r>
+      <w:r>
+        <w:t>, setelah mencari transaksi berdasarkan bulan dan tahun, Manager dapat melihat detail transaksi</w:t>
+      </w:r>
+      <w:r>
+        <w:t xml:space="preserve"> dengan cara mengklik baris transaksi yang diinginkan, kemudian mengklik tombol view detail</w:t>
+      </w:r>
+    </w:p>
+    <w:p>
+      <w:pPr>
+        <w:pStyle w:val="ListParagraph"/>
+        <w:spacing w:line="360" w:lineRule="auto"/>
+        <w:ind w:left="1080"/>
+      </w:pPr>
+      <w:r>
+        <w:rPr>
+          <w:noProof/>
+        </w:rPr>
+        <w:drawing>
+          <wp:inline distT="0" distB="0" distL="0" distR="0" wp14:anchorId="227D542F" wp14:editId="5A19A31E">
+            <wp:extent cx="5036820" cy="3960994"/>
+            <wp:effectExtent l="0" t="0" r="0" b="1905"/>
+            <wp:docPr id="47" name="Picture 47"/>
+            <wp:cNvGraphicFramePr>
+              <a:graphicFrameLocks xmlns:a="http://schemas.openxmlformats.org/drawingml/2006/main" noChangeAspect="1"/>
+            </wp:cNvGraphicFramePr>
+            <a:graphic xmlns:a="http://schemas.openxmlformats.org/drawingml/2006/main">
+              <a:graphicData uri="http://schemas.openxmlformats.org/drawingml/2006/picture">
+                <pic:pic xmlns:pic="http://schemas.openxmlformats.org/drawingml/2006/picture">
+                  <pic:nvPicPr>
+                    <pic:cNvPr id="0" name="Picture 14"/>
+                    <pic:cNvPicPr>
+                      <a:picLocks noChangeAspect="1" noChangeArrowheads="1"/>
+                    </pic:cNvPicPr>
+                  </pic:nvPicPr>
+                  <pic:blipFill>
+                    <a:blip r:embed="rId48">
+                      <a:extLst>
+                        <a:ext uri="{28A0092B-C50C-407E-A947-70E740481C1C}">
+                          <a14:useLocalDpi xmlns:a14="http://schemas.microsoft.com/office/drawing/2010/main" val="0"/>
+                        </a:ext>
+                      </a:extLst>
+                    </a:blip>
+                    <a:srcRect/>
+                    <a:stretch>
+                      <a:fillRect/>
+                    </a:stretch>
+                  </pic:blipFill>
+                  <pic:spPr bwMode="auto">
+                    <a:xfrm>
+                      <a:off x="0" y="0"/>
+                      <a:ext cx="5047100" cy="3969078"/>
+                    </a:xfrm>
+                    <a:prstGeom prst="rect">
+                      <a:avLst/>
+                    </a:prstGeom>
+                    <a:noFill/>
+                    <a:ln>
+                      <a:noFill/>
+                    </a:ln>
+                  </pic:spPr>
+                </pic:pic>
+              </a:graphicData>
+            </a:graphic>
+          </wp:inline>
+        </w:drawing>
+      </w:r>
+    </w:p>
+    <w:p>
+      <w:pPr>
+        <w:pStyle w:val="ListParagraph"/>
+        <w:spacing w:line="360" w:lineRule="auto"/>
+        <w:ind w:left="1080"/>
+      </w:pPr>
+    </w:p>
+    <w:p>
+      <w:pPr>
+        <w:pStyle w:val="ListParagraph"/>
+        <w:numPr>
+          <w:ilvl w:val="0"/>
+          <w:numId w:val="32"/>
+        </w:numPr>
+        <w:spacing w:line="360" w:lineRule="auto"/>
+      </w:pPr>
+      <w:r>
+        <w:t>Apabila tidak me</w:t>
+      </w:r>
+      <w:r>
+        <w:t>ngklik baris transaksi</w:t>
+      </w:r>
+    </w:p>
+    <w:p>
+      <w:pPr>
+        <w:pStyle w:val="ListParagraph"/>
+        <w:spacing w:line="360" w:lineRule="auto"/>
+        <w:ind w:left="1440"/>
+      </w:pPr>
+    </w:p>
+    <w:p>
+      <w:pPr>
+        <w:pStyle w:val="ListParagraph"/>
+        <w:spacing w:line="360" w:lineRule="auto"/>
+        <w:ind w:left="2880" w:firstLine="720"/>
+      </w:pPr>
+      <w:r>
+        <w:rPr>
+          <w:noProof/>
+        </w:rPr>
+        <w:drawing>
+          <wp:inline distT="0" distB="0" distL="0" distR="0" wp14:anchorId="53B287F2" wp14:editId="2C3A2B40">
+            <wp:extent cx="2011680" cy="982980"/>
+            <wp:effectExtent l="0" t="0" r="7620" b="7620"/>
+            <wp:docPr id="50" name="Picture 50"/>
+            <wp:cNvGraphicFramePr>
+              <a:graphicFrameLocks xmlns:a="http://schemas.openxmlformats.org/drawingml/2006/main" noChangeAspect="1"/>
+            </wp:cNvGraphicFramePr>
+            <a:graphic xmlns:a="http://schemas.openxmlformats.org/drawingml/2006/main">
+              <a:graphicData uri="http://schemas.openxmlformats.org/drawingml/2006/picture">
+                <pic:pic xmlns:pic="http://schemas.openxmlformats.org/drawingml/2006/picture">
+                  <pic:nvPicPr>
+                    <pic:cNvPr id="0" name="Picture 17"/>
+                    <pic:cNvPicPr>
+                      <a:picLocks noChangeAspect="1" noChangeArrowheads="1"/>
+                    </pic:cNvPicPr>
+                  </pic:nvPicPr>
+                  <pic:blipFill>
+                    <a:blip r:embed="rId49">
+                      <a:extLst>
+                        <a:ext uri="{28A0092B-C50C-407E-A947-70E740481C1C}">
+                          <a14:useLocalDpi xmlns:a14="http://schemas.microsoft.com/office/drawing/2010/main" val="0"/>
+                        </a:ext>
+                      </a:extLst>
+                    </a:blip>
+                    <a:srcRect/>
+                    <a:stretch>
+                      <a:fillRect/>
+                    </a:stretch>
+                  </pic:blipFill>
+                  <pic:spPr bwMode="auto">
+                    <a:xfrm>
+                      <a:off x="0" y="0"/>
+                      <a:ext cx="2011680" cy="982980"/>
+                    </a:xfrm>
+                    <a:prstGeom prst="rect">
+                      <a:avLst/>
+                    </a:prstGeom>
+                    <a:noFill/>
+                    <a:ln>
+                      <a:noFill/>
+                    </a:ln>
+                  </pic:spPr>
+                </pic:pic>
+              </a:graphicData>
+            </a:graphic>
+          </wp:inline>
+        </w:drawing>
+      </w:r>
+    </w:p>
+    <w:p>
+      <w:pPr>
+        <w:spacing w:after="200" w:line="276" w:lineRule="auto"/>
+      </w:pPr>
+      <w:r>
+        <w:br w:type="page"/>
+      </w:r>
+    </w:p>
+    <w:p>
+      <w:pPr>
+        <w:pStyle w:val="ListParagraph"/>
+        <w:numPr>
+          <w:ilvl w:val="0"/>
+          <w:numId w:val="32"/>
+        </w:numPr>
+        <w:spacing w:after="200" w:line="276" w:lineRule="auto"/>
+      </w:pPr>
+      <w:r>
+        <w:lastRenderedPageBreak/>
+        <w:t>Saat berhasil mencari transaksi, maka akan langsung menampilkan detail transaksi</w:t>
+      </w:r>
+    </w:p>
+    <w:p>
+      <w:pPr>
+        <w:pStyle w:val="ListParagraph"/>
+        <w:spacing w:line="360" w:lineRule="auto"/>
+        <w:ind w:left="1440"/>
+      </w:pPr>
+      <w:r>
+        <w:rPr>
+          <w:noProof/>
+        </w:rPr>
+        <w:drawing>
+          <wp:inline distT="0" distB="0" distL="0" distR="0" wp14:anchorId="457DE087" wp14:editId="2B4C8177">
+            <wp:extent cx="4792980" cy="3745970"/>
+            <wp:effectExtent l="0" t="0" r="7620" b="6985"/>
+            <wp:docPr id="51" name="Picture 51"/>
+            <wp:cNvGraphicFramePr>
+              <a:graphicFrameLocks xmlns:a="http://schemas.openxmlformats.org/drawingml/2006/main" noChangeAspect="1"/>
+            </wp:cNvGraphicFramePr>
+            <a:graphic xmlns:a="http://schemas.openxmlformats.org/drawingml/2006/main">
+              <a:graphicData uri="http://schemas.openxmlformats.org/drawingml/2006/picture">
+                <pic:pic xmlns:pic="http://schemas.openxmlformats.org/drawingml/2006/picture">
+                  <pic:nvPicPr>
+                    <pic:cNvPr id="0" name="Picture 18"/>
+                    <pic:cNvPicPr>
+                      <a:picLocks noChangeAspect="1" noChangeArrowheads="1"/>
+                    </pic:cNvPicPr>
+                  </pic:nvPicPr>
+                  <pic:blipFill>
+                    <a:blip r:embed="rId50">
+                      <a:extLst>
+                        <a:ext uri="{28A0092B-C50C-407E-A947-70E740481C1C}">
+                          <a14:useLocalDpi xmlns:a14="http://schemas.microsoft.com/office/drawing/2010/main" val="0"/>
+                        </a:ext>
+                      </a:extLst>
+                    </a:blip>
+                    <a:srcRect/>
+                    <a:stretch>
+                      <a:fillRect/>
+                    </a:stretch>
+                  </pic:blipFill>
+                  <pic:spPr bwMode="auto">
+                    <a:xfrm>
+                      <a:off x="0" y="0"/>
+                      <a:ext cx="4814791" cy="3763016"/>
+                    </a:xfrm>
+                    <a:prstGeom prst="rect">
+                      <a:avLst/>
+                    </a:prstGeom>
+                    <a:noFill/>
+                    <a:ln>
+                      <a:noFill/>
+                    </a:ln>
+                  </pic:spPr>
+                </pic:pic>
+              </a:graphicData>
+            </a:graphic>
+          </wp:inline>
+        </w:drawing>
+      </w:r>
+    </w:p>
+    <w:p>
+      <w:pPr>
+        <w:spacing w:line="360" w:lineRule="auto"/>
+      </w:pPr>
+      <w:r>
+        <w:tab/>
       </w:r>
     </w:p>
     <w:p>
@@ -5199,26 +4186,14 @@
         <w:spacing w:line="360" w:lineRule="auto"/>
       </w:pPr>
       <w:r>
-        <w:t>&lt;NIM&gt; – &lt;4</w:t>
-      </w:r>
-      <w:r>
-        <w:rPr>
-          <w:vertAlign w:val="superscript"/>
-        </w:rPr>
-        <w:t>th</w:t>
-      </w:r>
-      <w:r>
-        <w:t xml:space="preserve"> Student Name</w:t>
-      </w:r>
-      <w:r>
-        <w:t>&gt;</w:t>
+        <w:t>2201748744 – POPO FIANTO</w:t>
       </w:r>
     </w:p>
     <w:sectPr>
-      <w:headerReference w:type="default" r:id="rId38"/>
-      <w:footerReference w:type="default" r:id="rId39"/>
-      <w:headerReference w:type="first" r:id="rId40"/>
-      <w:footerReference w:type="first" r:id="rId41"/>
+      <w:headerReference w:type="default" r:id="rId51"/>
+      <w:footerReference w:type="default" r:id="rId52"/>
+      <w:headerReference w:type="first" r:id="rId53"/>
+      <w:footerReference w:type="first" r:id="rId54"/>
       <w:pgSz w:w="11907" w:h="16839" w:code="9"/>
       <w:pgMar w:top="1440" w:right="1008" w:bottom="1440" w:left="1008" w:header="720" w:footer="720" w:gutter="0"/>
       <w:cols w:space="720"/>
@@ -6796,6 +5771,95 @@
     </w:lvl>
   </w:abstractNum>
   <w:abstractNum w:abstractNumId="7" w15:restartNumberingAfterBreak="0">
+    <w:nsid w:val="1E4A2262"/>
+    <w:multiLevelType w:val="hybridMultilevel"/>
+    <w:tmpl w:val="F1A6F7C8"/>
+    <w:lvl w:ilvl="0" w:tplc="18BE7C3E">
+      <w:start w:val="1"/>
+      <w:numFmt w:val="lowerLetter"/>
+      <w:lvlText w:val="%1."/>
+      <w:lvlJc w:val="left"/>
+      <w:pPr>
+        <w:ind w:left="1440" w:hanging="360"/>
+      </w:pPr>
+      <w:rPr>
+        <w:rFonts w:hint="default"/>
+      </w:rPr>
+    </w:lvl>
+    <w:lvl w:ilvl="1" w:tplc="38090019" w:tentative="1">
+      <w:start w:val="1"/>
+      <w:numFmt w:val="lowerLetter"/>
+      <w:lvlText w:val="%2."/>
+      <w:lvlJc w:val="left"/>
+      <w:pPr>
+        <w:ind w:left="2160" w:hanging="360"/>
+      </w:pPr>
+    </w:lvl>
+    <w:lvl w:ilvl="2" w:tplc="3809001B" w:tentative="1">
+      <w:start w:val="1"/>
+      <w:numFmt w:val="lowerRoman"/>
+      <w:lvlText w:val="%3."/>
+      <w:lvlJc w:val="right"/>
+      <w:pPr>
+        <w:ind w:left="2880" w:hanging="180"/>
+      </w:pPr>
+    </w:lvl>
+    <w:lvl w:ilvl="3" w:tplc="3809000F" w:tentative="1">
+      <w:start w:val="1"/>
+      <w:numFmt w:val="decimal"/>
+      <w:lvlText w:val="%4."/>
+      <w:lvlJc w:val="left"/>
+      <w:pPr>
+        <w:ind w:left="3600" w:hanging="360"/>
+      </w:pPr>
+    </w:lvl>
+    <w:lvl w:ilvl="4" w:tplc="38090019" w:tentative="1">
+      <w:start w:val="1"/>
+      <w:numFmt w:val="lowerLetter"/>
+      <w:lvlText w:val="%5."/>
+      <w:lvlJc w:val="left"/>
+      <w:pPr>
+        <w:ind w:left="4320" w:hanging="360"/>
+      </w:pPr>
+    </w:lvl>
+    <w:lvl w:ilvl="5" w:tplc="3809001B" w:tentative="1">
+      <w:start w:val="1"/>
+      <w:numFmt w:val="lowerRoman"/>
+      <w:lvlText w:val="%6."/>
+      <w:lvlJc w:val="right"/>
+      <w:pPr>
+        <w:ind w:left="5040" w:hanging="180"/>
+      </w:pPr>
+    </w:lvl>
+    <w:lvl w:ilvl="6" w:tplc="3809000F" w:tentative="1">
+      <w:start w:val="1"/>
+      <w:numFmt w:val="decimal"/>
+      <w:lvlText w:val="%7."/>
+      <w:lvlJc w:val="left"/>
+      <w:pPr>
+        <w:ind w:left="5760" w:hanging="360"/>
+      </w:pPr>
+    </w:lvl>
+    <w:lvl w:ilvl="7" w:tplc="38090019" w:tentative="1">
+      <w:start w:val="1"/>
+      <w:numFmt w:val="lowerLetter"/>
+      <w:lvlText w:val="%8."/>
+      <w:lvlJc w:val="left"/>
+      <w:pPr>
+        <w:ind w:left="6480" w:hanging="360"/>
+      </w:pPr>
+    </w:lvl>
+    <w:lvl w:ilvl="8" w:tplc="3809001B" w:tentative="1">
+      <w:start w:val="1"/>
+      <w:numFmt w:val="lowerRoman"/>
+      <w:lvlText w:val="%9."/>
+      <w:lvlJc w:val="right"/>
+      <w:pPr>
+        <w:ind w:left="7200" w:hanging="180"/>
+      </w:pPr>
+    </w:lvl>
+  </w:abstractNum>
+  <w:abstractNum w:abstractNumId="8" w15:restartNumberingAfterBreak="0">
     <w:nsid w:val="209D584B"/>
     <w:multiLevelType w:val="hybridMultilevel"/>
     <w:tmpl w:val="9B081E28"/>
@@ -6908,7 +5972,7 @@
       </w:rPr>
     </w:lvl>
   </w:abstractNum>
-  <w:abstractNum w:abstractNumId="8" w15:restartNumberingAfterBreak="0">
+  <w:abstractNum w:abstractNumId="9" w15:restartNumberingAfterBreak="0">
     <w:nsid w:val="24631EC8"/>
     <w:multiLevelType w:val="hybridMultilevel"/>
     <w:tmpl w:val="CA0EFF0C"/>
@@ -6997,7 +6061,7 @@
       </w:pPr>
     </w:lvl>
   </w:abstractNum>
-  <w:abstractNum w:abstractNumId="9" w15:restartNumberingAfterBreak="0">
+  <w:abstractNum w:abstractNumId="10" w15:restartNumberingAfterBreak="0">
     <w:nsid w:val="28C1310E"/>
     <w:multiLevelType w:val="hybridMultilevel"/>
     <w:tmpl w:val="4A503C0C"/>
@@ -7110,7 +6174,7 @@
       </w:rPr>
     </w:lvl>
   </w:abstractNum>
-  <w:abstractNum w:abstractNumId="10" w15:restartNumberingAfterBreak="0">
+  <w:abstractNum w:abstractNumId="11" w15:restartNumberingAfterBreak="0">
     <w:nsid w:val="28CF42B9"/>
     <w:multiLevelType w:val="hybridMultilevel"/>
     <w:tmpl w:val="D0504998"/>
@@ -7223,7 +6287,7 @@
       </w:rPr>
     </w:lvl>
   </w:abstractNum>
-  <w:abstractNum w:abstractNumId="11" w15:restartNumberingAfterBreak="0">
+  <w:abstractNum w:abstractNumId="12" w15:restartNumberingAfterBreak="0">
     <w:nsid w:val="28FB6CF6"/>
     <w:multiLevelType w:val="hybridMultilevel"/>
     <w:tmpl w:val="9FEEF866"/>
@@ -7312,7 +6376,7 @@
       </w:pPr>
     </w:lvl>
   </w:abstractNum>
-  <w:abstractNum w:abstractNumId="12" w15:restartNumberingAfterBreak="0">
+  <w:abstractNum w:abstractNumId="13" w15:restartNumberingAfterBreak="0">
     <w:nsid w:val="302C33FD"/>
     <w:multiLevelType w:val="hybridMultilevel"/>
     <w:tmpl w:val="4384A428"/>
@@ -7401,7 +6465,7 @@
       </w:pPr>
     </w:lvl>
   </w:abstractNum>
-  <w:abstractNum w:abstractNumId="13" w15:restartNumberingAfterBreak="0">
+  <w:abstractNum w:abstractNumId="14" w15:restartNumberingAfterBreak="0">
     <w:nsid w:val="31CB6DAA"/>
     <w:multiLevelType w:val="multilevel"/>
     <w:tmpl w:val="C734A456"/>
@@ -7541,7 +6605,7 @@
       </w:rPr>
     </w:lvl>
   </w:abstractNum>
-  <w:abstractNum w:abstractNumId="14" w15:restartNumberingAfterBreak="0">
+  <w:abstractNum w:abstractNumId="15" w15:restartNumberingAfterBreak="0">
     <w:nsid w:val="320D55A8"/>
     <w:multiLevelType w:val="multilevel"/>
     <w:tmpl w:val="CB5AF02C"/>
@@ -7681,7 +6745,182 @@
       </w:rPr>
     </w:lvl>
   </w:abstractNum>
-  <w:abstractNum w:abstractNumId="15" w15:restartNumberingAfterBreak="0">
+  <w:abstractNum w:abstractNumId="16" w15:restartNumberingAfterBreak="0">
+    <w:nsid w:val="3C28114A"/>
+    <w:multiLevelType w:val="hybridMultilevel"/>
+    <w:tmpl w:val="5290E260"/>
+    <w:lvl w:ilvl="0" w:tplc="D05E5C16">
+      <w:start w:val="1"/>
+      <w:numFmt w:val="lowerLetter"/>
+      <w:lvlText w:val="%1."/>
+      <w:lvlJc w:val="left"/>
+      <w:pPr>
+        <w:ind w:left="2520" w:hanging="360"/>
+      </w:pPr>
+      <w:rPr>
+        <w:rFonts w:hint="default"/>
+      </w:rPr>
+    </w:lvl>
+    <w:lvl w:ilvl="1" w:tplc="38090019" w:tentative="1">
+      <w:start w:val="1"/>
+      <w:numFmt w:val="lowerLetter"/>
+      <w:lvlText w:val="%2."/>
+      <w:lvlJc w:val="left"/>
+      <w:pPr>
+        <w:ind w:left="3240" w:hanging="360"/>
+      </w:pPr>
+    </w:lvl>
+    <w:lvl w:ilvl="2" w:tplc="3809001B" w:tentative="1">
+      <w:start w:val="1"/>
+      <w:numFmt w:val="lowerRoman"/>
+      <w:lvlText w:val="%3."/>
+      <w:lvlJc w:val="right"/>
+      <w:pPr>
+        <w:ind w:left="3960" w:hanging="180"/>
+      </w:pPr>
+    </w:lvl>
+    <w:lvl w:ilvl="3" w:tplc="3809000F" w:tentative="1">
+      <w:start w:val="1"/>
+      <w:numFmt w:val="decimal"/>
+      <w:lvlText w:val="%4."/>
+      <w:lvlJc w:val="left"/>
+      <w:pPr>
+        <w:ind w:left="4680" w:hanging="360"/>
+      </w:pPr>
+    </w:lvl>
+    <w:lvl w:ilvl="4" w:tplc="38090019" w:tentative="1">
+      <w:start w:val="1"/>
+      <w:numFmt w:val="lowerLetter"/>
+      <w:lvlText w:val="%5."/>
+      <w:lvlJc w:val="left"/>
+      <w:pPr>
+        <w:ind w:left="5400" w:hanging="360"/>
+      </w:pPr>
+    </w:lvl>
+    <w:lvl w:ilvl="5" w:tplc="3809001B" w:tentative="1">
+      <w:start w:val="1"/>
+      <w:numFmt w:val="lowerRoman"/>
+      <w:lvlText w:val="%6."/>
+      <w:lvlJc w:val="right"/>
+      <w:pPr>
+        <w:ind w:left="6120" w:hanging="180"/>
+      </w:pPr>
+    </w:lvl>
+    <w:lvl w:ilvl="6" w:tplc="3809000F" w:tentative="1">
+      <w:start w:val="1"/>
+      <w:numFmt w:val="decimal"/>
+      <w:lvlText w:val="%7."/>
+      <w:lvlJc w:val="left"/>
+      <w:pPr>
+        <w:ind w:left="6840" w:hanging="360"/>
+      </w:pPr>
+    </w:lvl>
+    <w:lvl w:ilvl="7" w:tplc="38090019" w:tentative="1">
+      <w:start w:val="1"/>
+      <w:numFmt w:val="lowerLetter"/>
+      <w:lvlText w:val="%8."/>
+      <w:lvlJc w:val="left"/>
+      <w:pPr>
+        <w:ind w:left="7560" w:hanging="360"/>
+      </w:pPr>
+    </w:lvl>
+    <w:lvl w:ilvl="8" w:tplc="3809001B" w:tentative="1">
+      <w:start w:val="1"/>
+      <w:numFmt w:val="lowerRoman"/>
+      <w:lvlText w:val="%9."/>
+      <w:lvlJc w:val="right"/>
+      <w:pPr>
+        <w:ind w:left="8280" w:hanging="180"/>
+      </w:pPr>
+    </w:lvl>
+  </w:abstractNum>
+  <w:abstractNum w:abstractNumId="17" w15:restartNumberingAfterBreak="0">
+    <w:nsid w:val="41244311"/>
+    <w:multiLevelType w:val="hybridMultilevel"/>
+    <w:tmpl w:val="55A0539C"/>
+    <w:lvl w:ilvl="0" w:tplc="04090019">
+      <w:start w:val="1"/>
+      <w:numFmt w:val="lowerLetter"/>
+      <w:lvlText w:val="%1."/>
+      <w:lvlJc w:val="left"/>
+      <w:pPr>
+        <w:ind w:left="1440" w:hanging="360"/>
+      </w:pPr>
+    </w:lvl>
+    <w:lvl w:ilvl="1" w:tplc="38090019" w:tentative="1">
+      <w:start w:val="1"/>
+      <w:numFmt w:val="lowerLetter"/>
+      <w:lvlText w:val="%2."/>
+      <w:lvlJc w:val="left"/>
+      <w:pPr>
+        <w:ind w:left="2160" w:hanging="360"/>
+      </w:pPr>
+    </w:lvl>
+    <w:lvl w:ilvl="2" w:tplc="3809001B" w:tentative="1">
+      <w:start w:val="1"/>
+      <w:numFmt w:val="lowerRoman"/>
+      <w:lvlText w:val="%3."/>
+      <w:lvlJc w:val="right"/>
+      <w:pPr>
+        <w:ind w:left="2880" w:hanging="180"/>
+      </w:pPr>
+    </w:lvl>
+    <w:lvl w:ilvl="3" w:tplc="3809000F" w:tentative="1">
+      <w:start w:val="1"/>
+      <w:numFmt w:val="decimal"/>
+      <w:lvlText w:val="%4."/>
+      <w:lvlJc w:val="left"/>
+      <w:pPr>
+        <w:ind w:left="3600" w:hanging="360"/>
+      </w:pPr>
+    </w:lvl>
+    <w:lvl w:ilvl="4" w:tplc="38090019" w:tentative="1">
+      <w:start w:val="1"/>
+      <w:numFmt w:val="lowerLetter"/>
+      <w:lvlText w:val="%5."/>
+      <w:lvlJc w:val="left"/>
+      <w:pPr>
+        <w:ind w:left="4320" w:hanging="360"/>
+      </w:pPr>
+    </w:lvl>
+    <w:lvl w:ilvl="5" w:tplc="3809001B" w:tentative="1">
+      <w:start w:val="1"/>
+      <w:numFmt w:val="lowerRoman"/>
+      <w:lvlText w:val="%6."/>
+      <w:lvlJc w:val="right"/>
+      <w:pPr>
+        <w:ind w:left="5040" w:hanging="180"/>
+      </w:pPr>
+    </w:lvl>
+    <w:lvl w:ilvl="6" w:tplc="3809000F" w:tentative="1">
+      <w:start w:val="1"/>
+      <w:numFmt w:val="decimal"/>
+      <w:lvlText w:val="%7."/>
+      <w:lvlJc w:val="left"/>
+      <w:pPr>
+        <w:ind w:left="5760" w:hanging="360"/>
+      </w:pPr>
+    </w:lvl>
+    <w:lvl w:ilvl="7" w:tplc="38090019" w:tentative="1">
+      <w:start w:val="1"/>
+      <w:numFmt w:val="lowerLetter"/>
+      <w:lvlText w:val="%8."/>
+      <w:lvlJc w:val="left"/>
+      <w:pPr>
+        <w:ind w:left="6480" w:hanging="360"/>
+      </w:pPr>
+    </w:lvl>
+    <w:lvl w:ilvl="8" w:tplc="3809001B" w:tentative="1">
+      <w:start w:val="1"/>
+      <w:numFmt w:val="lowerRoman"/>
+      <w:lvlText w:val="%9."/>
+      <w:lvlJc w:val="right"/>
+      <w:pPr>
+        <w:ind w:left="7200" w:hanging="180"/>
+      </w:pPr>
+    </w:lvl>
+  </w:abstractNum>
+  <w:abstractNum w:abstractNumId="18" w15:restartNumberingAfterBreak="0">
     <w:nsid w:val="48581883"/>
     <w:multiLevelType w:val="hybridMultilevel"/>
     <w:tmpl w:val="2A8470A6"/>
@@ -7770,7 +7009,7 @@
       </w:pPr>
     </w:lvl>
   </w:abstractNum>
-  <w:abstractNum w:abstractNumId="16" w15:restartNumberingAfterBreak="0">
+  <w:abstractNum w:abstractNumId="19" w15:restartNumberingAfterBreak="0">
     <w:nsid w:val="57C86BC1"/>
     <w:multiLevelType w:val="hybridMultilevel"/>
     <w:tmpl w:val="1E62E2FE"/>
@@ -7910,7 +7149,7 @@
       </w:rPr>
     </w:lvl>
   </w:abstractNum>
-  <w:abstractNum w:abstractNumId="17" w15:restartNumberingAfterBreak="0">
+  <w:abstractNum w:abstractNumId="20" w15:restartNumberingAfterBreak="0">
     <w:nsid w:val="592F3052"/>
     <w:multiLevelType w:val="multilevel"/>
     <w:tmpl w:val="FF808A3E"/>
@@ -8050,7 +7289,96 @@
       </w:rPr>
     </w:lvl>
   </w:abstractNum>
-  <w:abstractNum w:abstractNumId="18" w15:restartNumberingAfterBreak="0">
+  <w:abstractNum w:abstractNumId="21" w15:restartNumberingAfterBreak="0">
+    <w:nsid w:val="5F3E1F36"/>
+    <w:multiLevelType w:val="hybridMultilevel"/>
+    <w:tmpl w:val="7494EA40"/>
+    <w:lvl w:ilvl="0" w:tplc="987EA76C">
+      <w:start w:val="1"/>
+      <w:numFmt w:val="decimal"/>
+      <w:lvlText w:val="%1."/>
+      <w:lvlJc w:val="left"/>
+      <w:pPr>
+        <w:ind w:left="1080" w:hanging="360"/>
+      </w:pPr>
+      <w:rPr>
+        <w:rFonts w:hint="default"/>
+      </w:rPr>
+    </w:lvl>
+    <w:lvl w:ilvl="1" w:tplc="38090019" w:tentative="1">
+      <w:start w:val="1"/>
+      <w:numFmt w:val="lowerLetter"/>
+      <w:lvlText w:val="%2."/>
+      <w:lvlJc w:val="left"/>
+      <w:pPr>
+        <w:ind w:left="1800" w:hanging="360"/>
+      </w:pPr>
+    </w:lvl>
+    <w:lvl w:ilvl="2" w:tplc="3809001B" w:tentative="1">
+      <w:start w:val="1"/>
+      <w:numFmt w:val="lowerRoman"/>
+      <w:lvlText w:val="%3."/>
+      <w:lvlJc w:val="right"/>
+      <w:pPr>
+        <w:ind w:left="2520" w:hanging="180"/>
+      </w:pPr>
+    </w:lvl>
+    <w:lvl w:ilvl="3" w:tplc="3809000F" w:tentative="1">
+      <w:start w:val="1"/>
+      <w:numFmt w:val="decimal"/>
+      <w:lvlText w:val="%4."/>
+      <w:lvlJc w:val="left"/>
+      <w:pPr>
+        <w:ind w:left="3240" w:hanging="360"/>
+      </w:pPr>
+    </w:lvl>
+    <w:lvl w:ilvl="4" w:tplc="38090019" w:tentative="1">
+      <w:start w:val="1"/>
+      <w:numFmt w:val="lowerLetter"/>
+      <w:lvlText w:val="%5."/>
+      <w:lvlJc w:val="left"/>
+      <w:pPr>
+        <w:ind w:left="3960" w:hanging="360"/>
+      </w:pPr>
+    </w:lvl>
+    <w:lvl w:ilvl="5" w:tplc="3809001B" w:tentative="1">
+      <w:start w:val="1"/>
+      <w:numFmt w:val="lowerRoman"/>
+      <w:lvlText w:val="%6."/>
+      <w:lvlJc w:val="right"/>
+      <w:pPr>
+        <w:ind w:left="4680" w:hanging="180"/>
+      </w:pPr>
+    </w:lvl>
+    <w:lvl w:ilvl="6" w:tplc="3809000F" w:tentative="1">
+      <w:start w:val="1"/>
+      <w:numFmt w:val="decimal"/>
+      <w:lvlText w:val="%7."/>
+      <w:lvlJc w:val="left"/>
+      <w:pPr>
+        <w:ind w:left="5400" w:hanging="360"/>
+      </w:pPr>
+    </w:lvl>
+    <w:lvl w:ilvl="7" w:tplc="38090019" w:tentative="1">
+      <w:start w:val="1"/>
+      <w:numFmt w:val="lowerLetter"/>
+      <w:lvlText w:val="%8."/>
+      <w:lvlJc w:val="left"/>
+      <w:pPr>
+        <w:ind w:left="6120" w:hanging="360"/>
+      </w:pPr>
+    </w:lvl>
+    <w:lvl w:ilvl="8" w:tplc="3809001B" w:tentative="1">
+      <w:start w:val="1"/>
+      <w:numFmt w:val="lowerRoman"/>
+      <w:lvlText w:val="%9."/>
+      <w:lvlJc w:val="right"/>
+      <w:pPr>
+        <w:ind w:left="6840" w:hanging="180"/>
+      </w:pPr>
+    </w:lvl>
+  </w:abstractNum>
+  <w:abstractNum w:abstractNumId="22" w15:restartNumberingAfterBreak="0">
     <w:nsid w:val="61CF006D"/>
     <w:multiLevelType w:val="hybridMultilevel"/>
     <w:tmpl w:val="94F4CD86"/>
@@ -8139,7 +7467,7 @@
       </w:pPr>
     </w:lvl>
   </w:abstractNum>
-  <w:abstractNum w:abstractNumId="19" w15:restartNumberingAfterBreak="0">
+  <w:abstractNum w:abstractNumId="23" w15:restartNumberingAfterBreak="0">
     <w:nsid w:val="631A3315"/>
     <w:multiLevelType w:val="hybridMultilevel"/>
     <w:tmpl w:val="AFF0FD74"/>
@@ -8252,7 +7580,7 @@
       </w:rPr>
     </w:lvl>
   </w:abstractNum>
-  <w:abstractNum w:abstractNumId="20" w15:restartNumberingAfterBreak="0">
+  <w:abstractNum w:abstractNumId="24" w15:restartNumberingAfterBreak="0">
     <w:nsid w:val="64C823BF"/>
     <w:multiLevelType w:val="hybridMultilevel"/>
     <w:tmpl w:val="06DA52D8"/>
@@ -8365,7 +7693,7 @@
       </w:rPr>
     </w:lvl>
   </w:abstractNum>
-  <w:abstractNum w:abstractNumId="21" w15:restartNumberingAfterBreak="0">
+  <w:abstractNum w:abstractNumId="25" w15:restartNumberingAfterBreak="0">
     <w:nsid w:val="7027553E"/>
     <w:multiLevelType w:val="hybridMultilevel"/>
     <w:tmpl w:val="BD7CE750"/>
@@ -8455,7 +7783,7 @@
       </w:pPr>
     </w:lvl>
   </w:abstractNum>
-  <w:abstractNum w:abstractNumId="22" w15:restartNumberingAfterBreak="0">
+  <w:abstractNum w:abstractNumId="26" w15:restartNumberingAfterBreak="0">
     <w:nsid w:val="7135458A"/>
     <w:multiLevelType w:val="hybridMultilevel"/>
     <w:tmpl w:val="E8A4992C"/>
@@ -8568,7 +7896,7 @@
       </w:rPr>
     </w:lvl>
   </w:abstractNum>
-  <w:abstractNum w:abstractNumId="23" w15:restartNumberingAfterBreak="0">
+  <w:abstractNum w:abstractNumId="27" w15:restartNumberingAfterBreak="0">
     <w:nsid w:val="75272850"/>
     <w:multiLevelType w:val="hybridMultilevel"/>
     <w:tmpl w:val="E3D402EE"/>
@@ -8708,7 +8036,7 @@
       </w:rPr>
     </w:lvl>
   </w:abstractNum>
-  <w:abstractNum w:abstractNumId="24" w15:restartNumberingAfterBreak="0">
+  <w:abstractNum w:abstractNumId="28" w15:restartNumberingAfterBreak="0">
     <w:nsid w:val="763767C0"/>
     <w:multiLevelType w:val="hybridMultilevel"/>
     <w:tmpl w:val="B3BE086A"/>
@@ -8848,7 +8176,7 @@
       </w:rPr>
     </w:lvl>
   </w:abstractNum>
-  <w:abstractNum w:abstractNumId="25" w15:restartNumberingAfterBreak="0">
+  <w:abstractNum w:abstractNumId="29" w15:restartNumberingAfterBreak="0">
     <w:nsid w:val="768D51FC"/>
     <w:multiLevelType w:val="hybridMultilevel"/>
     <w:tmpl w:val="DAC07698"/>
@@ -8964,6 +8292,95 @@
           <w:tab w:val="num" w:pos="6480"/>
         </w:tabs>
         <w:ind w:left="6480" w:hanging="360"/>
+      </w:pPr>
+    </w:lvl>
+  </w:abstractNum>
+  <w:abstractNum w:abstractNumId="30" w15:restartNumberingAfterBreak="0">
+    <w:nsid w:val="79806482"/>
+    <w:multiLevelType w:val="hybridMultilevel"/>
+    <w:tmpl w:val="6EE6D982"/>
+    <w:lvl w:ilvl="0" w:tplc="1C265828">
+      <w:start w:val="1"/>
+      <w:numFmt w:val="lowerLetter"/>
+      <w:lvlText w:val="%1."/>
+      <w:lvlJc w:val="left"/>
+      <w:pPr>
+        <w:ind w:left="1440" w:hanging="360"/>
+      </w:pPr>
+      <w:rPr>
+        <w:rFonts w:hint="default"/>
+      </w:rPr>
+    </w:lvl>
+    <w:lvl w:ilvl="1" w:tplc="38090019" w:tentative="1">
+      <w:start w:val="1"/>
+      <w:numFmt w:val="lowerLetter"/>
+      <w:lvlText w:val="%2."/>
+      <w:lvlJc w:val="left"/>
+      <w:pPr>
+        <w:ind w:left="2160" w:hanging="360"/>
+      </w:pPr>
+    </w:lvl>
+    <w:lvl w:ilvl="2" w:tplc="3809001B" w:tentative="1">
+      <w:start w:val="1"/>
+      <w:numFmt w:val="lowerRoman"/>
+      <w:lvlText w:val="%3."/>
+      <w:lvlJc w:val="right"/>
+      <w:pPr>
+        <w:ind w:left="2880" w:hanging="180"/>
+      </w:pPr>
+    </w:lvl>
+    <w:lvl w:ilvl="3" w:tplc="3809000F" w:tentative="1">
+      <w:start w:val="1"/>
+      <w:numFmt w:val="decimal"/>
+      <w:lvlText w:val="%4."/>
+      <w:lvlJc w:val="left"/>
+      <w:pPr>
+        <w:ind w:left="3600" w:hanging="360"/>
+      </w:pPr>
+    </w:lvl>
+    <w:lvl w:ilvl="4" w:tplc="38090019" w:tentative="1">
+      <w:start w:val="1"/>
+      <w:numFmt w:val="lowerLetter"/>
+      <w:lvlText w:val="%5."/>
+      <w:lvlJc w:val="left"/>
+      <w:pPr>
+        <w:ind w:left="4320" w:hanging="360"/>
+      </w:pPr>
+    </w:lvl>
+    <w:lvl w:ilvl="5" w:tplc="3809001B" w:tentative="1">
+      <w:start w:val="1"/>
+      <w:numFmt w:val="lowerRoman"/>
+      <w:lvlText w:val="%6."/>
+      <w:lvlJc w:val="right"/>
+      <w:pPr>
+        <w:ind w:left="5040" w:hanging="180"/>
+      </w:pPr>
+    </w:lvl>
+    <w:lvl w:ilvl="6" w:tplc="3809000F" w:tentative="1">
+      <w:start w:val="1"/>
+      <w:numFmt w:val="decimal"/>
+      <w:lvlText w:val="%7."/>
+      <w:lvlJc w:val="left"/>
+      <w:pPr>
+        <w:ind w:left="5760" w:hanging="360"/>
+      </w:pPr>
+    </w:lvl>
+    <w:lvl w:ilvl="7" w:tplc="38090019" w:tentative="1">
+      <w:start w:val="1"/>
+      <w:numFmt w:val="lowerLetter"/>
+      <w:lvlText w:val="%8."/>
+      <w:lvlJc w:val="left"/>
+      <w:pPr>
+        <w:ind w:left="6480" w:hanging="360"/>
+      </w:pPr>
+    </w:lvl>
+    <w:lvl w:ilvl="8" w:tplc="3809001B" w:tentative="1">
+      <w:start w:val="1"/>
+      <w:numFmt w:val="lowerRoman"/>
+      <w:lvlText w:val="%9."/>
+      <w:lvlJc w:val="right"/>
+      <w:pPr>
+        <w:ind w:left="7200" w:hanging="180"/>
       </w:pPr>
     </w:lvl>
   </w:abstractNum>
@@ -8971,22 +8388,22 @@
     <w:abstractNumId w:val="2"/>
   </w:num>
   <w:num w:numId="2">
-    <w:abstractNumId w:val="13"/>
+    <w:abstractNumId w:val="14"/>
   </w:num>
   <w:num w:numId="3">
-    <w:abstractNumId w:val="17"/>
+    <w:abstractNumId w:val="20"/>
   </w:num>
   <w:num w:numId="4">
-    <w:abstractNumId w:val="14"/>
+    <w:abstractNumId w:val="15"/>
   </w:num>
   <w:num w:numId="5">
-    <w:abstractNumId w:val="23"/>
+    <w:abstractNumId w:val="27"/>
   </w:num>
   <w:num w:numId="6">
-    <w:abstractNumId w:val="16"/>
+    <w:abstractNumId w:val="19"/>
   </w:num>
   <w:num w:numId="7">
-    <w:abstractNumId w:val="24"/>
+    <w:abstractNumId w:val="28"/>
   </w:num>
   <w:num w:numId="8">
     <w:abstractNumId w:val="0"/>
@@ -9023,7 +8440,7 @@
     </w:lvlOverride>
   </w:num>
   <w:num w:numId="11">
-    <w:abstractNumId w:val="25"/>
+    <w:abstractNumId w:val="29"/>
     <w:lvlOverride w:ilvl="0">
       <w:startOverride w:val="1"/>
     </w:lvlOverride>
@@ -9049,7 +8466,7 @@
     </w:lvlOverride>
   </w:num>
   <w:num w:numId="12">
-    <w:abstractNumId w:val="8"/>
+    <w:abstractNumId w:val="9"/>
     <w:lvlOverride w:ilvl="0"/>
     <w:lvlOverride w:ilvl="1">
       <w:startOverride w:val="1"/>
@@ -9077,49 +8494,64 @@
     </w:lvlOverride>
   </w:num>
   <w:num w:numId="13">
-    <w:abstractNumId w:val="20"/>
+    <w:abstractNumId w:val="24"/>
   </w:num>
   <w:num w:numId="14">
-    <w:abstractNumId w:val="7"/>
+    <w:abstractNumId w:val="8"/>
   </w:num>
   <w:num w:numId="15">
     <w:abstractNumId w:val="3"/>
   </w:num>
   <w:num w:numId="16">
-    <w:abstractNumId w:val="22"/>
+    <w:abstractNumId w:val="26"/>
   </w:num>
   <w:num w:numId="17">
     <w:abstractNumId w:val="1"/>
   </w:num>
   <w:num w:numId="18">
-    <w:abstractNumId w:val="19"/>
+    <w:abstractNumId w:val="23"/>
   </w:num>
   <w:num w:numId="19">
     <w:abstractNumId w:val="6"/>
   </w:num>
   <w:num w:numId="20">
-    <w:abstractNumId w:val="21"/>
+    <w:abstractNumId w:val="25"/>
   </w:num>
   <w:num w:numId="21">
+    <w:abstractNumId w:val="11"/>
+  </w:num>
+  <w:num w:numId="22">
     <w:abstractNumId w:val="10"/>
   </w:num>
-  <w:num w:numId="22">
-    <w:abstractNumId w:val="9"/>
-  </w:num>
   <w:num w:numId="23">
-    <w:abstractNumId w:val="18"/>
+    <w:abstractNumId w:val="22"/>
   </w:num>
   <w:num w:numId="24">
-    <w:abstractNumId w:val="11"/>
+    <w:abstractNumId w:val="12"/>
   </w:num>
   <w:num w:numId="25">
-    <w:abstractNumId w:val="15"/>
+    <w:abstractNumId w:val="18"/>
   </w:num>
   <w:num w:numId="26">
     <w:abstractNumId w:val="4"/>
   </w:num>
   <w:num w:numId="27">
-    <w:abstractNumId w:val="12"/>
+    <w:abstractNumId w:val="13"/>
+  </w:num>
+  <w:num w:numId="28">
+    <w:abstractNumId w:val="21"/>
+  </w:num>
+  <w:num w:numId="29">
+    <w:abstractNumId w:val="30"/>
+  </w:num>
+  <w:num w:numId="30">
+    <w:abstractNumId w:val="17"/>
+  </w:num>
+  <w:num w:numId="31">
+    <w:abstractNumId w:val="16"/>
+  </w:num>
+  <w:num w:numId="32">
+    <w:abstractNumId w:val="7"/>
   </w:num>
 </w:numbering>
 </file>

</xml_diff>